<commit_message>
reupload judgement_addendum_parenting_time template after interim save as RTF; fix closing bracket in logic
</commit_message>
<xml_diff>
--- a/docassemble/MLHDivorceAndCustody/data/templates/judgment_addendum_parenting_time.docx
+++ b/docassemble/MLHDivorceAndCustody/data/templates/judgment_addendum_parenting_time.docx
@@ -144,69 +144,12 @@
                 <w:sz w:val="20"/>
               </w:rPr>
             </w:pPr>
-            <w:proofErr w:type="gramStart"/>
             <w:r>
               <w:rPr>
                 <w:bCs/>
                 <w:sz w:val="20"/>
               </w:rPr>
-              <w:t xml:space="preserve">{{ </w:t>
-            </w:r>
-            <w:proofErr w:type="spellStart"/>
-            <w:r>
-              <w:rPr>
-                <w:bCs/>
-                <w:sz w:val="20"/>
-              </w:rPr>
-              <w:t>the</w:t>
-            </w:r>
-            <w:proofErr w:type="gramEnd"/>
-            <w:r>
-              <w:rPr>
-                <w:bCs/>
-                <w:sz w:val="20"/>
-              </w:rPr>
-              <w:t>_</w:t>
-            </w:r>
-            <w:proofErr w:type="gramStart"/>
-            <w:r>
-              <w:rPr>
-                <w:bCs/>
-                <w:sz w:val="20"/>
-              </w:rPr>
-              <w:t>court.address</w:t>
-            </w:r>
-            <w:proofErr w:type="gramEnd"/>
-            <w:r>
-              <w:rPr>
-                <w:bCs/>
-                <w:sz w:val="20"/>
-              </w:rPr>
-              <w:t>.on_one_</w:t>
-            </w:r>
-            <w:proofErr w:type="gramStart"/>
-            <w:r>
-              <w:rPr>
-                <w:bCs/>
-                <w:sz w:val="20"/>
-              </w:rPr>
-              <w:t>line</w:t>
-            </w:r>
-            <w:proofErr w:type="spellEnd"/>
-            <w:r>
-              <w:rPr>
-                <w:bCs/>
-                <w:sz w:val="20"/>
-              </w:rPr>
-              <w:t>(</w:t>
-            </w:r>
-            <w:proofErr w:type="gramEnd"/>
-            <w:r>
-              <w:rPr>
-                <w:bCs/>
-                <w:sz w:val="20"/>
-              </w:rPr>
-              <w:t>) }}</w:t>
+              <w:t>{{ the_court.address.on_one_line() }}</w:t>
             </w:r>
           </w:p>
         </w:tc>
@@ -222,46 +165,12 @@
                 <w:sz w:val="20"/>
               </w:rPr>
             </w:pPr>
-            <w:proofErr w:type="gramStart"/>
             <w:r>
               <w:rPr>
                 <w:bCs/>
                 <w:sz w:val="20"/>
               </w:rPr>
-              <w:t xml:space="preserve">{{ </w:t>
-            </w:r>
-            <w:proofErr w:type="spellStart"/>
-            <w:r>
-              <w:rPr>
-                <w:bCs/>
-                <w:sz w:val="20"/>
-              </w:rPr>
-              <w:t>the</w:t>
-            </w:r>
-            <w:proofErr w:type="gramEnd"/>
-            <w:r>
-              <w:rPr>
-                <w:bCs/>
-                <w:sz w:val="20"/>
-              </w:rPr>
-              <w:t>_</w:t>
-            </w:r>
-            <w:proofErr w:type="gramStart"/>
-            <w:r>
-              <w:rPr>
-                <w:bCs/>
-                <w:sz w:val="20"/>
-              </w:rPr>
-              <w:t>court.phone</w:t>
-            </w:r>
-            <w:proofErr w:type="spellEnd"/>
-            <w:proofErr w:type="gramEnd"/>
-            <w:r>
-              <w:rPr>
-                <w:bCs/>
-                <w:sz w:val="20"/>
-              </w:rPr>
-              <w:t xml:space="preserve"> }}</w:t>
+              <w:t>{{ the_court.phone }}</w:t>
             </w:r>
           </w:p>
         </w:tc>
@@ -282,18 +191,18 @@
         <mc:AlternateContent>
           <mc:Choice Requires="wps">
             <w:drawing>
-              <wp:anchor distT="0" distB="0" distL="0" distR="0" simplePos="0" relativeHeight="15728640" behindDoc="0" locked="0" layoutInCell="1" allowOverlap="1" wp14:anchorId="27A6103C" wp14:editId="2D7303E4">
+              <wp:anchor distT="0" distB="0" distL="0" distR="0" simplePos="0" relativeHeight="15728640" behindDoc="0" locked="0" layoutInCell="1" allowOverlap="1" wp14:anchorId="05213A1C" wp14:editId="4DD8402E">
                 <wp:simplePos x="0" y="0"/>
                 <wp:positionH relativeFrom="page">
-                  <wp:posOffset>4187440</wp:posOffset>
+                  <wp:posOffset>4187190</wp:posOffset>
                 </wp:positionH>
                 <wp:positionV relativeFrom="paragraph">
                   <wp:posOffset>126365</wp:posOffset>
                 </wp:positionV>
-                <wp:extent cx="3081297" cy="302260"/>
-                <wp:effectExtent l="0" t="0" r="17780" b="15240"/>
+                <wp:extent cx="3081020" cy="302260"/>
+                <wp:effectExtent l="0" t="0" r="5080" b="2540"/>
                 <wp:wrapNone/>
-                <wp:docPr id="1" name="Textbox 1"/>
+                <wp:docPr id="143957911" name="Text Box 5"/>
                 <wp:cNvGraphicFramePr>
                   <a:graphicFrameLocks xmlns:a="http://schemas.openxmlformats.org/drawingml/2006/main"/>
                 </wp:cNvGraphicFramePr>
@@ -306,7 +215,7 @@
                       <wps:spPr>
                         <a:xfrm>
                           <a:off x="0" y="0"/>
-                          <a:ext cx="3081297" cy="302260"/>
+                          <a:ext cx="3081020" cy="302260"/>
                         </a:xfrm>
                         <a:prstGeom prst="rect">
                           <a:avLst/>
@@ -359,7 +268,6 @@
                                 <w:szCs w:val="20"/>
                               </w:rPr>
                             </w:pPr>
-                            <w:proofErr w:type="gramStart"/>
                             <w:r>
                               <w:rPr>
                                 <w:color w:val="231F20"/>
@@ -367,17 +275,7 @@
                                 <w:sz w:val="20"/>
                                 <w:szCs w:val="20"/>
                               </w:rPr>
-                              <w:t>{{ defendants</w:t>
-                            </w:r>
-                            <w:proofErr w:type="gramEnd"/>
-                            <w:r>
-                              <w:rPr>
-                                <w:color w:val="231F20"/>
-                                <w:spacing w:val="-4"/>
-                                <w:sz w:val="20"/>
-                                <w:szCs w:val="20"/>
-                              </w:rPr>
-                              <w:t xml:space="preserve"> }}</w:t>
+                              <w:t>{{ defendants }}</w:t>
                             </w:r>
                           </w:p>
                         </w:txbxContent>
@@ -391,16 +289,19 @@
                 <wp14:sizeRelH relativeFrom="margin">
                   <wp14:pctWidth>0</wp14:pctWidth>
                 </wp14:sizeRelH>
+                <wp14:sizeRelV relativeFrom="page">
+                  <wp14:pctHeight>0</wp14:pctHeight>
+                </wp14:sizeRelV>
               </wp:anchor>
             </w:drawing>
           </mc:Choice>
           <mc:Fallback>
             <w:pict>
-              <v:shapetype w14:anchorId="27A6103C" id="_x0000_t202" coordsize="21600,21600" o:spt="202" path="m,l,21600r21600,l21600,xe">
+              <v:shapetype w14:anchorId="05213A1C" id="_x0000_t202" coordsize="21600,21600" o:spt="202" path="m,l,21600r21600,l21600,xe">
                 <v:stroke joinstyle="miter"/>
                 <v:path gradientshapeok="t" o:connecttype="rect"/>
               </v:shapetype>
-              <v:shape id="Textbox 1" o:spid="_x0000_s1026" type="#_x0000_t202" style="position:absolute;margin-left:329.7pt;margin-top:9.95pt;width:242.6pt;height:23.8pt;z-index:15728640;visibility:visible;mso-wrap-style:square;mso-width-percent:0;mso-wrap-distance-left:0;mso-wrap-distance-top:0;mso-wrap-distance-right:0;mso-wrap-distance-bottom:0;mso-position-horizontal:absolute;mso-position-horizontal-relative:page;mso-position-vertical:absolute;mso-position-vertical-relative:text;mso-width-percent:0;mso-width-relative:margin;v-text-anchor:top" o:gfxdata="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" filled="f" strokecolor="#231f20" strokeweight=".48pt">
+              <v:shape id="Text Box 5" o:spid="_x0000_s1026" type="#_x0000_t202" style="position:absolute;margin-left:329.7pt;margin-top:9.95pt;width:242.6pt;height:23.8pt;z-index:15728640;visibility:visible;mso-wrap-style:square;mso-width-percent:0;mso-height-percent:0;mso-wrap-distance-left:0;mso-wrap-distance-top:0;mso-wrap-distance-right:0;mso-wrap-distance-bottom:0;mso-position-horizontal:absolute;mso-position-horizontal-relative:page;mso-position-vertical:absolute;mso-position-vertical-relative:text;mso-width-percent:0;mso-height-percent:0;mso-width-relative:margin;mso-height-relative:page;v-text-anchor:top" o:gfxdata="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" filled="f" strokecolor="#231f20" strokeweight=".48pt">
                 <v:path arrowok="t"/>
                 <v:textbox inset="0,0,0,0">
                   <w:txbxContent>
@@ -443,7 +344,6 @@
                           <w:szCs w:val="20"/>
                         </w:rPr>
                       </w:pPr>
-                      <w:proofErr w:type="gramStart"/>
                       <w:r>
                         <w:rPr>
                           <w:color w:val="231F20"/>
@@ -451,17 +351,7 @@
                           <w:sz w:val="20"/>
                           <w:szCs w:val="20"/>
                         </w:rPr>
-                        <w:t>{{ defendants</w:t>
-                      </w:r>
-                      <w:proofErr w:type="gramEnd"/>
-                      <w:r>
-                        <w:rPr>
-                          <w:color w:val="231F20"/>
-                          <w:spacing w:val="-4"/>
-                          <w:sz w:val="20"/>
-                          <w:szCs w:val="20"/>
-                        </w:rPr>
-                        <w:t xml:space="preserve"> }}</w:t>
+                        <w:t>{{ defendants }}</w:t>
                       </w:r>
                     </w:p>
                   </w:txbxContent>
@@ -479,7 +369,7 @@
         <mc:AlternateContent>
           <mc:Choice Requires="wps">
             <w:drawing>
-              <wp:anchor distT="0" distB="0" distL="0" distR="0" simplePos="0" relativeHeight="15729152" behindDoc="0" locked="0" layoutInCell="1" allowOverlap="1" wp14:anchorId="5687FF8E" wp14:editId="432B9854">
+              <wp:anchor distT="0" distB="0" distL="0" distR="0" simplePos="0" relativeHeight="15729152" behindDoc="0" locked="0" layoutInCell="1" allowOverlap="1" wp14:anchorId="55F9915C" wp14:editId="40341EA6">
                 <wp:simplePos x="0" y="0"/>
                 <wp:positionH relativeFrom="page">
                   <wp:posOffset>452755</wp:posOffset>
@@ -488,9 +378,9 @@
                   <wp:posOffset>125095</wp:posOffset>
                 </wp:positionV>
                 <wp:extent cx="3194685" cy="302260"/>
-                <wp:effectExtent l="0" t="0" r="0" b="0"/>
+                <wp:effectExtent l="0" t="0" r="5715" b="2540"/>
                 <wp:wrapNone/>
-                <wp:docPr id="2" name="Textbox 2"/>
+                <wp:docPr id="1706122363" name="Text Box 3"/>
                 <wp:cNvGraphicFramePr>
                   <a:graphicFrameLocks xmlns:a="http://schemas.openxmlformats.org/drawingml/2006/main"/>
                 </wp:cNvGraphicFramePr>
@@ -560,7 +450,6 @@
                                 <w:szCs w:val="20"/>
                               </w:rPr>
                             </w:pPr>
-                            <w:proofErr w:type="gramStart"/>
                             <w:r>
                               <w:rPr>
                                 <w:color w:val="231F20"/>
@@ -568,17 +457,7 @@
                                 <w:sz w:val="20"/>
                                 <w:szCs w:val="20"/>
                               </w:rPr>
-                              <w:t>{{ plaintiffs</w:t>
-                            </w:r>
-                            <w:proofErr w:type="gramEnd"/>
-                            <w:r>
-                              <w:rPr>
-                                <w:color w:val="231F20"/>
-                                <w:spacing w:val="-4"/>
-                                <w:sz w:val="20"/>
-                                <w:szCs w:val="20"/>
-                              </w:rPr>
-                              <w:t xml:space="preserve"> }}</w:t>
+                              <w:t>{{ plaintiffs }}</w:t>
                             </w:r>
                           </w:p>
                         </w:txbxContent>
@@ -589,6 +468,9 @@
                     </wps:wsp>
                   </a:graphicData>
                 </a:graphic>
+                <wp14:sizeRelH relativeFrom="page">
+                  <wp14:pctWidth>0</wp14:pctWidth>
+                </wp14:sizeRelH>
                 <wp14:sizeRelV relativeFrom="margin">
                   <wp14:pctHeight>0</wp14:pctHeight>
                 </wp14:sizeRelV>
@@ -597,7 +479,7 @@
           </mc:Choice>
           <mc:Fallback>
             <w:pict>
-              <v:shape w14:anchorId="5687FF8E" id="Textbox 2" o:spid="_x0000_s1027" type="#_x0000_t202" style="position:absolute;margin-left:35.65pt;margin-top:9.85pt;width:251.55pt;height:23.8pt;z-index:15729152;visibility:visible;mso-wrap-style:square;mso-height-percent:0;mso-wrap-distance-left:0;mso-wrap-distance-top:0;mso-wrap-distance-right:0;mso-wrap-distance-bottom:0;mso-position-horizontal:absolute;mso-position-horizontal-relative:page;mso-position-vertical:absolute;mso-position-vertical-relative:text;mso-height-percent:0;mso-height-relative:margin;v-text-anchor:top" o:gfxdata="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" filled="f" strokecolor="#231f20" strokeweight=".48pt">
+              <v:shape w14:anchorId="55F9915C" id="Text Box 3" o:spid="_x0000_s1027" type="#_x0000_t202" style="position:absolute;margin-left:35.65pt;margin-top:9.85pt;width:251.55pt;height:23.8pt;z-index:15729152;visibility:visible;mso-wrap-style:square;mso-width-percent:0;mso-height-percent:0;mso-wrap-distance-left:0;mso-wrap-distance-top:0;mso-wrap-distance-right:0;mso-wrap-distance-bottom:0;mso-position-horizontal:absolute;mso-position-horizontal-relative:page;mso-position-vertical:absolute;mso-position-vertical-relative:text;mso-width-percent:0;mso-height-percent:0;mso-width-relative:page;mso-height-relative:margin;v-text-anchor:top" o:gfxdata="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" filled="f" strokecolor="#231f20" strokeweight=".48pt">
                 <v:path arrowok="t"/>
                 <v:textbox inset="0,0,0,0">
                   <w:txbxContent>
@@ -644,7 +526,6 @@
                           <w:szCs w:val="20"/>
                         </w:rPr>
                       </w:pPr>
-                      <w:proofErr w:type="gramStart"/>
                       <w:r>
                         <w:rPr>
                           <w:color w:val="231F20"/>
@@ -652,17 +533,7 @@
                           <w:sz w:val="20"/>
                           <w:szCs w:val="20"/>
                         </w:rPr>
-                        <w:t>{{ plaintiffs</w:t>
-                      </w:r>
-                      <w:proofErr w:type="gramEnd"/>
-                      <w:r>
-                        <w:rPr>
-                          <w:color w:val="231F20"/>
-                          <w:spacing w:val="-4"/>
-                          <w:sz w:val="20"/>
-                          <w:szCs w:val="20"/>
-                        </w:rPr>
-                        <w:t xml:space="preserve"> }}</w:t>
+                        <w:t>{{ plaintiffs }}</w:t>
                       </w:r>
                     </w:p>
                   </w:txbxContent>
@@ -738,27 +609,7 @@
           <w:sz w:val="22"/>
           <w:szCs w:val="22"/>
         </w:rPr>
-        <w:t xml:space="preserve"> </w:t>
-      </w:r>
-      <w:proofErr w:type="spellStart"/>
-      <w:r>
-        <w:rPr>
-          <w:color w:val="231F20"/>
-          <w:spacing w:val="-10"/>
-          <w:sz w:val="22"/>
-          <w:szCs w:val="22"/>
-        </w:rPr>
-        <w:t>custom_PT_details</w:t>
-      </w:r>
-      <w:proofErr w:type="spellEnd"/>
-      <w:r>
-        <w:rPr>
-          <w:color w:val="231F20"/>
-          <w:spacing w:val="-10"/>
-          <w:sz w:val="22"/>
-          <w:szCs w:val="22"/>
-        </w:rPr>
-        <w:t xml:space="preserve"> | length &gt; 240 %}</w:t>
+        <w:t xml:space="preserve"> custom_PT_details | length &gt; 240 %}</w:t>
       </w:r>
     </w:p>
     <w:p>
@@ -797,7 +648,6 @@
           <w:szCs w:val="22"/>
         </w:rPr>
       </w:pPr>
-      <w:proofErr w:type="gramStart"/>
       <w:r>
         <w:rPr>
           <w:b w:val="0"/>
@@ -807,67 +657,7 @@
           <w:sz w:val="22"/>
           <w:szCs w:val="22"/>
         </w:rPr>
-        <w:t xml:space="preserve">{{ </w:t>
-      </w:r>
-      <w:proofErr w:type="spellStart"/>
-      <w:r>
-        <w:rPr>
-          <w:b w:val="0"/>
-          <w:bCs w:val="0"/>
-          <w:color w:val="231F20"/>
-          <w:spacing w:val="-10"/>
-          <w:sz w:val="22"/>
-          <w:szCs w:val="22"/>
-        </w:rPr>
-        <w:t>custom</w:t>
-      </w:r>
-      <w:proofErr w:type="gramEnd"/>
-      <w:r>
-        <w:rPr>
-          <w:b w:val="0"/>
-          <w:bCs w:val="0"/>
-          <w:color w:val="231F20"/>
-          <w:spacing w:val="-10"/>
-          <w:sz w:val="22"/>
-          <w:szCs w:val="22"/>
-        </w:rPr>
-        <w:t>_PT_</w:t>
-      </w:r>
-      <w:proofErr w:type="gramStart"/>
-      <w:r>
-        <w:rPr>
-          <w:b w:val="0"/>
-          <w:bCs w:val="0"/>
-          <w:color w:val="231F20"/>
-          <w:spacing w:val="-10"/>
-          <w:sz w:val="22"/>
-          <w:szCs w:val="22"/>
-        </w:rPr>
-        <w:t>details</w:t>
-      </w:r>
-      <w:proofErr w:type="spellEnd"/>
-      <w:r>
-        <w:rPr>
-          <w:b w:val="0"/>
-          <w:bCs w:val="0"/>
-          <w:color w:val="231F20"/>
-          <w:spacing w:val="-10"/>
-          <w:sz w:val="22"/>
-          <w:szCs w:val="22"/>
-        </w:rPr>
-        <w:t xml:space="preserve"> }</w:t>
-      </w:r>
-      <w:proofErr w:type="gramEnd"/>
-      <w:r>
-        <w:rPr>
-          <w:b w:val="0"/>
-          <w:bCs w:val="0"/>
-          <w:color w:val="231F20"/>
-          <w:spacing w:val="-10"/>
-          <w:sz w:val="22"/>
-          <w:szCs w:val="22"/>
-        </w:rPr>
-        <w:t>}</w:t>
+        <w:t>{{ custom_PT_details }}</w:t>
       </w:r>
     </w:p>
     <w:p>
@@ -905,31 +695,7 @@
           <w:sz w:val="22"/>
           <w:szCs w:val="22"/>
         </w:rPr>
-        <w:t xml:space="preserve"> </w:t>
-      </w:r>
-      <w:proofErr w:type="spellStart"/>
-      <w:r>
-        <w:rPr>
-          <w:b w:val="0"/>
-          <w:bCs w:val="0"/>
-          <w:color w:val="231F20"/>
-          <w:spacing w:val="-10"/>
-          <w:sz w:val="22"/>
-          <w:szCs w:val="22"/>
-        </w:rPr>
-        <w:t>PT_type</w:t>
-      </w:r>
-      <w:proofErr w:type="spellEnd"/>
-      <w:r>
-        <w:rPr>
-          <w:b w:val="0"/>
-          <w:bCs w:val="0"/>
-          <w:color w:val="231F20"/>
-          <w:spacing w:val="-10"/>
-          <w:sz w:val="22"/>
-          <w:szCs w:val="22"/>
-        </w:rPr>
-        <w:t xml:space="preserve"> == “supervised” %}</w:t>
+        <w:t xml:space="preserve"> PT_type == “supervised” %}</w:t>
       </w:r>
     </w:p>
     <w:p>
@@ -967,10 +733,14 @@
           <w:sz w:val="22"/>
           <w:szCs w:val="22"/>
         </w:rPr>
-        <w:t xml:space="preserve"> </w:t>
+        <w:t xml:space="preserve"> physical_custody_who == “user” %}</w:t>
       </w:r>
-      <w:proofErr w:type="spellStart"/>
-      <w:r>
+    </w:p>
+    <w:p>
+      <w:pPr>
+        <w:pStyle w:val="Title"/>
+        <w:ind w:left="720" w:right="720"/>
+        <w:jc w:val="left"/>
         <w:rPr>
           <w:b w:val="0"/>
           <w:bCs w:val="0"/>
@@ -979,10 +749,13 @@
           <w:sz w:val="22"/>
           <w:szCs w:val="22"/>
         </w:rPr>
-        <w:t>physical_custody_who</w:t>
-      </w:r>
-      <w:proofErr w:type="spellEnd"/>
-      <w:r>
+      </w:pPr>
+    </w:p>
+    <w:p>
+      <w:pPr>
+        <w:pStyle w:val="Title"/>
+        <w:ind w:left="720" w:right="720"/>
+        <w:jc w:val="left"/>
         <w:rPr>
           <w:b w:val="0"/>
           <w:bCs w:val="0"/>
@@ -991,14 +764,8 @@
           <w:sz w:val="22"/>
           <w:szCs w:val="22"/>
         </w:rPr>
-        <w:t xml:space="preserve"> == “user” %}</w:t>
-      </w:r>
-    </w:p>
-    <w:p>
-      <w:pPr>
-        <w:pStyle w:val="Title"/>
-        <w:ind w:left="720" w:right="720"/>
-        <w:jc w:val="left"/>
+      </w:pPr>
+      <w:r>
         <w:rPr>
           <w:b w:val="0"/>
           <w:bCs w:val="0"/>
@@ -1007,13 +774,9 @@
           <w:sz w:val="22"/>
           <w:szCs w:val="22"/>
         </w:rPr>
-      </w:pPr>
-    </w:p>
-    <w:p>
-      <w:pPr>
-        <w:pStyle w:val="Title"/>
-        <w:ind w:left="720" w:right="720"/>
-        <w:jc w:val="left"/>
+        <w:t>Parenting time for {{ OP_party_label</w:t>
+      </w:r>
+      <w:r>
         <w:rPr>
           <w:b w:val="0"/>
           <w:bCs w:val="0"/>
@@ -1022,7 +785,8 @@
           <w:sz w:val="22"/>
           <w:szCs w:val="22"/>
         </w:rPr>
-      </w:pPr>
+        <w:t xml:space="preserve"> | lower </w:t>
+      </w:r>
       <w:r>
         <w:rPr>
           <w:b w:val="0"/>
@@ -1032,10 +796,14 @@
           <w:sz w:val="22"/>
           <w:szCs w:val="22"/>
         </w:rPr>
-        <w:t xml:space="preserve">Parenting time for </w:t>
+        <w:t>}} will be supervised by {{ PT_supervisor if PT_supervisor != “” else “________________________” }}.</w:t>
       </w:r>
-      <w:proofErr w:type="gramStart"/>
-      <w:r>
+    </w:p>
+    <w:p>
+      <w:pPr>
+        <w:pStyle w:val="Title"/>
+        <w:ind w:left="720" w:right="720"/>
+        <w:jc w:val="left"/>
         <w:rPr>
           <w:b w:val="0"/>
           <w:bCs w:val="0"/>
@@ -1044,9 +812,7 @@
           <w:sz w:val="22"/>
           <w:szCs w:val="22"/>
         </w:rPr>
-        <w:t xml:space="preserve">{{ </w:t>
-      </w:r>
-      <w:proofErr w:type="spellStart"/>
+      </w:pPr>
       <w:r>
         <w:rPr>
           <w:b w:val="0"/>
@@ -1055,10 +821,10 @@
           <w:spacing w:val="-10"/>
           <w:sz w:val="22"/>
           <w:szCs w:val="22"/>
-        </w:rPr>
-        <w:t>OP</w:t>
+          <w:highlight w:val="magenta"/>
+        </w:rPr>
+        <w:t>{%p elif</w:t>
       </w:r>
-      <w:proofErr w:type="gramEnd"/>
       <w:r>
         <w:rPr>
           <w:b w:val="0"/>
@@ -1068,9 +834,8 @@
           <w:sz w:val="22"/>
           <w:szCs w:val="22"/>
         </w:rPr>
-        <w:t>_party_label</w:t>
+        <w:t xml:space="preserve"> physical_custody_who == “other_party” </w:t>
       </w:r>
-      <w:proofErr w:type="spellEnd"/>
       <w:r>
         <w:rPr>
           <w:b w:val="0"/>
@@ -1080,9 +845,8 @@
           <w:sz w:val="22"/>
           <w:szCs w:val="22"/>
         </w:rPr>
-        <w:t xml:space="preserve"> | </w:t>
+        <w:t>%</w:t>
       </w:r>
-      <w:proofErr w:type="gramStart"/>
       <w:r>
         <w:rPr>
           <w:b w:val="0"/>
@@ -1092,7 +856,48 @@
           <w:sz w:val="22"/>
           <w:szCs w:val="22"/>
         </w:rPr>
-        <w:t xml:space="preserve">lower </w:t>
+        <w:t>}</w:t>
+      </w:r>
+    </w:p>
+    <w:p>
+      <w:pPr>
+        <w:pStyle w:val="Title"/>
+        <w:ind w:left="720" w:right="720"/>
+        <w:jc w:val="left"/>
+        <w:rPr>
+          <w:b w:val="0"/>
+          <w:bCs w:val="0"/>
+          <w:color w:val="231F20"/>
+          <w:spacing w:val="-10"/>
+          <w:sz w:val="22"/>
+          <w:szCs w:val="22"/>
+        </w:rPr>
+      </w:pPr>
+    </w:p>
+    <w:p>
+      <w:pPr>
+        <w:pStyle w:val="Title"/>
+        <w:ind w:left="720" w:right="720"/>
+        <w:jc w:val="left"/>
+        <w:rPr>
+          <w:b w:val="0"/>
+          <w:bCs w:val="0"/>
+          <w:color w:val="231F20"/>
+          <w:spacing w:val="-10"/>
+          <w:sz w:val="22"/>
+          <w:szCs w:val="22"/>
+        </w:rPr>
+      </w:pPr>
+      <w:r>
+        <w:rPr>
+          <w:b w:val="0"/>
+          <w:bCs w:val="0"/>
+          <w:color w:val="231F20"/>
+          <w:spacing w:val="-10"/>
+          <w:sz w:val="22"/>
+          <w:szCs w:val="22"/>
+        </w:rPr>
+        <w:t>Parenting time for {{ user_party_label</w:t>
       </w:r>
       <w:r>
         <w:rPr>
@@ -1103,9 +908,8 @@
           <w:sz w:val="22"/>
           <w:szCs w:val="22"/>
         </w:rPr>
-        <w:t>}</w:t>
+        <w:t xml:space="preserve"> | lower</w:t>
       </w:r>
-      <w:proofErr w:type="gramEnd"/>
       <w:r>
         <w:rPr>
           <w:b w:val="0"/>
@@ -1115,10 +919,14 @@
           <w:sz w:val="22"/>
           <w:szCs w:val="22"/>
         </w:rPr>
-        <w:t xml:space="preserve">} will be supervised by </w:t>
+        <w:t xml:space="preserve"> }} will be supervised by {{ PT_supervisor if PT_supervisor != “” else “________________________” }}.</w:t>
       </w:r>
-      <w:proofErr w:type="gramStart"/>
-      <w:r>
+    </w:p>
+    <w:p>
+      <w:pPr>
+        <w:pStyle w:val="Title"/>
+        <w:ind w:left="720" w:right="720"/>
+        <w:jc w:val="left"/>
         <w:rPr>
           <w:b w:val="0"/>
           <w:bCs w:val="0"/>
@@ -1127,9 +935,7 @@
           <w:sz w:val="22"/>
           <w:szCs w:val="22"/>
         </w:rPr>
-        <w:t xml:space="preserve">{{ </w:t>
-      </w:r>
-      <w:proofErr w:type="spellStart"/>
+      </w:pPr>
       <w:r>
         <w:rPr>
           <w:b w:val="0"/>
@@ -1138,11 +944,16 @@
           <w:spacing w:val="-10"/>
           <w:sz w:val="22"/>
           <w:szCs w:val="22"/>
-        </w:rPr>
-        <w:t>PT</w:t>
+          <w:highlight w:val="magenta"/>
+        </w:rPr>
+        <w:t>{%p endif %}</w:t>
       </w:r>
-      <w:proofErr w:type="gramEnd"/>
-      <w:r>
+    </w:p>
+    <w:p>
+      <w:pPr>
+        <w:pStyle w:val="Title"/>
+        <w:ind w:left="720" w:right="720"/>
+        <w:jc w:val="left"/>
         <w:rPr>
           <w:b w:val="0"/>
           <w:bCs w:val="0"/>
@@ -1151,9 +962,7 @@
           <w:sz w:val="22"/>
           <w:szCs w:val="22"/>
         </w:rPr>
-        <w:t>_supervisor</w:t>
-      </w:r>
-      <w:proofErr w:type="spellEnd"/>
+      </w:pPr>
       <w:r>
         <w:rPr>
           <w:b w:val="0"/>
@@ -1162,462 +971,7 @@
           <w:spacing w:val="-10"/>
           <w:sz w:val="22"/>
           <w:szCs w:val="22"/>
-        </w:rPr>
-        <w:t xml:space="preserve"> if </w:t>
-      </w:r>
-      <w:proofErr w:type="spellStart"/>
-      <w:r>
-        <w:rPr>
-          <w:b w:val="0"/>
-          <w:bCs w:val="0"/>
-          <w:color w:val="231F20"/>
-          <w:spacing w:val="-10"/>
-          <w:sz w:val="22"/>
-          <w:szCs w:val="22"/>
-        </w:rPr>
-        <w:t>PT_</w:t>
-      </w:r>
-      <w:proofErr w:type="gramStart"/>
-      <w:r>
-        <w:rPr>
-          <w:b w:val="0"/>
-          <w:bCs w:val="0"/>
-          <w:color w:val="231F20"/>
-          <w:spacing w:val="-10"/>
-          <w:sz w:val="22"/>
-          <w:szCs w:val="22"/>
-        </w:rPr>
-        <w:t>supervisor</w:t>
-      </w:r>
-      <w:proofErr w:type="spellEnd"/>
-      <w:r>
-        <w:rPr>
-          <w:b w:val="0"/>
-          <w:bCs w:val="0"/>
-          <w:color w:val="231F20"/>
-          <w:spacing w:val="-10"/>
-          <w:sz w:val="22"/>
-          <w:szCs w:val="22"/>
-        </w:rPr>
-        <w:t xml:space="preserve"> !</w:t>
-      </w:r>
-      <w:proofErr w:type="gramEnd"/>
-      <w:r>
-        <w:rPr>
-          <w:b w:val="0"/>
-          <w:bCs w:val="0"/>
-          <w:color w:val="231F20"/>
-          <w:spacing w:val="-10"/>
-          <w:sz w:val="22"/>
-          <w:szCs w:val="22"/>
-        </w:rPr>
-        <w:t>= “” else “________________________</w:t>
-      </w:r>
-      <w:proofErr w:type="gramStart"/>
-      <w:r>
-        <w:rPr>
-          <w:b w:val="0"/>
-          <w:bCs w:val="0"/>
-          <w:color w:val="231F20"/>
-          <w:spacing w:val="-10"/>
-          <w:sz w:val="22"/>
-          <w:szCs w:val="22"/>
-        </w:rPr>
-        <w:t>” }</w:t>
-      </w:r>
-      <w:proofErr w:type="gramEnd"/>
-      <w:r>
-        <w:rPr>
-          <w:b w:val="0"/>
-          <w:bCs w:val="0"/>
-          <w:color w:val="231F20"/>
-          <w:spacing w:val="-10"/>
-          <w:sz w:val="22"/>
-          <w:szCs w:val="22"/>
-        </w:rPr>
-        <w:t>}.</w:t>
-      </w:r>
-    </w:p>
-    <w:p>
-      <w:pPr>
-        <w:pStyle w:val="Title"/>
-        <w:ind w:left="720" w:right="720"/>
-        <w:jc w:val="left"/>
-        <w:rPr>
-          <w:b w:val="0"/>
-          <w:bCs w:val="0"/>
-          <w:color w:val="231F20"/>
-          <w:spacing w:val="-10"/>
-          <w:sz w:val="22"/>
-          <w:szCs w:val="22"/>
-        </w:rPr>
-      </w:pPr>
-      <w:r>
-        <w:rPr>
-          <w:b w:val="0"/>
-          <w:bCs w:val="0"/>
-          <w:color w:val="231F20"/>
-          <w:spacing w:val="-10"/>
-          <w:sz w:val="22"/>
-          <w:szCs w:val="22"/>
-          <w:highlight w:val="magenta"/>
-        </w:rPr>
-        <w:t xml:space="preserve">{%p </w:t>
-      </w:r>
-      <w:proofErr w:type="spellStart"/>
-      <w:r>
-        <w:rPr>
-          <w:b w:val="0"/>
-          <w:bCs w:val="0"/>
-          <w:color w:val="231F20"/>
-          <w:spacing w:val="-10"/>
-          <w:sz w:val="22"/>
-          <w:szCs w:val="22"/>
-          <w:highlight w:val="magenta"/>
-        </w:rPr>
-        <w:t>elif</w:t>
-      </w:r>
-      <w:proofErr w:type="spellEnd"/>
-      <w:r>
-        <w:rPr>
-          <w:b w:val="0"/>
-          <w:bCs w:val="0"/>
-          <w:color w:val="231F20"/>
-          <w:spacing w:val="-10"/>
-          <w:sz w:val="22"/>
-          <w:szCs w:val="22"/>
-        </w:rPr>
-        <w:t xml:space="preserve"> </w:t>
-      </w:r>
-      <w:proofErr w:type="spellStart"/>
-      <w:r>
-        <w:rPr>
-          <w:b w:val="0"/>
-          <w:bCs w:val="0"/>
-          <w:color w:val="231F20"/>
-          <w:spacing w:val="-10"/>
-          <w:sz w:val="22"/>
-          <w:szCs w:val="22"/>
-        </w:rPr>
-        <w:t>physical_custody_who</w:t>
-      </w:r>
-      <w:proofErr w:type="spellEnd"/>
-      <w:r>
-        <w:rPr>
-          <w:b w:val="0"/>
-          <w:bCs w:val="0"/>
-          <w:color w:val="231F20"/>
-          <w:spacing w:val="-10"/>
-          <w:sz w:val="22"/>
-          <w:szCs w:val="22"/>
-        </w:rPr>
-        <w:t xml:space="preserve"> == “</w:t>
-      </w:r>
-      <w:proofErr w:type="spellStart"/>
-      <w:r>
-        <w:rPr>
-          <w:b w:val="0"/>
-          <w:bCs w:val="0"/>
-          <w:color w:val="231F20"/>
-          <w:spacing w:val="-10"/>
-          <w:sz w:val="22"/>
-          <w:szCs w:val="22"/>
-        </w:rPr>
-        <w:t>other_party</w:t>
-      </w:r>
-      <w:proofErr w:type="spellEnd"/>
-      <w:proofErr w:type="gramStart"/>
-      <w:r>
-        <w:rPr>
-          <w:b w:val="0"/>
-          <w:bCs w:val="0"/>
-          <w:color w:val="231F20"/>
-          <w:spacing w:val="-10"/>
-          <w:sz w:val="22"/>
-          <w:szCs w:val="22"/>
-        </w:rPr>
-        <w:t>” }</w:t>
-      </w:r>
-      <w:proofErr w:type="gramEnd"/>
-      <w:r>
-        <w:rPr>
-          <w:b w:val="0"/>
-          <w:bCs w:val="0"/>
-          <w:color w:val="231F20"/>
-          <w:spacing w:val="-10"/>
-          <w:sz w:val="22"/>
-          <w:szCs w:val="22"/>
-        </w:rPr>
-        <w:t>}</w:t>
-      </w:r>
-    </w:p>
-    <w:p>
-      <w:pPr>
-        <w:pStyle w:val="Title"/>
-        <w:ind w:left="720" w:right="720"/>
-        <w:jc w:val="left"/>
-        <w:rPr>
-          <w:b w:val="0"/>
-          <w:bCs w:val="0"/>
-          <w:color w:val="231F20"/>
-          <w:spacing w:val="-10"/>
-          <w:sz w:val="22"/>
-          <w:szCs w:val="22"/>
-        </w:rPr>
-      </w:pPr>
-    </w:p>
-    <w:p>
-      <w:pPr>
-        <w:pStyle w:val="Title"/>
-        <w:ind w:left="720" w:right="720"/>
-        <w:jc w:val="left"/>
-        <w:rPr>
-          <w:b w:val="0"/>
-          <w:bCs w:val="0"/>
-          <w:color w:val="231F20"/>
-          <w:spacing w:val="-10"/>
-          <w:sz w:val="22"/>
-          <w:szCs w:val="22"/>
-        </w:rPr>
-      </w:pPr>
-      <w:r>
-        <w:rPr>
-          <w:b w:val="0"/>
-          <w:bCs w:val="0"/>
-          <w:color w:val="231F20"/>
-          <w:spacing w:val="-10"/>
-          <w:sz w:val="22"/>
-          <w:szCs w:val="22"/>
-        </w:rPr>
-        <w:t xml:space="preserve">Parenting time for </w:t>
-      </w:r>
-      <w:proofErr w:type="gramStart"/>
-      <w:r>
-        <w:rPr>
-          <w:b w:val="0"/>
-          <w:bCs w:val="0"/>
-          <w:color w:val="231F20"/>
-          <w:spacing w:val="-10"/>
-          <w:sz w:val="22"/>
-          <w:szCs w:val="22"/>
-        </w:rPr>
-        <w:t xml:space="preserve">{{ </w:t>
-      </w:r>
-      <w:proofErr w:type="spellStart"/>
-      <w:r>
-        <w:rPr>
-          <w:b w:val="0"/>
-          <w:bCs w:val="0"/>
-          <w:color w:val="231F20"/>
-          <w:spacing w:val="-10"/>
-          <w:sz w:val="22"/>
-          <w:szCs w:val="22"/>
-        </w:rPr>
-        <w:t>user</w:t>
-      </w:r>
-      <w:proofErr w:type="gramEnd"/>
-      <w:r>
-        <w:rPr>
-          <w:b w:val="0"/>
-          <w:bCs w:val="0"/>
-          <w:color w:val="231F20"/>
-          <w:spacing w:val="-10"/>
-          <w:sz w:val="22"/>
-          <w:szCs w:val="22"/>
-        </w:rPr>
-        <w:t>_party_label</w:t>
-      </w:r>
-      <w:proofErr w:type="spellEnd"/>
-      <w:r>
-        <w:rPr>
-          <w:b w:val="0"/>
-          <w:bCs w:val="0"/>
-          <w:color w:val="231F20"/>
-          <w:spacing w:val="-10"/>
-          <w:sz w:val="22"/>
-          <w:szCs w:val="22"/>
-        </w:rPr>
-        <w:t xml:space="preserve"> | </w:t>
-      </w:r>
-      <w:proofErr w:type="gramStart"/>
-      <w:r>
-        <w:rPr>
-          <w:b w:val="0"/>
-          <w:bCs w:val="0"/>
-          <w:color w:val="231F20"/>
-          <w:spacing w:val="-10"/>
-          <w:sz w:val="22"/>
-          <w:szCs w:val="22"/>
-        </w:rPr>
-        <w:t>lower</w:t>
-      </w:r>
-      <w:r>
-        <w:rPr>
-          <w:b w:val="0"/>
-          <w:bCs w:val="0"/>
-          <w:color w:val="231F20"/>
-          <w:spacing w:val="-10"/>
-          <w:sz w:val="22"/>
-          <w:szCs w:val="22"/>
-        </w:rPr>
-        <w:t xml:space="preserve"> }</w:t>
-      </w:r>
-      <w:proofErr w:type="gramEnd"/>
-      <w:r>
-        <w:rPr>
-          <w:b w:val="0"/>
-          <w:bCs w:val="0"/>
-          <w:color w:val="231F20"/>
-          <w:spacing w:val="-10"/>
-          <w:sz w:val="22"/>
-          <w:szCs w:val="22"/>
-        </w:rPr>
-        <w:t xml:space="preserve">} will be supervised by </w:t>
-      </w:r>
-      <w:proofErr w:type="gramStart"/>
-      <w:r>
-        <w:rPr>
-          <w:b w:val="0"/>
-          <w:bCs w:val="0"/>
-          <w:color w:val="231F20"/>
-          <w:spacing w:val="-10"/>
-          <w:sz w:val="22"/>
-          <w:szCs w:val="22"/>
-        </w:rPr>
-        <w:t xml:space="preserve">{{ </w:t>
-      </w:r>
-      <w:proofErr w:type="spellStart"/>
-      <w:r>
-        <w:rPr>
-          <w:b w:val="0"/>
-          <w:bCs w:val="0"/>
-          <w:color w:val="231F20"/>
-          <w:spacing w:val="-10"/>
-          <w:sz w:val="22"/>
-          <w:szCs w:val="22"/>
-        </w:rPr>
-        <w:t>PT</w:t>
-      </w:r>
-      <w:proofErr w:type="gramEnd"/>
-      <w:r>
-        <w:rPr>
-          <w:b w:val="0"/>
-          <w:bCs w:val="0"/>
-          <w:color w:val="231F20"/>
-          <w:spacing w:val="-10"/>
-          <w:sz w:val="22"/>
-          <w:szCs w:val="22"/>
-        </w:rPr>
-        <w:t>_supervisor</w:t>
-      </w:r>
-      <w:proofErr w:type="spellEnd"/>
-      <w:r>
-        <w:rPr>
-          <w:b w:val="0"/>
-          <w:bCs w:val="0"/>
-          <w:color w:val="231F20"/>
-          <w:spacing w:val="-10"/>
-          <w:sz w:val="22"/>
-          <w:szCs w:val="22"/>
-        </w:rPr>
-        <w:t xml:space="preserve"> if </w:t>
-      </w:r>
-      <w:proofErr w:type="spellStart"/>
-      <w:r>
-        <w:rPr>
-          <w:b w:val="0"/>
-          <w:bCs w:val="0"/>
-          <w:color w:val="231F20"/>
-          <w:spacing w:val="-10"/>
-          <w:sz w:val="22"/>
-          <w:szCs w:val="22"/>
-        </w:rPr>
-        <w:t>PT_</w:t>
-      </w:r>
-      <w:proofErr w:type="gramStart"/>
-      <w:r>
-        <w:rPr>
-          <w:b w:val="0"/>
-          <w:bCs w:val="0"/>
-          <w:color w:val="231F20"/>
-          <w:spacing w:val="-10"/>
-          <w:sz w:val="22"/>
-          <w:szCs w:val="22"/>
-        </w:rPr>
-        <w:t>supervisor</w:t>
-      </w:r>
-      <w:proofErr w:type="spellEnd"/>
-      <w:r>
-        <w:rPr>
-          <w:b w:val="0"/>
-          <w:bCs w:val="0"/>
-          <w:color w:val="231F20"/>
-          <w:spacing w:val="-10"/>
-          <w:sz w:val="22"/>
-          <w:szCs w:val="22"/>
-        </w:rPr>
-        <w:t xml:space="preserve"> !</w:t>
-      </w:r>
-      <w:proofErr w:type="gramEnd"/>
-      <w:r>
-        <w:rPr>
-          <w:b w:val="0"/>
-          <w:bCs w:val="0"/>
-          <w:color w:val="231F20"/>
-          <w:spacing w:val="-10"/>
-          <w:sz w:val="22"/>
-          <w:szCs w:val="22"/>
-        </w:rPr>
-        <w:t>= “” else “________________________</w:t>
-      </w:r>
-      <w:proofErr w:type="gramStart"/>
-      <w:r>
-        <w:rPr>
-          <w:b w:val="0"/>
-          <w:bCs w:val="0"/>
-          <w:color w:val="231F20"/>
-          <w:spacing w:val="-10"/>
-          <w:sz w:val="22"/>
-          <w:szCs w:val="22"/>
-        </w:rPr>
-        <w:t>” }</w:t>
-      </w:r>
-      <w:proofErr w:type="gramEnd"/>
-      <w:r>
-        <w:rPr>
-          <w:b w:val="0"/>
-          <w:bCs w:val="0"/>
-          <w:color w:val="231F20"/>
-          <w:spacing w:val="-10"/>
-          <w:sz w:val="22"/>
-          <w:szCs w:val="22"/>
-        </w:rPr>
-        <w:t>}.</w:t>
-      </w:r>
-    </w:p>
-    <w:p>
-      <w:pPr>
-        <w:pStyle w:val="Title"/>
-        <w:ind w:left="720" w:right="720"/>
-        <w:jc w:val="left"/>
-        <w:rPr>
-          <w:b w:val="0"/>
-          <w:bCs w:val="0"/>
-          <w:color w:val="231F20"/>
-          <w:spacing w:val="-10"/>
-          <w:sz w:val="22"/>
-          <w:szCs w:val="22"/>
-        </w:rPr>
-      </w:pPr>
-      <w:r>
-        <w:rPr>
-          <w:b w:val="0"/>
-          <w:bCs w:val="0"/>
-          <w:color w:val="231F20"/>
-          <w:spacing w:val="-10"/>
-          <w:sz w:val="22"/>
-          <w:szCs w:val="22"/>
-          <w:highlight w:val="magenta"/>
+          <w:highlight w:val="cyan"/>
         </w:rPr>
         <w:t>{%p endif %}</w:t>
       </w:r>
@@ -1628,8 +982,6 @@
         <w:ind w:left="720" w:right="720"/>
         <w:jc w:val="left"/>
         <w:rPr>
-          <w:b w:val="0"/>
-          <w:bCs w:val="0"/>
           <w:color w:val="231F20"/>
           <w:spacing w:val="-10"/>
           <w:sz w:val="22"/>
@@ -1638,13 +990,11 @@
       </w:pPr>
       <w:r>
         <w:rPr>
-          <w:b w:val="0"/>
-          <w:bCs w:val="0"/>
-          <w:color w:val="231F20"/>
-          <w:spacing w:val="-10"/>
-          <w:sz w:val="22"/>
-          <w:szCs w:val="22"/>
-          <w:highlight w:val="cyan"/>
+          <w:color w:val="231F20"/>
+          <w:spacing w:val="-10"/>
+          <w:sz w:val="22"/>
+          <w:szCs w:val="22"/>
+          <w:highlight w:val="yellow"/>
         </w:rPr>
         <w:t>{%p endif %}</w:t>
       </w:r>
@@ -1661,16 +1011,409 @@
           <w:szCs w:val="22"/>
         </w:rPr>
       </w:pPr>
-      <w:r>
-        <w:rPr>
-          <w:color w:val="231F20"/>
-          <w:spacing w:val="-10"/>
-          <w:sz w:val="22"/>
-          <w:szCs w:val="22"/>
-          <w:highlight w:val="yellow"/>
-        </w:rPr>
-        <w:t>{%p endif %}</w:t>
-      </w:r>
+    </w:p>
+    <w:p>
+      <w:pPr>
+        <w:pStyle w:val="Title"/>
+        <w:ind w:left="720" w:right="720"/>
+        <w:jc w:val="left"/>
+        <w:rPr>
+          <w:color w:val="231F20"/>
+          <w:spacing w:val="-10"/>
+          <w:sz w:val="22"/>
+          <w:szCs w:val="22"/>
+        </w:rPr>
+      </w:pPr>
+    </w:p>
+    <w:p>
+      <w:pPr>
+        <w:pStyle w:val="Title"/>
+        <w:ind w:left="720" w:right="720"/>
+        <w:jc w:val="left"/>
+        <w:rPr>
+          <w:color w:val="231F20"/>
+          <w:spacing w:val="-10"/>
+          <w:sz w:val="22"/>
+          <w:szCs w:val="22"/>
+        </w:rPr>
+      </w:pPr>
+    </w:p>
+    <w:p>
+      <w:pPr>
+        <w:pStyle w:val="Title"/>
+        <w:ind w:left="720" w:right="720"/>
+        <w:jc w:val="left"/>
+        <w:rPr>
+          <w:color w:val="231F20"/>
+          <w:spacing w:val="-10"/>
+          <w:sz w:val="22"/>
+          <w:szCs w:val="22"/>
+        </w:rPr>
+      </w:pPr>
+    </w:p>
+    <w:p>
+      <w:pPr>
+        <w:pStyle w:val="Title"/>
+        <w:ind w:left="720" w:right="720"/>
+        <w:jc w:val="left"/>
+        <w:rPr>
+          <w:color w:val="231F20"/>
+          <w:spacing w:val="-10"/>
+          <w:sz w:val="22"/>
+          <w:szCs w:val="22"/>
+        </w:rPr>
+      </w:pPr>
+    </w:p>
+    <w:p>
+      <w:pPr>
+        <w:pStyle w:val="Title"/>
+        <w:ind w:left="720" w:right="720"/>
+        <w:jc w:val="left"/>
+        <w:rPr>
+          <w:color w:val="231F20"/>
+          <w:spacing w:val="-10"/>
+          <w:sz w:val="22"/>
+          <w:szCs w:val="22"/>
+        </w:rPr>
+      </w:pPr>
+    </w:p>
+    <w:p>
+      <w:pPr>
+        <w:pStyle w:val="Title"/>
+        <w:ind w:left="720" w:right="720"/>
+        <w:jc w:val="left"/>
+        <w:rPr>
+          <w:color w:val="231F20"/>
+          <w:spacing w:val="-10"/>
+          <w:sz w:val="22"/>
+          <w:szCs w:val="22"/>
+        </w:rPr>
+      </w:pPr>
+    </w:p>
+    <w:p>
+      <w:pPr>
+        <w:pStyle w:val="Title"/>
+        <w:ind w:left="720" w:right="720"/>
+        <w:jc w:val="left"/>
+        <w:rPr>
+          <w:color w:val="231F20"/>
+          <w:spacing w:val="-10"/>
+          <w:sz w:val="22"/>
+          <w:szCs w:val="22"/>
+        </w:rPr>
+      </w:pPr>
+    </w:p>
+    <w:p>
+      <w:pPr>
+        <w:pStyle w:val="Title"/>
+        <w:ind w:left="720" w:right="720"/>
+        <w:jc w:val="left"/>
+        <w:rPr>
+          <w:color w:val="231F20"/>
+          <w:spacing w:val="-10"/>
+          <w:sz w:val="22"/>
+          <w:szCs w:val="22"/>
+        </w:rPr>
+      </w:pPr>
+    </w:p>
+    <w:p>
+      <w:pPr>
+        <w:pStyle w:val="Title"/>
+        <w:ind w:left="720" w:right="720"/>
+        <w:jc w:val="left"/>
+        <w:rPr>
+          <w:color w:val="231F20"/>
+          <w:spacing w:val="-10"/>
+          <w:sz w:val="22"/>
+          <w:szCs w:val="22"/>
+        </w:rPr>
+      </w:pPr>
+    </w:p>
+    <w:p>
+      <w:pPr>
+        <w:pStyle w:val="Title"/>
+        <w:ind w:left="720" w:right="720"/>
+        <w:jc w:val="left"/>
+        <w:rPr>
+          <w:color w:val="231F20"/>
+          <w:spacing w:val="-10"/>
+          <w:sz w:val="22"/>
+          <w:szCs w:val="22"/>
+        </w:rPr>
+      </w:pPr>
+    </w:p>
+    <w:p>
+      <w:pPr>
+        <w:pStyle w:val="Title"/>
+        <w:ind w:left="720" w:right="720"/>
+        <w:jc w:val="left"/>
+        <w:rPr>
+          <w:color w:val="231F20"/>
+          <w:spacing w:val="-10"/>
+          <w:sz w:val="22"/>
+          <w:szCs w:val="22"/>
+        </w:rPr>
+      </w:pPr>
+    </w:p>
+    <w:p>
+      <w:pPr>
+        <w:pStyle w:val="Title"/>
+        <w:ind w:left="720" w:right="720"/>
+        <w:jc w:val="left"/>
+        <w:rPr>
+          <w:color w:val="231F20"/>
+          <w:spacing w:val="-10"/>
+          <w:sz w:val="22"/>
+          <w:szCs w:val="22"/>
+        </w:rPr>
+      </w:pPr>
+    </w:p>
+    <w:p>
+      <w:pPr>
+        <w:pStyle w:val="Title"/>
+        <w:ind w:left="720" w:right="720"/>
+        <w:jc w:val="left"/>
+        <w:rPr>
+          <w:color w:val="231F20"/>
+          <w:spacing w:val="-10"/>
+          <w:sz w:val="22"/>
+          <w:szCs w:val="22"/>
+        </w:rPr>
+      </w:pPr>
+    </w:p>
+    <w:p>
+      <w:pPr>
+        <w:pStyle w:val="Title"/>
+        <w:ind w:left="720" w:right="720"/>
+        <w:jc w:val="left"/>
+        <w:rPr>
+          <w:color w:val="231F20"/>
+          <w:spacing w:val="-10"/>
+          <w:sz w:val="22"/>
+          <w:szCs w:val="22"/>
+        </w:rPr>
+      </w:pPr>
+    </w:p>
+    <w:p>
+      <w:pPr>
+        <w:pStyle w:val="Title"/>
+        <w:ind w:left="720" w:right="720"/>
+        <w:jc w:val="left"/>
+        <w:rPr>
+          <w:color w:val="231F20"/>
+          <w:spacing w:val="-10"/>
+          <w:sz w:val="22"/>
+          <w:szCs w:val="22"/>
+        </w:rPr>
+      </w:pPr>
+    </w:p>
+    <w:p>
+      <w:pPr>
+        <w:pStyle w:val="Title"/>
+        <w:ind w:left="720" w:right="720"/>
+        <w:jc w:val="left"/>
+        <w:rPr>
+          <w:color w:val="231F20"/>
+          <w:spacing w:val="-10"/>
+          <w:sz w:val="22"/>
+          <w:szCs w:val="22"/>
+        </w:rPr>
+      </w:pPr>
+    </w:p>
+    <w:p>
+      <w:pPr>
+        <w:pStyle w:val="Title"/>
+        <w:ind w:left="720" w:right="720"/>
+        <w:jc w:val="left"/>
+        <w:rPr>
+          <w:color w:val="231F20"/>
+          <w:spacing w:val="-10"/>
+          <w:sz w:val="22"/>
+          <w:szCs w:val="22"/>
+        </w:rPr>
+      </w:pPr>
+    </w:p>
+    <w:p>
+      <w:pPr>
+        <w:pStyle w:val="Title"/>
+        <w:ind w:left="720" w:right="720"/>
+        <w:jc w:val="left"/>
+        <w:rPr>
+          <w:color w:val="231F20"/>
+          <w:spacing w:val="-10"/>
+          <w:sz w:val="22"/>
+          <w:szCs w:val="22"/>
+        </w:rPr>
+      </w:pPr>
+    </w:p>
+    <w:p>
+      <w:pPr>
+        <w:pStyle w:val="Title"/>
+        <w:ind w:left="720" w:right="720"/>
+        <w:jc w:val="left"/>
+        <w:rPr>
+          <w:color w:val="231F20"/>
+          <w:spacing w:val="-10"/>
+          <w:sz w:val="22"/>
+          <w:szCs w:val="22"/>
+        </w:rPr>
+      </w:pPr>
+    </w:p>
+    <w:p>
+      <w:pPr>
+        <w:pStyle w:val="Title"/>
+        <w:ind w:left="720" w:right="720"/>
+        <w:jc w:val="left"/>
+        <w:rPr>
+          <w:color w:val="231F20"/>
+          <w:spacing w:val="-10"/>
+          <w:sz w:val="22"/>
+          <w:szCs w:val="22"/>
+        </w:rPr>
+      </w:pPr>
+    </w:p>
+    <w:p>
+      <w:pPr>
+        <w:pStyle w:val="Title"/>
+        <w:ind w:left="720" w:right="720"/>
+        <w:jc w:val="left"/>
+        <w:rPr>
+          <w:color w:val="231F20"/>
+          <w:spacing w:val="-10"/>
+          <w:sz w:val="22"/>
+          <w:szCs w:val="22"/>
+        </w:rPr>
+      </w:pPr>
+    </w:p>
+    <w:p>
+      <w:pPr>
+        <w:pStyle w:val="Title"/>
+        <w:ind w:left="720" w:right="720"/>
+        <w:jc w:val="left"/>
+        <w:rPr>
+          <w:color w:val="231F20"/>
+          <w:spacing w:val="-10"/>
+          <w:sz w:val="22"/>
+          <w:szCs w:val="22"/>
+        </w:rPr>
+      </w:pPr>
+    </w:p>
+    <w:p>
+      <w:pPr>
+        <w:pStyle w:val="Title"/>
+        <w:ind w:left="720" w:right="720"/>
+        <w:jc w:val="left"/>
+        <w:rPr>
+          <w:color w:val="231F20"/>
+          <w:spacing w:val="-10"/>
+          <w:sz w:val="22"/>
+          <w:szCs w:val="22"/>
+        </w:rPr>
+      </w:pPr>
+    </w:p>
+    <w:p>
+      <w:pPr>
+        <w:pStyle w:val="Title"/>
+        <w:ind w:left="720" w:right="720"/>
+        <w:jc w:val="left"/>
+        <w:rPr>
+          <w:color w:val="231F20"/>
+          <w:spacing w:val="-10"/>
+          <w:sz w:val="22"/>
+          <w:szCs w:val="22"/>
+        </w:rPr>
+      </w:pPr>
+    </w:p>
+    <w:p>
+      <w:pPr>
+        <w:pStyle w:val="Title"/>
+        <w:ind w:left="720" w:right="720"/>
+        <w:jc w:val="left"/>
+        <w:rPr>
+          <w:color w:val="231F20"/>
+          <w:spacing w:val="-10"/>
+          <w:sz w:val="22"/>
+          <w:szCs w:val="22"/>
+        </w:rPr>
+      </w:pPr>
+    </w:p>
+    <w:p>
+      <w:pPr>
+        <w:pStyle w:val="Title"/>
+        <w:ind w:left="720" w:right="720"/>
+        <w:jc w:val="left"/>
+        <w:rPr>
+          <w:color w:val="231F20"/>
+          <w:spacing w:val="-10"/>
+          <w:sz w:val="22"/>
+          <w:szCs w:val="22"/>
+        </w:rPr>
+      </w:pPr>
+    </w:p>
+    <w:p>
+      <w:pPr>
+        <w:pStyle w:val="Title"/>
+        <w:ind w:left="720" w:right="720"/>
+        <w:jc w:val="left"/>
+        <w:rPr>
+          <w:color w:val="231F20"/>
+          <w:spacing w:val="-10"/>
+          <w:sz w:val="22"/>
+          <w:szCs w:val="22"/>
+        </w:rPr>
+      </w:pPr>
+    </w:p>
+    <w:p>
+      <w:pPr>
+        <w:pStyle w:val="Title"/>
+        <w:ind w:left="720" w:right="720"/>
+        <w:jc w:val="left"/>
+        <w:rPr>
+          <w:color w:val="231F20"/>
+          <w:spacing w:val="-10"/>
+          <w:sz w:val="22"/>
+          <w:szCs w:val="22"/>
+        </w:rPr>
+      </w:pPr>
+    </w:p>
+    <w:p>
+      <w:pPr>
+        <w:pStyle w:val="Title"/>
+        <w:ind w:left="720" w:right="720"/>
+        <w:jc w:val="left"/>
+        <w:rPr>
+          <w:color w:val="231F20"/>
+          <w:spacing w:val="-10"/>
+          <w:sz w:val="22"/>
+          <w:szCs w:val="22"/>
+        </w:rPr>
+      </w:pPr>
+    </w:p>
+    <w:p>
+      <w:pPr>
+        <w:pStyle w:val="Title"/>
+        <w:ind w:left="720" w:right="720"/>
+        <w:jc w:val="left"/>
+        <w:rPr>
+          <w:color w:val="231F20"/>
+          <w:spacing w:val="-10"/>
+          <w:sz w:val="22"/>
+          <w:szCs w:val="22"/>
+        </w:rPr>
+      </w:pPr>
+    </w:p>
+    <w:p>
+      <w:pPr>
+        <w:pStyle w:val="Title"/>
+        <w:ind w:left="720" w:right="720"/>
+        <w:jc w:val="left"/>
+        <w:rPr>
+          <w:color w:val="231F20"/>
+          <w:spacing w:val="-10"/>
+          <w:sz w:val="22"/>
+          <w:szCs w:val="22"/>
+        </w:rPr>
+      </w:pPr>
     </w:p>
     <w:sectPr>
       <w:headerReference w:type="default" r:id="rId6"/>
@@ -1839,7 +1582,6 @@
             </w:rPr>
             <w:t xml:space="preserve"> </w:t>
           </w:r>
-          <w:proofErr w:type="gramStart"/>
           <w:r>
             <w:rPr>
               <w:b/>
@@ -1847,37 +1589,7 @@
               <w:sz w:val="16"/>
               <w:szCs w:val="16"/>
             </w:rPr>
-            <w:t xml:space="preserve">{{ </w:t>
-          </w:r>
-          <w:proofErr w:type="spellStart"/>
-          <w:r>
-            <w:rPr>
-              <w:b/>
-              <w:color w:val="231F20"/>
-              <w:sz w:val="16"/>
-              <w:szCs w:val="16"/>
-            </w:rPr>
-            <w:t>docket</w:t>
-          </w:r>
-          <w:proofErr w:type="gramEnd"/>
-          <w:r>
-            <w:rPr>
-              <w:b/>
-              <w:color w:val="231F20"/>
-              <w:sz w:val="16"/>
-              <w:szCs w:val="16"/>
-            </w:rPr>
-            <w:t>_number</w:t>
-          </w:r>
-          <w:proofErr w:type="spellEnd"/>
-          <w:r>
-            <w:rPr>
-              <w:b/>
-              <w:color w:val="231F20"/>
-              <w:sz w:val="16"/>
-              <w:szCs w:val="16"/>
-            </w:rPr>
-            <w:t xml:space="preserve"> }</w:t>
+            <w:t>{{ docket_number }</w:t>
           </w:r>
           <w:r>
             <w:rPr>
@@ -1977,7 +1689,6 @@
               <w:szCs w:val="20"/>
             </w:rPr>
           </w:pPr>
-          <w:proofErr w:type="gramStart"/>
           <w:r>
             <w:rPr>
               <w:b/>
@@ -1988,7 +1699,6 @@
             </w:rPr>
             <w:t xml:space="preserve">{{ </w:t>
           </w:r>
-          <w:proofErr w:type="spellStart"/>
           <w:r>
             <w:rPr>
               <w:b/>
@@ -1996,30 +1706,8 @@
               <w:sz w:val="20"/>
               <w:szCs w:val="20"/>
             </w:rPr>
-            <w:t>the</w:t>
+            <w:t>the_court.number</w:t>
           </w:r>
-          <w:proofErr w:type="gramEnd"/>
-          <w:r>
-            <w:rPr>
-              <w:b/>
-              <w:bCs/>
-              <w:sz w:val="20"/>
-              <w:szCs w:val="20"/>
-            </w:rPr>
-            <w:t>_</w:t>
-          </w:r>
-          <w:proofErr w:type="gramStart"/>
-          <w:r>
-            <w:rPr>
-              <w:b/>
-              <w:bCs/>
-              <w:sz w:val="20"/>
-              <w:szCs w:val="20"/>
-            </w:rPr>
-            <w:t>court.number</w:t>
-          </w:r>
-          <w:proofErr w:type="spellEnd"/>
-          <w:proofErr w:type="gramEnd"/>
           <w:r>
             <w:rPr>
               <w:b/>
@@ -2050,7 +1738,6 @@
               <w:sz w:val="20"/>
             </w:rPr>
           </w:pPr>
-          <w:proofErr w:type="gramStart"/>
           <w:r>
             <w:rPr>
               <w:b/>
@@ -2061,7 +1748,6 @@
             </w:rPr>
             <w:t xml:space="preserve">{{ </w:t>
           </w:r>
-          <w:proofErr w:type="spellStart"/>
           <w:r>
             <w:rPr>
               <w:b/>
@@ -2069,48 +1755,7 @@
               <w:sz w:val="20"/>
               <w:szCs w:val="20"/>
             </w:rPr>
-            <w:t>county</w:t>
-          </w:r>
-          <w:proofErr w:type="gramEnd"/>
-          <w:r>
-            <w:rPr>
-              <w:b/>
-              <w:bCs/>
-              <w:sz w:val="20"/>
-              <w:szCs w:val="20"/>
-            </w:rPr>
-            <w:t>_</w:t>
-          </w:r>
-          <w:proofErr w:type="gramStart"/>
-          <w:r>
-            <w:rPr>
-              <w:b/>
-              <w:bCs/>
-              <w:sz w:val="20"/>
-              <w:szCs w:val="20"/>
-            </w:rPr>
-            <w:t>choice.upper</w:t>
-          </w:r>
-          <w:proofErr w:type="spellEnd"/>
-          <w:proofErr w:type="gramEnd"/>
-          <w:r>
-            <w:rPr>
-              <w:b/>
-              <w:bCs/>
-              <w:sz w:val="20"/>
-              <w:szCs w:val="20"/>
-            </w:rPr>
-            <w:t>(</w:t>
-          </w:r>
-          <w:proofErr w:type="gramStart"/>
-          <w:r>
-            <w:rPr>
-              <w:b/>
-              <w:bCs/>
-              <w:sz w:val="20"/>
-              <w:szCs w:val="20"/>
-            </w:rPr>
-            <w:t>)</w:t>
+            <w:t>county_choice.upper()</w:t>
           </w:r>
           <w:r>
             <w:rPr>
@@ -2120,18 +1765,7 @@
               <w:sz w:val="20"/>
               <w:szCs w:val="20"/>
             </w:rPr>
-            <w:t xml:space="preserve"> }</w:t>
-          </w:r>
-          <w:proofErr w:type="gramEnd"/>
-          <w:r>
-            <w:rPr>
-              <w:b/>
-              <w:bCs/>
-              <w:caps/>
-              <w:sz w:val="20"/>
-              <w:szCs w:val="20"/>
-            </w:rPr>
-            <w:t xml:space="preserve">} </w:t>
+            <w:t xml:space="preserve"> }} </w:t>
           </w:r>
           <w:r>
             <w:rPr>
@@ -2292,7 +1926,6 @@
               <w:sz w:val="20"/>
             </w:rPr>
           </w:pPr>
-          <w:proofErr w:type="gramStart"/>
           <w:r>
             <w:rPr>
               <w:bCs/>
@@ -2300,37 +1933,7 @@
               <w:spacing w:val="-5"/>
               <w:sz w:val="20"/>
             </w:rPr>
-            <w:t xml:space="preserve">{{ </w:t>
-          </w:r>
-          <w:proofErr w:type="spellStart"/>
-          <w:r>
-            <w:rPr>
-              <w:bCs/>
-              <w:color w:val="231F20"/>
-              <w:spacing w:val="-5"/>
-              <w:sz w:val="20"/>
-            </w:rPr>
-            <w:t>docket</w:t>
-          </w:r>
-          <w:proofErr w:type="gramEnd"/>
-          <w:r>
-            <w:rPr>
-              <w:bCs/>
-              <w:color w:val="231F20"/>
-              <w:spacing w:val="-5"/>
-              <w:sz w:val="20"/>
-            </w:rPr>
-            <w:t>_number</w:t>
-          </w:r>
-          <w:proofErr w:type="spellEnd"/>
-          <w:r>
-            <w:rPr>
-              <w:bCs/>
-              <w:color w:val="231F20"/>
-              <w:spacing w:val="-5"/>
-              <w:sz w:val="20"/>
-            </w:rPr>
-            <w:t xml:space="preserve"> }}</w:t>
+            <w:t>{{ docket_number }}</w:t>
           </w:r>
         </w:p>
       </w:tc>
@@ -2782,6 +2385,7 @@
   <w:style w:type="character" w:default="1" w:styleId="DefaultParagraphFont">
     <w:name w:val="Default Paragraph Font"/>
     <w:uiPriority w:val="1"/>
+    <w:semiHidden/>
     <w:unhideWhenUsed/>
   </w:style>
   <w:style w:type="table" w:default="1" w:styleId="TableNormal">

</xml_diff>

<commit_message>
add some more padding around wordoc addenda
</commit_message>
<xml_diff>
--- a/docassemble/MLHDivorceAndCustody/data/templates/judgment_addendum_parenting_time.docx
+++ b/docassemble/MLHDivorceAndCustody/data/templates/judgment_addendum_parenting_time.docx
@@ -144,12 +144,69 @@
                 <w:sz w:val="20"/>
               </w:rPr>
             </w:pPr>
+            <w:proofErr w:type="gramStart"/>
             <w:r>
               <w:rPr>
                 <w:bCs/>
                 <w:sz w:val="20"/>
               </w:rPr>
-              <w:t>{{ the_court.address.on_one_line() }}</w:t>
+              <w:t xml:space="preserve">{{ </w:t>
+            </w:r>
+            <w:proofErr w:type="spellStart"/>
+            <w:r>
+              <w:rPr>
+                <w:bCs/>
+                <w:sz w:val="20"/>
+              </w:rPr>
+              <w:t>the</w:t>
+            </w:r>
+            <w:proofErr w:type="gramEnd"/>
+            <w:r>
+              <w:rPr>
+                <w:bCs/>
+                <w:sz w:val="20"/>
+              </w:rPr>
+              <w:t>_</w:t>
+            </w:r>
+            <w:proofErr w:type="gramStart"/>
+            <w:r>
+              <w:rPr>
+                <w:bCs/>
+                <w:sz w:val="20"/>
+              </w:rPr>
+              <w:t>court.address</w:t>
+            </w:r>
+            <w:proofErr w:type="gramEnd"/>
+            <w:r>
+              <w:rPr>
+                <w:bCs/>
+                <w:sz w:val="20"/>
+              </w:rPr>
+              <w:t>.on_one_</w:t>
+            </w:r>
+            <w:proofErr w:type="gramStart"/>
+            <w:r>
+              <w:rPr>
+                <w:bCs/>
+                <w:sz w:val="20"/>
+              </w:rPr>
+              <w:t>line</w:t>
+            </w:r>
+            <w:proofErr w:type="spellEnd"/>
+            <w:r>
+              <w:rPr>
+                <w:bCs/>
+                <w:sz w:val="20"/>
+              </w:rPr>
+              <w:t>(</w:t>
+            </w:r>
+            <w:proofErr w:type="gramEnd"/>
+            <w:r>
+              <w:rPr>
+                <w:bCs/>
+                <w:sz w:val="20"/>
+              </w:rPr>
+              <w:t>) }}</w:t>
             </w:r>
           </w:p>
         </w:tc>
@@ -165,12 +222,46 @@
                 <w:sz w:val="20"/>
               </w:rPr>
             </w:pPr>
+            <w:proofErr w:type="gramStart"/>
             <w:r>
               <w:rPr>
                 <w:bCs/>
                 <w:sz w:val="20"/>
               </w:rPr>
-              <w:t>{{ the_court.phone }}</w:t>
+              <w:t xml:space="preserve">{{ </w:t>
+            </w:r>
+            <w:proofErr w:type="spellStart"/>
+            <w:r>
+              <w:rPr>
+                <w:bCs/>
+                <w:sz w:val="20"/>
+              </w:rPr>
+              <w:t>the</w:t>
+            </w:r>
+            <w:proofErr w:type="gramEnd"/>
+            <w:r>
+              <w:rPr>
+                <w:bCs/>
+                <w:sz w:val="20"/>
+              </w:rPr>
+              <w:t>_</w:t>
+            </w:r>
+            <w:proofErr w:type="gramStart"/>
+            <w:r>
+              <w:rPr>
+                <w:bCs/>
+                <w:sz w:val="20"/>
+              </w:rPr>
+              <w:t>court.phone</w:t>
+            </w:r>
+            <w:proofErr w:type="spellEnd"/>
+            <w:proofErr w:type="gramEnd"/>
+            <w:r>
+              <w:rPr>
+                <w:bCs/>
+                <w:sz w:val="20"/>
+              </w:rPr>
+              <w:t xml:space="preserve"> }}</w:t>
             </w:r>
           </w:p>
         </w:tc>
@@ -268,6 +359,7 @@
                                 <w:szCs w:val="20"/>
                               </w:rPr>
                             </w:pPr>
+                            <w:proofErr w:type="gramStart"/>
                             <w:r>
                               <w:rPr>
                                 <w:color w:val="231F20"/>
@@ -275,7 +367,17 @@
                                 <w:sz w:val="20"/>
                                 <w:szCs w:val="20"/>
                               </w:rPr>
-                              <w:t>{{ defendants }}</w:t>
+                              <w:t>{{ defendants</w:t>
+                            </w:r>
+                            <w:proofErr w:type="gramEnd"/>
+                            <w:r>
+                              <w:rPr>
+                                <w:color w:val="231F20"/>
+                                <w:spacing w:val="-4"/>
+                                <w:sz w:val="20"/>
+                                <w:szCs w:val="20"/>
+                              </w:rPr>
+                              <w:t xml:space="preserve"> }}</w:t>
                             </w:r>
                           </w:p>
                         </w:txbxContent>
@@ -344,6 +446,7 @@
                           <w:szCs w:val="20"/>
                         </w:rPr>
                       </w:pPr>
+                      <w:proofErr w:type="gramStart"/>
                       <w:r>
                         <w:rPr>
                           <w:color w:val="231F20"/>
@@ -351,7 +454,17 @@
                           <w:sz w:val="20"/>
                           <w:szCs w:val="20"/>
                         </w:rPr>
-                        <w:t>{{ defendants }}</w:t>
+                        <w:t>{{ defendants</w:t>
+                      </w:r>
+                      <w:proofErr w:type="gramEnd"/>
+                      <w:r>
+                        <w:rPr>
+                          <w:color w:val="231F20"/>
+                          <w:spacing w:val="-4"/>
+                          <w:sz w:val="20"/>
+                          <w:szCs w:val="20"/>
+                        </w:rPr>
+                        <w:t xml:space="preserve"> }}</w:t>
                       </w:r>
                     </w:p>
                   </w:txbxContent>
@@ -450,6 +563,7 @@
                                 <w:szCs w:val="20"/>
                               </w:rPr>
                             </w:pPr>
+                            <w:proofErr w:type="gramStart"/>
                             <w:r>
                               <w:rPr>
                                 <w:color w:val="231F20"/>
@@ -457,7 +571,17 @@
                                 <w:sz w:val="20"/>
                                 <w:szCs w:val="20"/>
                               </w:rPr>
-                              <w:t>{{ plaintiffs }}</w:t>
+                              <w:t>{{ plaintiffs</w:t>
+                            </w:r>
+                            <w:proofErr w:type="gramEnd"/>
+                            <w:r>
+                              <w:rPr>
+                                <w:color w:val="231F20"/>
+                                <w:spacing w:val="-4"/>
+                                <w:sz w:val="20"/>
+                                <w:szCs w:val="20"/>
+                              </w:rPr>
+                              <w:t xml:space="preserve"> }}</w:t>
                             </w:r>
                           </w:p>
                         </w:txbxContent>
@@ -526,6 +650,7 @@
                           <w:szCs w:val="20"/>
                         </w:rPr>
                       </w:pPr>
+                      <w:proofErr w:type="gramStart"/>
                       <w:r>
                         <w:rPr>
                           <w:color w:val="231F20"/>
@@ -533,7 +658,17 @@
                           <w:sz w:val="20"/>
                           <w:szCs w:val="20"/>
                         </w:rPr>
-                        <w:t>{{ plaintiffs }}</w:t>
+                        <w:t>{{ plaintiffs</w:t>
+                      </w:r>
+                      <w:proofErr w:type="gramEnd"/>
+                      <w:r>
+                        <w:rPr>
+                          <w:color w:val="231F20"/>
+                          <w:spacing w:val="-4"/>
+                          <w:sz w:val="20"/>
+                          <w:szCs w:val="20"/>
+                        </w:rPr>
+                        <w:t xml:space="preserve"> }}</w:t>
                       </w:r>
                     </w:p>
                   </w:txbxContent>
@@ -609,8 +744,39 @@
           <w:sz w:val="22"/>
           <w:szCs w:val="22"/>
         </w:rPr>
-        <w:t xml:space="preserve"> custom_PT_details | length &gt; 240 %}</w:t>
-      </w:r>
+        <w:t xml:space="preserve"> </w:t>
+      </w:r>
+      <w:proofErr w:type="spellStart"/>
+      <w:r>
+        <w:rPr>
+          <w:color w:val="231F20"/>
+          <w:spacing w:val="-10"/>
+          <w:sz w:val="22"/>
+          <w:szCs w:val="22"/>
+        </w:rPr>
+        <w:t>custom_PT_details</w:t>
+      </w:r>
+      <w:proofErr w:type="spellEnd"/>
+      <w:r>
+        <w:rPr>
+          <w:color w:val="231F20"/>
+          <w:spacing w:val="-10"/>
+          <w:sz w:val="22"/>
+          <w:szCs w:val="22"/>
+        </w:rPr>
+        <w:t xml:space="preserve"> | length &gt; </w:t>
+      </w:r>
+      <w:proofErr w:type="gramStart"/>
+      <w:r>
+        <w:rPr>
+          <w:color w:val="231F20"/>
+          <w:spacing w:val="-10"/>
+          <w:sz w:val="22"/>
+          <w:szCs w:val="22"/>
+        </w:rPr>
+        <w:t>240 %}</w:t>
+      </w:r>
+      <w:proofErr w:type="gramEnd"/>
     </w:p>
     <w:p>
       <w:pPr>
@@ -648,16 +814,77 @@
           <w:szCs w:val="22"/>
         </w:rPr>
       </w:pPr>
-      <w:r>
-        <w:rPr>
-          <w:b w:val="0"/>
-          <w:bCs w:val="0"/>
-          <w:color w:val="231F20"/>
-          <w:spacing w:val="-10"/>
-          <w:sz w:val="22"/>
-          <w:szCs w:val="22"/>
-        </w:rPr>
-        <w:t>{{ custom_PT_details }}</w:t>
+      <w:proofErr w:type="gramStart"/>
+      <w:r>
+        <w:rPr>
+          <w:b w:val="0"/>
+          <w:bCs w:val="0"/>
+          <w:color w:val="231F20"/>
+          <w:spacing w:val="-10"/>
+          <w:sz w:val="22"/>
+          <w:szCs w:val="22"/>
+        </w:rPr>
+        <w:t xml:space="preserve">{{ </w:t>
+      </w:r>
+      <w:proofErr w:type="spellStart"/>
+      <w:r>
+        <w:rPr>
+          <w:b w:val="0"/>
+          <w:bCs w:val="0"/>
+          <w:color w:val="231F20"/>
+          <w:spacing w:val="-10"/>
+          <w:sz w:val="22"/>
+          <w:szCs w:val="22"/>
+        </w:rPr>
+        <w:t>custom</w:t>
+      </w:r>
+      <w:proofErr w:type="gramEnd"/>
+      <w:r>
+        <w:rPr>
+          <w:b w:val="0"/>
+          <w:bCs w:val="0"/>
+          <w:color w:val="231F20"/>
+          <w:spacing w:val="-10"/>
+          <w:sz w:val="22"/>
+          <w:szCs w:val="22"/>
+        </w:rPr>
+        <w:t>_PT_</w:t>
+      </w:r>
+      <w:proofErr w:type="gramStart"/>
+      <w:r>
+        <w:rPr>
+          <w:b w:val="0"/>
+          <w:bCs w:val="0"/>
+          <w:color w:val="231F20"/>
+          <w:spacing w:val="-10"/>
+          <w:sz w:val="22"/>
+          <w:szCs w:val="22"/>
+        </w:rPr>
+        <w:t>details</w:t>
+      </w:r>
+      <w:proofErr w:type="spellEnd"/>
+      <w:r>
+        <w:rPr>
+          <w:b w:val="0"/>
+          <w:bCs w:val="0"/>
+          <w:color w:val="231F20"/>
+          <w:spacing w:val="-10"/>
+          <w:sz w:val="22"/>
+          <w:szCs w:val="22"/>
+        </w:rPr>
+        <w:t xml:space="preserve"> }</w:t>
+      </w:r>
+      <w:proofErr w:type="gramEnd"/>
+      <w:r>
+        <w:rPr>
+          <w:b w:val="0"/>
+          <w:bCs w:val="0"/>
+          <w:color w:val="231F20"/>
+          <w:spacing w:val="-10"/>
+          <w:sz w:val="22"/>
+          <w:szCs w:val="22"/>
+        </w:rPr>
+        <w:t>}</w:t>
       </w:r>
     </w:p>
     <w:p>
@@ -695,7 +922,31 @@
           <w:sz w:val="22"/>
           <w:szCs w:val="22"/>
         </w:rPr>
-        <w:t xml:space="preserve"> PT_type == “supervised” %}</w:t>
+        <w:t xml:space="preserve"> </w:t>
+      </w:r>
+      <w:proofErr w:type="spellStart"/>
+      <w:r>
+        <w:rPr>
+          <w:b w:val="0"/>
+          <w:bCs w:val="0"/>
+          <w:color w:val="231F20"/>
+          <w:spacing w:val="-10"/>
+          <w:sz w:val="22"/>
+          <w:szCs w:val="22"/>
+        </w:rPr>
+        <w:t>PT_type</w:t>
+      </w:r>
+      <w:proofErr w:type="spellEnd"/>
+      <w:r>
+        <w:rPr>
+          <w:b w:val="0"/>
+          <w:bCs w:val="0"/>
+          <w:color w:val="231F20"/>
+          <w:spacing w:val="-10"/>
+          <w:sz w:val="22"/>
+          <w:szCs w:val="22"/>
+        </w:rPr>
+        <w:t xml:space="preserve"> == “supervised” %}</w:t>
       </w:r>
     </w:p>
     <w:p>
@@ -733,70 +984,275 @@
           <w:sz w:val="22"/>
           <w:szCs w:val="22"/>
         </w:rPr>
-        <w:t xml:space="preserve"> physical_custody_who == “user” %}</w:t>
-      </w:r>
-    </w:p>
-    <w:p>
-      <w:pPr>
-        <w:pStyle w:val="Title"/>
-        <w:ind w:left="720" w:right="720"/>
-        <w:jc w:val="left"/>
-        <w:rPr>
-          <w:b w:val="0"/>
-          <w:bCs w:val="0"/>
-          <w:color w:val="231F20"/>
-          <w:spacing w:val="-10"/>
-          <w:sz w:val="22"/>
-          <w:szCs w:val="22"/>
-        </w:rPr>
-      </w:pPr>
-    </w:p>
-    <w:p>
-      <w:pPr>
-        <w:pStyle w:val="Title"/>
-        <w:ind w:left="720" w:right="720"/>
-        <w:jc w:val="left"/>
-        <w:rPr>
-          <w:b w:val="0"/>
-          <w:bCs w:val="0"/>
-          <w:color w:val="231F20"/>
-          <w:spacing w:val="-10"/>
-          <w:sz w:val="22"/>
-          <w:szCs w:val="22"/>
-        </w:rPr>
-      </w:pPr>
-      <w:r>
-        <w:rPr>
-          <w:b w:val="0"/>
-          <w:bCs w:val="0"/>
-          <w:color w:val="231F20"/>
-          <w:spacing w:val="-10"/>
-          <w:sz w:val="22"/>
-          <w:szCs w:val="22"/>
-        </w:rPr>
-        <w:t>Parenting time for {{ OP_party_label</w:t>
-      </w:r>
-      <w:r>
-        <w:rPr>
-          <w:b w:val="0"/>
-          <w:bCs w:val="0"/>
-          <w:color w:val="231F20"/>
-          <w:spacing w:val="-10"/>
-          <w:sz w:val="22"/>
-          <w:szCs w:val="22"/>
-        </w:rPr>
-        <w:t xml:space="preserve"> | lower </w:t>
-      </w:r>
-      <w:r>
-        <w:rPr>
-          <w:b w:val="0"/>
-          <w:bCs w:val="0"/>
-          <w:color w:val="231F20"/>
-          <w:spacing w:val="-10"/>
-          <w:sz w:val="22"/>
-          <w:szCs w:val="22"/>
-        </w:rPr>
-        <w:t>}} will be supervised by {{ PT_supervisor if PT_supervisor != “” else “________________________” }}.</w:t>
+        <w:t xml:space="preserve"> </w:t>
+      </w:r>
+      <w:proofErr w:type="spellStart"/>
+      <w:r>
+        <w:rPr>
+          <w:b w:val="0"/>
+          <w:bCs w:val="0"/>
+          <w:color w:val="231F20"/>
+          <w:spacing w:val="-10"/>
+          <w:sz w:val="22"/>
+          <w:szCs w:val="22"/>
+        </w:rPr>
+        <w:t>physical_custody_who</w:t>
+      </w:r>
+      <w:proofErr w:type="spellEnd"/>
+      <w:r>
+        <w:rPr>
+          <w:b w:val="0"/>
+          <w:bCs w:val="0"/>
+          <w:color w:val="231F20"/>
+          <w:spacing w:val="-10"/>
+          <w:sz w:val="22"/>
+          <w:szCs w:val="22"/>
+        </w:rPr>
+        <w:t xml:space="preserve"> == “user” %}</w:t>
+      </w:r>
+    </w:p>
+    <w:p>
+      <w:pPr>
+        <w:pStyle w:val="Title"/>
+        <w:ind w:left="720" w:right="720"/>
+        <w:jc w:val="left"/>
+        <w:rPr>
+          <w:b w:val="0"/>
+          <w:bCs w:val="0"/>
+          <w:color w:val="231F20"/>
+          <w:spacing w:val="-10"/>
+          <w:sz w:val="22"/>
+          <w:szCs w:val="22"/>
+        </w:rPr>
+      </w:pPr>
+    </w:p>
+    <w:p>
+      <w:pPr>
+        <w:pStyle w:val="Title"/>
+        <w:ind w:left="720" w:right="720"/>
+        <w:jc w:val="left"/>
+        <w:rPr>
+          <w:b w:val="0"/>
+          <w:bCs w:val="0"/>
+          <w:color w:val="231F20"/>
+          <w:spacing w:val="-10"/>
+          <w:sz w:val="22"/>
+          <w:szCs w:val="22"/>
+        </w:rPr>
+      </w:pPr>
+      <w:r>
+        <w:rPr>
+          <w:b w:val="0"/>
+          <w:bCs w:val="0"/>
+          <w:color w:val="231F20"/>
+          <w:spacing w:val="-10"/>
+          <w:sz w:val="22"/>
+          <w:szCs w:val="22"/>
+        </w:rPr>
+        <w:t xml:space="preserve">Parenting time for </w:t>
+      </w:r>
+      <w:proofErr w:type="gramStart"/>
+      <w:r>
+        <w:rPr>
+          <w:b w:val="0"/>
+          <w:bCs w:val="0"/>
+          <w:color w:val="231F20"/>
+          <w:spacing w:val="-10"/>
+          <w:sz w:val="22"/>
+          <w:szCs w:val="22"/>
+        </w:rPr>
+        <w:t xml:space="preserve">{{ </w:t>
+      </w:r>
+      <w:proofErr w:type="spellStart"/>
+      <w:r>
+        <w:rPr>
+          <w:b w:val="0"/>
+          <w:bCs w:val="0"/>
+          <w:color w:val="231F20"/>
+          <w:spacing w:val="-10"/>
+          <w:sz w:val="22"/>
+          <w:szCs w:val="22"/>
+        </w:rPr>
+        <w:t>OP</w:t>
+      </w:r>
+      <w:proofErr w:type="gramEnd"/>
+      <w:r>
+        <w:rPr>
+          <w:b w:val="0"/>
+          <w:bCs w:val="0"/>
+          <w:color w:val="231F20"/>
+          <w:spacing w:val="-10"/>
+          <w:sz w:val="22"/>
+          <w:szCs w:val="22"/>
+        </w:rPr>
+        <w:t>_party_label</w:t>
+      </w:r>
+      <w:proofErr w:type="spellEnd"/>
+      <w:r>
+        <w:rPr>
+          <w:b w:val="0"/>
+          <w:bCs w:val="0"/>
+          <w:color w:val="231F20"/>
+          <w:spacing w:val="-10"/>
+          <w:sz w:val="22"/>
+          <w:szCs w:val="22"/>
+        </w:rPr>
+        <w:t xml:space="preserve"> | </w:t>
+      </w:r>
+      <w:proofErr w:type="gramStart"/>
+      <w:r>
+        <w:rPr>
+          <w:b w:val="0"/>
+          <w:bCs w:val="0"/>
+          <w:color w:val="231F20"/>
+          <w:spacing w:val="-10"/>
+          <w:sz w:val="22"/>
+          <w:szCs w:val="22"/>
+        </w:rPr>
+        <w:t xml:space="preserve">lower </w:t>
+      </w:r>
+      <w:r>
+        <w:rPr>
+          <w:b w:val="0"/>
+          <w:bCs w:val="0"/>
+          <w:color w:val="231F20"/>
+          <w:spacing w:val="-10"/>
+          <w:sz w:val="22"/>
+          <w:szCs w:val="22"/>
+        </w:rPr>
+        <w:t>}</w:t>
+      </w:r>
+      <w:proofErr w:type="gramEnd"/>
+      <w:r>
+        <w:rPr>
+          <w:b w:val="0"/>
+          <w:bCs w:val="0"/>
+          <w:color w:val="231F20"/>
+          <w:spacing w:val="-10"/>
+          <w:sz w:val="22"/>
+          <w:szCs w:val="22"/>
+        </w:rPr>
+        <w:t xml:space="preserve">} will be supervised by </w:t>
+      </w:r>
+      <w:proofErr w:type="gramStart"/>
+      <w:r>
+        <w:rPr>
+          <w:b w:val="0"/>
+          <w:bCs w:val="0"/>
+          <w:color w:val="231F20"/>
+          <w:spacing w:val="-10"/>
+          <w:sz w:val="22"/>
+          <w:szCs w:val="22"/>
+        </w:rPr>
+        <w:t xml:space="preserve">{{ </w:t>
+      </w:r>
+      <w:proofErr w:type="spellStart"/>
+      <w:r>
+        <w:rPr>
+          <w:b w:val="0"/>
+          <w:bCs w:val="0"/>
+          <w:color w:val="231F20"/>
+          <w:spacing w:val="-10"/>
+          <w:sz w:val="22"/>
+          <w:szCs w:val="22"/>
+        </w:rPr>
+        <w:t>PT</w:t>
+      </w:r>
+      <w:proofErr w:type="gramEnd"/>
+      <w:r>
+        <w:rPr>
+          <w:b w:val="0"/>
+          <w:bCs w:val="0"/>
+          <w:color w:val="231F20"/>
+          <w:spacing w:val="-10"/>
+          <w:sz w:val="22"/>
+          <w:szCs w:val="22"/>
+        </w:rPr>
+        <w:t>_supervisor</w:t>
+      </w:r>
+      <w:proofErr w:type="spellEnd"/>
+      <w:r>
+        <w:rPr>
+          <w:b w:val="0"/>
+          <w:bCs w:val="0"/>
+          <w:color w:val="231F20"/>
+          <w:spacing w:val="-10"/>
+          <w:sz w:val="22"/>
+          <w:szCs w:val="22"/>
+        </w:rPr>
+        <w:t xml:space="preserve"> if </w:t>
+      </w:r>
+      <w:proofErr w:type="spellStart"/>
+      <w:r>
+        <w:rPr>
+          <w:b w:val="0"/>
+          <w:bCs w:val="0"/>
+          <w:color w:val="231F20"/>
+          <w:spacing w:val="-10"/>
+          <w:sz w:val="22"/>
+          <w:szCs w:val="22"/>
+        </w:rPr>
+        <w:t>PT_</w:t>
+      </w:r>
+      <w:proofErr w:type="gramStart"/>
+      <w:r>
+        <w:rPr>
+          <w:b w:val="0"/>
+          <w:bCs w:val="0"/>
+          <w:color w:val="231F20"/>
+          <w:spacing w:val="-10"/>
+          <w:sz w:val="22"/>
+          <w:szCs w:val="22"/>
+        </w:rPr>
+        <w:t>supervisor</w:t>
+      </w:r>
+      <w:proofErr w:type="spellEnd"/>
+      <w:r>
+        <w:rPr>
+          <w:b w:val="0"/>
+          <w:bCs w:val="0"/>
+          <w:color w:val="231F20"/>
+          <w:spacing w:val="-10"/>
+          <w:sz w:val="22"/>
+          <w:szCs w:val="22"/>
+        </w:rPr>
+        <w:t xml:space="preserve"> !</w:t>
+      </w:r>
+      <w:proofErr w:type="gramEnd"/>
+      <w:r>
+        <w:rPr>
+          <w:b w:val="0"/>
+          <w:bCs w:val="0"/>
+          <w:color w:val="231F20"/>
+          <w:spacing w:val="-10"/>
+          <w:sz w:val="22"/>
+          <w:szCs w:val="22"/>
+        </w:rPr>
+        <w:t>= “” else “________________________</w:t>
+      </w:r>
+      <w:proofErr w:type="gramStart"/>
+      <w:r>
+        <w:rPr>
+          <w:b w:val="0"/>
+          <w:bCs w:val="0"/>
+          <w:color w:val="231F20"/>
+          <w:spacing w:val="-10"/>
+          <w:sz w:val="22"/>
+          <w:szCs w:val="22"/>
+        </w:rPr>
+        <w:t>” }</w:t>
+      </w:r>
+      <w:proofErr w:type="gramEnd"/>
+      <w:r>
+        <w:rPr>
+          <w:b w:val="0"/>
+          <w:bCs w:val="0"/>
+          <w:color w:val="231F20"/>
+          <w:spacing w:val="-10"/>
+          <w:sz w:val="22"/>
+          <w:szCs w:val="22"/>
+        </w:rPr>
+        <w:t>}.</w:t>
       </w:r>
     </w:p>
     <w:p>
@@ -823,18 +1279,80 @@
           <w:szCs w:val="22"/>
           <w:highlight w:val="magenta"/>
         </w:rPr>
-        <w:t>{%p elif</w:t>
-      </w:r>
-      <w:r>
-        <w:rPr>
-          <w:b w:val="0"/>
-          <w:bCs w:val="0"/>
-          <w:color w:val="231F20"/>
-          <w:spacing w:val="-10"/>
-          <w:sz w:val="22"/>
-          <w:szCs w:val="22"/>
-        </w:rPr>
-        <w:t xml:space="preserve"> physical_custody_who == “other_party” </w:t>
+        <w:t xml:space="preserve">{%p </w:t>
+      </w:r>
+      <w:proofErr w:type="spellStart"/>
+      <w:r>
+        <w:rPr>
+          <w:b w:val="0"/>
+          <w:bCs w:val="0"/>
+          <w:color w:val="231F20"/>
+          <w:spacing w:val="-10"/>
+          <w:sz w:val="22"/>
+          <w:szCs w:val="22"/>
+          <w:highlight w:val="magenta"/>
+        </w:rPr>
+        <w:t>elif</w:t>
+      </w:r>
+      <w:proofErr w:type="spellEnd"/>
+      <w:r>
+        <w:rPr>
+          <w:b w:val="0"/>
+          <w:bCs w:val="0"/>
+          <w:color w:val="231F20"/>
+          <w:spacing w:val="-10"/>
+          <w:sz w:val="22"/>
+          <w:szCs w:val="22"/>
+        </w:rPr>
+        <w:t xml:space="preserve"> </w:t>
+      </w:r>
+      <w:proofErr w:type="spellStart"/>
+      <w:r>
+        <w:rPr>
+          <w:b w:val="0"/>
+          <w:bCs w:val="0"/>
+          <w:color w:val="231F20"/>
+          <w:spacing w:val="-10"/>
+          <w:sz w:val="22"/>
+          <w:szCs w:val="22"/>
+        </w:rPr>
+        <w:t>physical_custody_who</w:t>
+      </w:r>
+      <w:proofErr w:type="spellEnd"/>
+      <w:r>
+        <w:rPr>
+          <w:b w:val="0"/>
+          <w:bCs w:val="0"/>
+          <w:color w:val="231F20"/>
+          <w:spacing w:val="-10"/>
+          <w:sz w:val="22"/>
+          <w:szCs w:val="22"/>
+        </w:rPr>
+        <w:t xml:space="preserve"> == “</w:t>
+      </w:r>
+      <w:proofErr w:type="spellStart"/>
+      <w:r>
+        <w:rPr>
+          <w:b w:val="0"/>
+          <w:bCs w:val="0"/>
+          <w:color w:val="231F20"/>
+          <w:spacing w:val="-10"/>
+          <w:sz w:val="22"/>
+          <w:szCs w:val="22"/>
+        </w:rPr>
+        <w:t>other_party</w:t>
+      </w:r>
+      <w:proofErr w:type="spellEnd"/>
+      <w:r>
+        <w:rPr>
+          <w:b w:val="0"/>
+          <w:bCs w:val="0"/>
+          <w:color w:val="231F20"/>
+          <w:spacing w:val="-10"/>
+          <w:sz w:val="22"/>
+          <w:szCs w:val="22"/>
+        </w:rPr>
+        <w:t xml:space="preserve">” </w:t>
       </w:r>
       <w:r>
         <w:rPr>
@@ -897,29 +1415,210 @@
           <w:sz w:val="22"/>
           <w:szCs w:val="22"/>
         </w:rPr>
-        <w:t>Parenting time for {{ user_party_label</w:t>
-      </w:r>
-      <w:r>
-        <w:rPr>
-          <w:b w:val="0"/>
-          <w:bCs w:val="0"/>
-          <w:color w:val="231F20"/>
-          <w:spacing w:val="-10"/>
-          <w:sz w:val="22"/>
-          <w:szCs w:val="22"/>
-        </w:rPr>
-        <w:t xml:space="preserve"> | lower</w:t>
-      </w:r>
-      <w:r>
-        <w:rPr>
-          <w:b w:val="0"/>
-          <w:bCs w:val="0"/>
-          <w:color w:val="231F20"/>
-          <w:spacing w:val="-10"/>
-          <w:sz w:val="22"/>
-          <w:szCs w:val="22"/>
-        </w:rPr>
-        <w:t xml:space="preserve"> }} will be supervised by {{ PT_supervisor if PT_supervisor != “” else “________________________” }}.</w:t>
+        <w:t xml:space="preserve">Parenting time for </w:t>
+      </w:r>
+      <w:proofErr w:type="gramStart"/>
+      <w:r>
+        <w:rPr>
+          <w:b w:val="0"/>
+          <w:bCs w:val="0"/>
+          <w:color w:val="231F20"/>
+          <w:spacing w:val="-10"/>
+          <w:sz w:val="22"/>
+          <w:szCs w:val="22"/>
+        </w:rPr>
+        <w:t xml:space="preserve">{{ </w:t>
+      </w:r>
+      <w:proofErr w:type="spellStart"/>
+      <w:r>
+        <w:rPr>
+          <w:b w:val="0"/>
+          <w:bCs w:val="0"/>
+          <w:color w:val="231F20"/>
+          <w:spacing w:val="-10"/>
+          <w:sz w:val="22"/>
+          <w:szCs w:val="22"/>
+        </w:rPr>
+        <w:t>user</w:t>
+      </w:r>
+      <w:proofErr w:type="gramEnd"/>
+      <w:r>
+        <w:rPr>
+          <w:b w:val="0"/>
+          <w:bCs w:val="0"/>
+          <w:color w:val="231F20"/>
+          <w:spacing w:val="-10"/>
+          <w:sz w:val="22"/>
+          <w:szCs w:val="22"/>
+        </w:rPr>
+        <w:t>_party_label</w:t>
+      </w:r>
+      <w:proofErr w:type="spellEnd"/>
+      <w:r>
+        <w:rPr>
+          <w:b w:val="0"/>
+          <w:bCs w:val="0"/>
+          <w:color w:val="231F20"/>
+          <w:spacing w:val="-10"/>
+          <w:sz w:val="22"/>
+          <w:szCs w:val="22"/>
+        </w:rPr>
+        <w:t xml:space="preserve"> | </w:t>
+      </w:r>
+      <w:proofErr w:type="gramStart"/>
+      <w:r>
+        <w:rPr>
+          <w:b w:val="0"/>
+          <w:bCs w:val="0"/>
+          <w:color w:val="231F20"/>
+          <w:spacing w:val="-10"/>
+          <w:sz w:val="22"/>
+          <w:szCs w:val="22"/>
+        </w:rPr>
+        <w:t>lower</w:t>
+      </w:r>
+      <w:r>
+        <w:rPr>
+          <w:b w:val="0"/>
+          <w:bCs w:val="0"/>
+          <w:color w:val="231F20"/>
+          <w:spacing w:val="-10"/>
+          <w:sz w:val="22"/>
+          <w:szCs w:val="22"/>
+        </w:rPr>
+        <w:t xml:space="preserve"> }</w:t>
+      </w:r>
+      <w:proofErr w:type="gramEnd"/>
+      <w:r>
+        <w:rPr>
+          <w:b w:val="0"/>
+          <w:bCs w:val="0"/>
+          <w:color w:val="231F20"/>
+          <w:spacing w:val="-10"/>
+          <w:sz w:val="22"/>
+          <w:szCs w:val="22"/>
+        </w:rPr>
+        <w:t xml:space="preserve">} will be supervised by </w:t>
+      </w:r>
+      <w:proofErr w:type="gramStart"/>
+      <w:r>
+        <w:rPr>
+          <w:b w:val="0"/>
+          <w:bCs w:val="0"/>
+          <w:color w:val="231F20"/>
+          <w:spacing w:val="-10"/>
+          <w:sz w:val="22"/>
+          <w:szCs w:val="22"/>
+        </w:rPr>
+        <w:t xml:space="preserve">{{ </w:t>
+      </w:r>
+      <w:proofErr w:type="spellStart"/>
+      <w:r>
+        <w:rPr>
+          <w:b w:val="0"/>
+          <w:bCs w:val="0"/>
+          <w:color w:val="231F20"/>
+          <w:spacing w:val="-10"/>
+          <w:sz w:val="22"/>
+          <w:szCs w:val="22"/>
+        </w:rPr>
+        <w:t>PT</w:t>
+      </w:r>
+      <w:proofErr w:type="gramEnd"/>
+      <w:r>
+        <w:rPr>
+          <w:b w:val="0"/>
+          <w:bCs w:val="0"/>
+          <w:color w:val="231F20"/>
+          <w:spacing w:val="-10"/>
+          <w:sz w:val="22"/>
+          <w:szCs w:val="22"/>
+        </w:rPr>
+        <w:t>_supervisor</w:t>
+      </w:r>
+      <w:proofErr w:type="spellEnd"/>
+      <w:r>
+        <w:rPr>
+          <w:b w:val="0"/>
+          <w:bCs w:val="0"/>
+          <w:color w:val="231F20"/>
+          <w:spacing w:val="-10"/>
+          <w:sz w:val="22"/>
+          <w:szCs w:val="22"/>
+        </w:rPr>
+        <w:t xml:space="preserve"> if </w:t>
+      </w:r>
+      <w:proofErr w:type="spellStart"/>
+      <w:r>
+        <w:rPr>
+          <w:b w:val="0"/>
+          <w:bCs w:val="0"/>
+          <w:color w:val="231F20"/>
+          <w:spacing w:val="-10"/>
+          <w:sz w:val="22"/>
+          <w:szCs w:val="22"/>
+        </w:rPr>
+        <w:t>PT_</w:t>
+      </w:r>
+      <w:proofErr w:type="gramStart"/>
+      <w:r>
+        <w:rPr>
+          <w:b w:val="0"/>
+          <w:bCs w:val="0"/>
+          <w:color w:val="231F20"/>
+          <w:spacing w:val="-10"/>
+          <w:sz w:val="22"/>
+          <w:szCs w:val="22"/>
+        </w:rPr>
+        <w:t>supervisor</w:t>
+      </w:r>
+      <w:proofErr w:type="spellEnd"/>
+      <w:r>
+        <w:rPr>
+          <w:b w:val="0"/>
+          <w:bCs w:val="0"/>
+          <w:color w:val="231F20"/>
+          <w:spacing w:val="-10"/>
+          <w:sz w:val="22"/>
+          <w:szCs w:val="22"/>
+        </w:rPr>
+        <w:t xml:space="preserve"> !</w:t>
+      </w:r>
+      <w:proofErr w:type="gramEnd"/>
+      <w:r>
+        <w:rPr>
+          <w:b w:val="0"/>
+          <w:bCs w:val="0"/>
+          <w:color w:val="231F20"/>
+          <w:spacing w:val="-10"/>
+          <w:sz w:val="22"/>
+          <w:szCs w:val="22"/>
+        </w:rPr>
+        <w:t>= “” else “________________________</w:t>
+      </w:r>
+      <w:proofErr w:type="gramStart"/>
+      <w:r>
+        <w:rPr>
+          <w:b w:val="0"/>
+          <w:bCs w:val="0"/>
+          <w:color w:val="231F20"/>
+          <w:spacing w:val="-10"/>
+          <w:sz w:val="22"/>
+          <w:szCs w:val="22"/>
+        </w:rPr>
+        <w:t>” }</w:t>
+      </w:r>
+      <w:proofErr w:type="gramEnd"/>
+      <w:r>
+        <w:rPr>
+          <w:b w:val="0"/>
+          <w:bCs w:val="0"/>
+          <w:color w:val="231F20"/>
+          <w:spacing w:val="-10"/>
+          <w:sz w:val="22"/>
+          <w:szCs w:val="22"/>
+        </w:rPr>
+        <w:t>}.</w:t>
       </w:r>
     </w:p>
     <w:p>
@@ -946,8 +1645,22 @@
           <w:szCs w:val="22"/>
           <w:highlight w:val="magenta"/>
         </w:rPr>
-        <w:t>{%p endif %}</w:t>
-      </w:r>
+        <w:t xml:space="preserve">{%p </w:t>
+      </w:r>
+      <w:proofErr w:type="gramStart"/>
+      <w:r>
+        <w:rPr>
+          <w:b w:val="0"/>
+          <w:bCs w:val="0"/>
+          <w:color w:val="231F20"/>
+          <w:spacing w:val="-10"/>
+          <w:sz w:val="22"/>
+          <w:szCs w:val="22"/>
+          <w:highlight w:val="magenta"/>
+        </w:rPr>
+        <w:t>endif %}</w:t>
+      </w:r>
+      <w:proofErr w:type="gramEnd"/>
     </w:p>
     <w:p>
       <w:pPr>
@@ -973,8 +1686,22 @@
           <w:szCs w:val="22"/>
           <w:highlight w:val="cyan"/>
         </w:rPr>
-        <w:t>{%p endif %}</w:t>
-      </w:r>
+        <w:t xml:space="preserve">{%p </w:t>
+      </w:r>
+      <w:proofErr w:type="gramStart"/>
+      <w:r>
+        <w:rPr>
+          <w:b w:val="0"/>
+          <w:bCs w:val="0"/>
+          <w:color w:val="231F20"/>
+          <w:spacing w:val="-10"/>
+          <w:sz w:val="22"/>
+          <w:szCs w:val="22"/>
+          <w:highlight w:val="cyan"/>
+        </w:rPr>
+        <w:t>endif %}</w:t>
+      </w:r>
+      <w:proofErr w:type="gramEnd"/>
     </w:p>
     <w:p>
       <w:pPr>
@@ -996,8 +1723,20 @@
           <w:szCs w:val="22"/>
           <w:highlight w:val="yellow"/>
         </w:rPr>
-        <w:t>{%p endif %}</w:t>
-      </w:r>
+        <w:t xml:space="preserve">{%p </w:t>
+      </w:r>
+      <w:proofErr w:type="gramStart"/>
+      <w:r>
+        <w:rPr>
+          <w:color w:val="231F20"/>
+          <w:spacing w:val="-10"/>
+          <w:sz w:val="22"/>
+          <w:szCs w:val="22"/>
+          <w:highlight w:val="yellow"/>
+        </w:rPr>
+        <w:t>endif %}</w:t>
+      </w:r>
+      <w:proofErr w:type="gramEnd"/>
     </w:p>
     <w:p>
       <w:pPr>
@@ -1419,8 +2158,8 @@
       <w:headerReference w:type="default" r:id="rId6"/>
       <w:headerReference w:type="first" r:id="rId7"/>
       <w:type w:val="continuous"/>
-      <w:pgSz w:w="12240" w:h="15840"/>
-      <w:pgMar w:top="460" w:right="360" w:bottom="280" w:left="360" w:header="720" w:footer="720" w:gutter="0"/>
+      <w:pgSz w:w="12240" w:h="15840" w:code="1"/>
+      <w:pgMar w:top="1440" w:right="360" w:bottom="720" w:left="360" w:header="720" w:footer="720" w:gutter="0"/>
       <w:cols w:space="720"/>
       <w:titlePg/>
       <w:docGrid w:linePitch="299"/>
@@ -1469,6 +2208,8 @@
 
 <file path=word/header1.xml><?xml version="1.0" encoding="utf-8"?>
 <w:hdr xmlns:wpc="http://schemas.microsoft.com/office/word/2010/wordprocessingCanvas" xmlns:cx="http://schemas.microsoft.com/office/drawing/2014/chartex" xmlns:cx1="http://schemas.microsoft.com/office/drawing/2015/9/8/chartex" xmlns:cx2="http://schemas.microsoft.com/office/drawing/2015/10/21/chartex" xmlns:cx3="http://schemas.microsoft.com/office/drawing/2016/5/9/chartex" xmlns:cx4="http://schemas.microsoft.com/office/drawing/2016/5/10/chartex" xmlns:cx5="http://schemas.microsoft.com/office/drawing/2016/5/11/chartex" xmlns:cx6="http://schemas.microsoft.com/office/drawing/2016/5/12/chartex" xmlns:cx7="http://schemas.microsoft.com/office/drawing/2016/5/13/chartex" xmlns:cx8="http://schemas.microsoft.com/office/drawing/2016/5/14/chartex" xmlns:mc="http://schemas.openxmlformats.org/markup-compatibility/2006" xmlns:aink="http://schemas.microsoft.com/office/drawing/2016/ink" xmlns:am3d="http://schemas.microsoft.com/office/drawing/2017/model3d" xmlns:o="urn:schemas-microsoft-com:office:office" xmlns:oel="http://schemas.microsoft.com/office/2019/extlst" xmlns:r="http://schemas.openxmlformats.org/officeDocument/2006/relationships" xmlns:m="http://schemas.openxmlformats.org/officeDocument/2006/math" xmlns:v="urn:schemas-microsoft-com:vml" xmlns:wp14="http://schemas.microsoft.com/office/word/2010/wordprocessingDrawing" xmlns:wp="http://schemas.openxmlformats.org/drawingml/2006/wordprocessingDrawing" xmlns:w10="urn:schemas-microsoft-com:office:word" xmlns:w="http://schemas.openxmlformats.org/wordprocessingml/2006/main" xmlns:w14="http://schemas.microsoft.com/office/word/2010/wordml" xmlns:w15="http://schemas.microsoft.com/office/word/2012/wordml" xmlns:w16cex="http://schemas.microsoft.com/office/word/2018/wordml/cex" xmlns:w16cid="http://schemas.microsoft.com/office/word/2016/wordml/cid" xmlns:w16="http://schemas.microsoft.com/office/word/2018/wordml" xmlns:w16du="http://schemas.microsoft.com/office/word/2023/wordml/word16du" xmlns:w16sdtdh="http://schemas.microsoft.com/office/word/2020/wordml/sdtdatahash" xmlns:w16sdtfl="http://schemas.microsoft.com/office/word/2024/wordml/sdtformatlock" xmlns:w16se="http://schemas.microsoft.com/office/word/2015/wordml/symex" xmlns:wpg="http://schemas.microsoft.com/office/word/2010/wordprocessingGroup" xmlns:wpi="http://schemas.microsoft.com/office/word/2010/wordprocessingInk" xmlns:wne="http://schemas.microsoft.com/office/word/2006/wordml" xmlns:wps="http://schemas.microsoft.com/office/word/2010/wordprocessingShape" mc:Ignorable="w14 w15 w16se w16cid w16 w16cex w16sdtdh w16sdtfl w16du wp14">
+  <w:p/>
+  <w:p/>
   <w:tbl>
     <w:tblPr>
       <w:tblStyle w:val="TableGrid"/>
@@ -1582,6 +2323,7 @@
             </w:rPr>
             <w:t xml:space="preserve"> </w:t>
           </w:r>
+          <w:proofErr w:type="gramStart"/>
           <w:r>
             <w:rPr>
               <w:b/>
@@ -1589,7 +2331,37 @@
               <w:sz w:val="16"/>
               <w:szCs w:val="16"/>
             </w:rPr>
-            <w:t>{{ docket_number }</w:t>
+            <w:t xml:space="preserve">{{ </w:t>
+          </w:r>
+          <w:proofErr w:type="spellStart"/>
+          <w:r>
+            <w:rPr>
+              <w:b/>
+              <w:color w:val="231F20"/>
+              <w:sz w:val="16"/>
+              <w:szCs w:val="16"/>
+            </w:rPr>
+            <w:t>docket</w:t>
+          </w:r>
+          <w:proofErr w:type="gramEnd"/>
+          <w:r>
+            <w:rPr>
+              <w:b/>
+              <w:color w:val="231F20"/>
+              <w:sz w:val="16"/>
+              <w:szCs w:val="16"/>
+            </w:rPr>
+            <w:t>_number</w:t>
+          </w:r>
+          <w:proofErr w:type="spellEnd"/>
+          <w:r>
+            <w:rPr>
+              <w:b/>
+              <w:color w:val="231F20"/>
+              <w:sz w:val="16"/>
+              <w:szCs w:val="16"/>
+            </w:rPr>
+            <w:t xml:space="preserve"> }</w:t>
           </w:r>
           <w:r>
             <w:rPr>
@@ -1614,6 +2386,17 @@
 
 <file path=word/header2.xml><?xml version="1.0" encoding="utf-8"?>
 <w:hdr xmlns:wpc="http://schemas.microsoft.com/office/word/2010/wordprocessingCanvas" xmlns:cx="http://schemas.microsoft.com/office/drawing/2014/chartex" xmlns:cx1="http://schemas.microsoft.com/office/drawing/2015/9/8/chartex" xmlns:cx2="http://schemas.microsoft.com/office/drawing/2015/10/21/chartex" xmlns:cx3="http://schemas.microsoft.com/office/drawing/2016/5/9/chartex" xmlns:cx4="http://schemas.microsoft.com/office/drawing/2016/5/10/chartex" xmlns:cx5="http://schemas.microsoft.com/office/drawing/2016/5/11/chartex" xmlns:cx6="http://schemas.microsoft.com/office/drawing/2016/5/12/chartex" xmlns:cx7="http://schemas.microsoft.com/office/drawing/2016/5/13/chartex" xmlns:cx8="http://schemas.microsoft.com/office/drawing/2016/5/14/chartex" xmlns:mc="http://schemas.openxmlformats.org/markup-compatibility/2006" xmlns:aink="http://schemas.microsoft.com/office/drawing/2016/ink" xmlns:am3d="http://schemas.microsoft.com/office/drawing/2017/model3d" xmlns:o="urn:schemas-microsoft-com:office:office" xmlns:oel="http://schemas.microsoft.com/office/2019/extlst" xmlns:r="http://schemas.openxmlformats.org/officeDocument/2006/relationships" xmlns:m="http://schemas.openxmlformats.org/officeDocument/2006/math" xmlns:v="urn:schemas-microsoft-com:vml" xmlns:wp14="http://schemas.microsoft.com/office/word/2010/wordprocessingDrawing" xmlns:wp="http://schemas.openxmlformats.org/drawingml/2006/wordprocessingDrawing" xmlns:w10="urn:schemas-microsoft-com:office:word" xmlns:w="http://schemas.openxmlformats.org/wordprocessingml/2006/main" xmlns:w14="http://schemas.microsoft.com/office/word/2010/wordml" xmlns:w15="http://schemas.microsoft.com/office/word/2012/wordml" xmlns:w16cex="http://schemas.microsoft.com/office/word/2018/wordml/cex" xmlns:w16cid="http://schemas.microsoft.com/office/word/2016/wordml/cid" xmlns:w16="http://schemas.microsoft.com/office/word/2018/wordml" xmlns:w16du="http://schemas.microsoft.com/office/word/2023/wordml/word16du" xmlns:w16sdtdh="http://schemas.microsoft.com/office/word/2020/wordml/sdtdatahash" xmlns:w16sdtfl="http://schemas.microsoft.com/office/word/2024/wordml/sdtformatlock" xmlns:w16se="http://schemas.microsoft.com/office/word/2015/wordml/symex" xmlns:wpg="http://schemas.microsoft.com/office/word/2010/wordprocessingGroup" xmlns:wpi="http://schemas.microsoft.com/office/word/2010/wordprocessingInk" xmlns:wne="http://schemas.microsoft.com/office/word/2006/wordml" xmlns:wps="http://schemas.microsoft.com/office/word/2010/wordprocessingShape" mc:Ignorable="w14 w15 w16se w16cid w16 w16cex w16sdtdh w16sdtfl w16du wp14">
+  <w:p>
+    <w:pPr>
+      <w:pStyle w:val="BodyText"/>
+      <w:tabs>
+        <w:tab w:val="right" w:pos="1440"/>
+        <w:tab w:val="right" w:pos="3600"/>
+      </w:tabs>
+      <w:spacing w:before="0" w:after="20"/>
+      <w:ind w:right="720"/>
+    </w:pPr>
+  </w:p>
   <w:p>
     <w:pPr>
       <w:pStyle w:val="BodyText"/>
@@ -1689,6 +2472,7 @@
               <w:szCs w:val="20"/>
             </w:rPr>
           </w:pPr>
+          <w:proofErr w:type="gramStart"/>
           <w:r>
             <w:rPr>
               <w:b/>
@@ -1699,6 +2483,7 @@
             </w:rPr>
             <w:t xml:space="preserve">{{ </w:t>
           </w:r>
+          <w:proofErr w:type="spellStart"/>
           <w:r>
             <w:rPr>
               <w:b/>
@@ -1706,8 +2491,30 @@
               <w:sz w:val="20"/>
               <w:szCs w:val="20"/>
             </w:rPr>
-            <w:t>the_court.number</w:t>
-          </w:r>
+            <w:t>the</w:t>
+          </w:r>
+          <w:proofErr w:type="gramEnd"/>
+          <w:r>
+            <w:rPr>
+              <w:b/>
+              <w:bCs/>
+              <w:sz w:val="20"/>
+              <w:szCs w:val="20"/>
+            </w:rPr>
+            <w:t>_</w:t>
+          </w:r>
+          <w:proofErr w:type="gramStart"/>
+          <w:r>
+            <w:rPr>
+              <w:b/>
+              <w:bCs/>
+              <w:sz w:val="20"/>
+              <w:szCs w:val="20"/>
+            </w:rPr>
+            <w:t>court.number</w:t>
+          </w:r>
+          <w:proofErr w:type="spellEnd"/>
+          <w:proofErr w:type="gramEnd"/>
           <w:r>
             <w:rPr>
               <w:b/>
@@ -1738,6 +2545,7 @@
               <w:sz w:val="20"/>
             </w:rPr>
           </w:pPr>
+          <w:proofErr w:type="gramStart"/>
           <w:r>
             <w:rPr>
               <w:b/>
@@ -1748,6 +2556,7 @@
             </w:rPr>
             <w:t xml:space="preserve">{{ </w:t>
           </w:r>
+          <w:proofErr w:type="spellStart"/>
           <w:r>
             <w:rPr>
               <w:b/>
@@ -1755,7 +2564,48 @@
               <w:sz w:val="20"/>
               <w:szCs w:val="20"/>
             </w:rPr>
-            <w:t>county_choice.upper()</w:t>
+            <w:t>county</w:t>
+          </w:r>
+          <w:proofErr w:type="gramEnd"/>
+          <w:r>
+            <w:rPr>
+              <w:b/>
+              <w:bCs/>
+              <w:sz w:val="20"/>
+              <w:szCs w:val="20"/>
+            </w:rPr>
+            <w:t>_</w:t>
+          </w:r>
+          <w:proofErr w:type="gramStart"/>
+          <w:r>
+            <w:rPr>
+              <w:b/>
+              <w:bCs/>
+              <w:sz w:val="20"/>
+              <w:szCs w:val="20"/>
+            </w:rPr>
+            <w:t>choice.upper</w:t>
+          </w:r>
+          <w:proofErr w:type="spellEnd"/>
+          <w:proofErr w:type="gramEnd"/>
+          <w:r>
+            <w:rPr>
+              <w:b/>
+              <w:bCs/>
+              <w:sz w:val="20"/>
+              <w:szCs w:val="20"/>
+            </w:rPr>
+            <w:t>(</w:t>
+          </w:r>
+          <w:proofErr w:type="gramStart"/>
+          <w:r>
+            <w:rPr>
+              <w:b/>
+              <w:bCs/>
+              <w:sz w:val="20"/>
+              <w:szCs w:val="20"/>
+            </w:rPr>
+            <w:t>)</w:t>
           </w:r>
           <w:r>
             <w:rPr>
@@ -1765,7 +2615,18 @@
               <w:sz w:val="20"/>
               <w:szCs w:val="20"/>
             </w:rPr>
-            <w:t xml:space="preserve"> }} </w:t>
+            <w:t xml:space="preserve"> }</w:t>
+          </w:r>
+          <w:proofErr w:type="gramEnd"/>
+          <w:r>
+            <w:rPr>
+              <w:b/>
+              <w:bCs/>
+              <w:caps/>
+              <w:sz w:val="20"/>
+              <w:szCs w:val="20"/>
+            </w:rPr>
+            <w:t xml:space="preserve">} </w:t>
           </w:r>
           <w:r>
             <w:rPr>
@@ -1926,6 +2787,7 @@
               <w:sz w:val="20"/>
             </w:rPr>
           </w:pPr>
+          <w:proofErr w:type="gramStart"/>
           <w:r>
             <w:rPr>
               <w:bCs/>
@@ -1933,7 +2795,37 @@
               <w:spacing w:val="-5"/>
               <w:sz w:val="20"/>
             </w:rPr>
-            <w:t>{{ docket_number }}</w:t>
+            <w:t xml:space="preserve">{{ </w:t>
+          </w:r>
+          <w:proofErr w:type="spellStart"/>
+          <w:r>
+            <w:rPr>
+              <w:bCs/>
+              <w:color w:val="231F20"/>
+              <w:spacing w:val="-5"/>
+              <w:sz w:val="20"/>
+            </w:rPr>
+            <w:t>docket</w:t>
+          </w:r>
+          <w:proofErr w:type="gramEnd"/>
+          <w:r>
+            <w:rPr>
+              <w:bCs/>
+              <w:color w:val="231F20"/>
+              <w:spacing w:val="-5"/>
+              <w:sz w:val="20"/>
+            </w:rPr>
+            <w:t>_number</w:t>
+          </w:r>
+          <w:proofErr w:type="spellEnd"/>
+          <w:r>
+            <w:rPr>
+              <w:bCs/>
+              <w:color w:val="231F20"/>
+              <w:spacing w:val="-5"/>
+              <w:sz w:val="20"/>
+            </w:rPr>
+            <w:t xml:space="preserve"> }}</w:t>
           </w:r>
         </w:p>
       </w:tc>

</xml_diff>

<commit_message>
remove white space introduced while tweaking parenting time addendum spacing; advance version
</commit_message>
<xml_diff>
--- a/docassemble/MLHDivorceAndCustody/data/templates/judgment_addendum_parenting_time.docx
+++ b/docassemble/MLHDivorceAndCustody/data/templates/judgment_addendum_parenting_time.docx
@@ -1737,422 +1737,6 @@
         <w:t>endif %}</w:t>
       </w:r>
       <w:proofErr w:type="gramEnd"/>
-    </w:p>
-    <w:p>
-      <w:pPr>
-        <w:pStyle w:val="Title"/>
-        <w:ind w:left="720" w:right="720"/>
-        <w:jc w:val="left"/>
-        <w:rPr>
-          <w:color w:val="231F20"/>
-          <w:spacing w:val="-10"/>
-          <w:sz w:val="22"/>
-          <w:szCs w:val="22"/>
-        </w:rPr>
-      </w:pPr>
-    </w:p>
-    <w:p>
-      <w:pPr>
-        <w:pStyle w:val="Title"/>
-        <w:ind w:left="720" w:right="720"/>
-        <w:jc w:val="left"/>
-        <w:rPr>
-          <w:color w:val="231F20"/>
-          <w:spacing w:val="-10"/>
-          <w:sz w:val="22"/>
-          <w:szCs w:val="22"/>
-        </w:rPr>
-      </w:pPr>
-    </w:p>
-    <w:p>
-      <w:pPr>
-        <w:pStyle w:val="Title"/>
-        <w:ind w:left="720" w:right="720"/>
-        <w:jc w:val="left"/>
-        <w:rPr>
-          <w:color w:val="231F20"/>
-          <w:spacing w:val="-10"/>
-          <w:sz w:val="22"/>
-          <w:szCs w:val="22"/>
-        </w:rPr>
-      </w:pPr>
-    </w:p>
-    <w:p>
-      <w:pPr>
-        <w:pStyle w:val="Title"/>
-        <w:ind w:left="720" w:right="720"/>
-        <w:jc w:val="left"/>
-        <w:rPr>
-          <w:color w:val="231F20"/>
-          <w:spacing w:val="-10"/>
-          <w:sz w:val="22"/>
-          <w:szCs w:val="22"/>
-        </w:rPr>
-      </w:pPr>
-    </w:p>
-    <w:p>
-      <w:pPr>
-        <w:pStyle w:val="Title"/>
-        <w:ind w:left="720" w:right="720"/>
-        <w:jc w:val="left"/>
-        <w:rPr>
-          <w:color w:val="231F20"/>
-          <w:spacing w:val="-10"/>
-          <w:sz w:val="22"/>
-          <w:szCs w:val="22"/>
-        </w:rPr>
-      </w:pPr>
-    </w:p>
-    <w:p>
-      <w:pPr>
-        <w:pStyle w:val="Title"/>
-        <w:ind w:left="720" w:right="720"/>
-        <w:jc w:val="left"/>
-        <w:rPr>
-          <w:color w:val="231F20"/>
-          <w:spacing w:val="-10"/>
-          <w:sz w:val="22"/>
-          <w:szCs w:val="22"/>
-        </w:rPr>
-      </w:pPr>
-    </w:p>
-    <w:p>
-      <w:pPr>
-        <w:pStyle w:val="Title"/>
-        <w:ind w:left="720" w:right="720"/>
-        <w:jc w:val="left"/>
-        <w:rPr>
-          <w:color w:val="231F20"/>
-          <w:spacing w:val="-10"/>
-          <w:sz w:val="22"/>
-          <w:szCs w:val="22"/>
-        </w:rPr>
-      </w:pPr>
-    </w:p>
-    <w:p>
-      <w:pPr>
-        <w:pStyle w:val="Title"/>
-        <w:ind w:left="720" w:right="720"/>
-        <w:jc w:val="left"/>
-        <w:rPr>
-          <w:color w:val="231F20"/>
-          <w:spacing w:val="-10"/>
-          <w:sz w:val="22"/>
-          <w:szCs w:val="22"/>
-        </w:rPr>
-      </w:pPr>
-    </w:p>
-    <w:p>
-      <w:pPr>
-        <w:pStyle w:val="Title"/>
-        <w:ind w:left="720" w:right="720"/>
-        <w:jc w:val="left"/>
-        <w:rPr>
-          <w:color w:val="231F20"/>
-          <w:spacing w:val="-10"/>
-          <w:sz w:val="22"/>
-          <w:szCs w:val="22"/>
-        </w:rPr>
-      </w:pPr>
-    </w:p>
-    <w:p>
-      <w:pPr>
-        <w:pStyle w:val="Title"/>
-        <w:ind w:left="720" w:right="720"/>
-        <w:jc w:val="left"/>
-        <w:rPr>
-          <w:color w:val="231F20"/>
-          <w:spacing w:val="-10"/>
-          <w:sz w:val="22"/>
-          <w:szCs w:val="22"/>
-        </w:rPr>
-      </w:pPr>
-    </w:p>
-    <w:p>
-      <w:pPr>
-        <w:pStyle w:val="Title"/>
-        <w:ind w:left="720" w:right="720"/>
-        <w:jc w:val="left"/>
-        <w:rPr>
-          <w:color w:val="231F20"/>
-          <w:spacing w:val="-10"/>
-          <w:sz w:val="22"/>
-          <w:szCs w:val="22"/>
-        </w:rPr>
-      </w:pPr>
-    </w:p>
-    <w:p>
-      <w:pPr>
-        <w:pStyle w:val="Title"/>
-        <w:ind w:left="720" w:right="720"/>
-        <w:jc w:val="left"/>
-        <w:rPr>
-          <w:color w:val="231F20"/>
-          <w:spacing w:val="-10"/>
-          <w:sz w:val="22"/>
-          <w:szCs w:val="22"/>
-        </w:rPr>
-      </w:pPr>
-    </w:p>
-    <w:p>
-      <w:pPr>
-        <w:pStyle w:val="Title"/>
-        <w:ind w:left="720" w:right="720"/>
-        <w:jc w:val="left"/>
-        <w:rPr>
-          <w:color w:val="231F20"/>
-          <w:spacing w:val="-10"/>
-          <w:sz w:val="22"/>
-          <w:szCs w:val="22"/>
-        </w:rPr>
-      </w:pPr>
-    </w:p>
-    <w:p>
-      <w:pPr>
-        <w:pStyle w:val="Title"/>
-        <w:ind w:left="720" w:right="720"/>
-        <w:jc w:val="left"/>
-        <w:rPr>
-          <w:color w:val="231F20"/>
-          <w:spacing w:val="-10"/>
-          <w:sz w:val="22"/>
-          <w:szCs w:val="22"/>
-        </w:rPr>
-      </w:pPr>
-    </w:p>
-    <w:p>
-      <w:pPr>
-        <w:pStyle w:val="Title"/>
-        <w:ind w:left="720" w:right="720"/>
-        <w:jc w:val="left"/>
-        <w:rPr>
-          <w:color w:val="231F20"/>
-          <w:spacing w:val="-10"/>
-          <w:sz w:val="22"/>
-          <w:szCs w:val="22"/>
-        </w:rPr>
-      </w:pPr>
-    </w:p>
-    <w:p>
-      <w:pPr>
-        <w:pStyle w:val="Title"/>
-        <w:ind w:left="720" w:right="720"/>
-        <w:jc w:val="left"/>
-        <w:rPr>
-          <w:color w:val="231F20"/>
-          <w:spacing w:val="-10"/>
-          <w:sz w:val="22"/>
-          <w:szCs w:val="22"/>
-        </w:rPr>
-      </w:pPr>
-    </w:p>
-    <w:p>
-      <w:pPr>
-        <w:pStyle w:val="Title"/>
-        <w:ind w:left="720" w:right="720"/>
-        <w:jc w:val="left"/>
-        <w:rPr>
-          <w:color w:val="231F20"/>
-          <w:spacing w:val="-10"/>
-          <w:sz w:val="22"/>
-          <w:szCs w:val="22"/>
-        </w:rPr>
-      </w:pPr>
-    </w:p>
-    <w:p>
-      <w:pPr>
-        <w:pStyle w:val="Title"/>
-        <w:ind w:left="720" w:right="720"/>
-        <w:jc w:val="left"/>
-        <w:rPr>
-          <w:color w:val="231F20"/>
-          <w:spacing w:val="-10"/>
-          <w:sz w:val="22"/>
-          <w:szCs w:val="22"/>
-        </w:rPr>
-      </w:pPr>
-    </w:p>
-    <w:p>
-      <w:pPr>
-        <w:pStyle w:val="Title"/>
-        <w:ind w:left="720" w:right="720"/>
-        <w:jc w:val="left"/>
-        <w:rPr>
-          <w:color w:val="231F20"/>
-          <w:spacing w:val="-10"/>
-          <w:sz w:val="22"/>
-          <w:szCs w:val="22"/>
-        </w:rPr>
-      </w:pPr>
-    </w:p>
-    <w:p>
-      <w:pPr>
-        <w:pStyle w:val="Title"/>
-        <w:ind w:left="720" w:right="720"/>
-        <w:jc w:val="left"/>
-        <w:rPr>
-          <w:color w:val="231F20"/>
-          <w:spacing w:val="-10"/>
-          <w:sz w:val="22"/>
-          <w:szCs w:val="22"/>
-        </w:rPr>
-      </w:pPr>
-    </w:p>
-    <w:p>
-      <w:pPr>
-        <w:pStyle w:val="Title"/>
-        <w:ind w:left="720" w:right="720"/>
-        <w:jc w:val="left"/>
-        <w:rPr>
-          <w:color w:val="231F20"/>
-          <w:spacing w:val="-10"/>
-          <w:sz w:val="22"/>
-          <w:szCs w:val="22"/>
-        </w:rPr>
-      </w:pPr>
-    </w:p>
-    <w:p>
-      <w:pPr>
-        <w:pStyle w:val="Title"/>
-        <w:ind w:left="720" w:right="720"/>
-        <w:jc w:val="left"/>
-        <w:rPr>
-          <w:color w:val="231F20"/>
-          <w:spacing w:val="-10"/>
-          <w:sz w:val="22"/>
-          <w:szCs w:val="22"/>
-        </w:rPr>
-      </w:pPr>
-    </w:p>
-    <w:p>
-      <w:pPr>
-        <w:pStyle w:val="Title"/>
-        <w:ind w:left="720" w:right="720"/>
-        <w:jc w:val="left"/>
-        <w:rPr>
-          <w:color w:val="231F20"/>
-          <w:spacing w:val="-10"/>
-          <w:sz w:val="22"/>
-          <w:szCs w:val="22"/>
-        </w:rPr>
-      </w:pPr>
-    </w:p>
-    <w:p>
-      <w:pPr>
-        <w:pStyle w:val="Title"/>
-        <w:ind w:left="720" w:right="720"/>
-        <w:jc w:val="left"/>
-        <w:rPr>
-          <w:color w:val="231F20"/>
-          <w:spacing w:val="-10"/>
-          <w:sz w:val="22"/>
-          <w:szCs w:val="22"/>
-        </w:rPr>
-      </w:pPr>
-    </w:p>
-    <w:p>
-      <w:pPr>
-        <w:pStyle w:val="Title"/>
-        <w:ind w:left="720" w:right="720"/>
-        <w:jc w:val="left"/>
-        <w:rPr>
-          <w:color w:val="231F20"/>
-          <w:spacing w:val="-10"/>
-          <w:sz w:val="22"/>
-          <w:szCs w:val="22"/>
-        </w:rPr>
-      </w:pPr>
-    </w:p>
-    <w:p>
-      <w:pPr>
-        <w:pStyle w:val="Title"/>
-        <w:ind w:left="720" w:right="720"/>
-        <w:jc w:val="left"/>
-        <w:rPr>
-          <w:color w:val="231F20"/>
-          <w:spacing w:val="-10"/>
-          <w:sz w:val="22"/>
-          <w:szCs w:val="22"/>
-        </w:rPr>
-      </w:pPr>
-    </w:p>
-    <w:p>
-      <w:pPr>
-        <w:pStyle w:val="Title"/>
-        <w:ind w:left="720" w:right="720"/>
-        <w:jc w:val="left"/>
-        <w:rPr>
-          <w:color w:val="231F20"/>
-          <w:spacing w:val="-10"/>
-          <w:sz w:val="22"/>
-          <w:szCs w:val="22"/>
-        </w:rPr>
-      </w:pPr>
-    </w:p>
-    <w:p>
-      <w:pPr>
-        <w:pStyle w:val="Title"/>
-        <w:ind w:left="720" w:right="720"/>
-        <w:jc w:val="left"/>
-        <w:rPr>
-          <w:color w:val="231F20"/>
-          <w:spacing w:val="-10"/>
-          <w:sz w:val="22"/>
-          <w:szCs w:val="22"/>
-        </w:rPr>
-      </w:pPr>
-    </w:p>
-    <w:p>
-      <w:pPr>
-        <w:pStyle w:val="Title"/>
-        <w:ind w:left="720" w:right="720"/>
-        <w:jc w:val="left"/>
-        <w:rPr>
-          <w:color w:val="231F20"/>
-          <w:spacing w:val="-10"/>
-          <w:sz w:val="22"/>
-          <w:szCs w:val="22"/>
-        </w:rPr>
-      </w:pPr>
-    </w:p>
-    <w:p>
-      <w:pPr>
-        <w:pStyle w:val="Title"/>
-        <w:ind w:left="720" w:right="720"/>
-        <w:jc w:val="left"/>
-        <w:rPr>
-          <w:color w:val="231F20"/>
-          <w:spacing w:val="-10"/>
-          <w:sz w:val="22"/>
-          <w:szCs w:val="22"/>
-        </w:rPr>
-      </w:pPr>
-    </w:p>
-    <w:p>
-      <w:pPr>
-        <w:pStyle w:val="Title"/>
-        <w:ind w:left="720" w:right="720"/>
-        <w:jc w:val="left"/>
-        <w:rPr>
-          <w:color w:val="231F20"/>
-          <w:spacing w:val="-10"/>
-          <w:sz w:val="22"/>
-          <w:szCs w:val="22"/>
-        </w:rPr>
-      </w:pPr>
-    </w:p>
-    <w:p>
-      <w:pPr>
-        <w:pStyle w:val="Title"/>
-        <w:ind w:left="720" w:right="720"/>
-        <w:jc w:val="left"/>
-        <w:rPr>
-          <w:color w:val="231F20"/>
-          <w:spacing w:val="-10"/>
-          <w:sz w:val="22"/>
-          <w:szCs w:val="22"/>
-        </w:rPr>
-      </w:pPr>
     </w:p>
     <w:sectPr>
       <w:headerReference w:type="default" r:id="rId6"/>

</xml_diff>

<commit_message>
highlight all with "clear" to try to fix XML issues
</commit_message>
<xml_diff>
--- a/docassemble/MLHDivorceAndCustody/data/templates/judgment_addendum_parenting_time.docx
+++ b/docassemble/MLHDivorceAndCustody/data/templates/judgment_addendum_parenting_time.docx
@@ -733,18 +733,8 @@
           <w:spacing w:val="-10"/>
           <w:sz w:val="22"/>
           <w:szCs w:val="22"/>
-          <w:highlight w:val="yellow"/>
-        </w:rPr>
-        <w:t>{%p if</w:t>
-      </w:r>
-      <w:r>
-        <w:rPr>
-          <w:color w:val="231F20"/>
-          <w:spacing w:val="-10"/>
-          <w:sz w:val="22"/>
-          <w:szCs w:val="22"/>
-        </w:rPr>
-        <w:t xml:space="preserve"> </w:t>
+        </w:rPr>
+        <w:t xml:space="preserve">{%p if </w:t>
       </w:r>
       <w:proofErr w:type="spellStart"/>
       <w:r>
@@ -909,20 +899,8 @@
           <w:spacing w:val="-10"/>
           <w:sz w:val="22"/>
           <w:szCs w:val="22"/>
-          <w:highlight w:val="cyan"/>
-        </w:rPr>
-        <w:t>{%p if</w:t>
-      </w:r>
-      <w:r>
-        <w:rPr>
-          <w:b w:val="0"/>
-          <w:bCs w:val="0"/>
-          <w:color w:val="231F20"/>
-          <w:spacing w:val="-10"/>
-          <w:sz w:val="22"/>
-          <w:szCs w:val="22"/>
-        </w:rPr>
-        <w:t xml:space="preserve"> </w:t>
+        </w:rPr>
+        <w:t xml:space="preserve">{%p if </w:t>
       </w:r>
       <w:proofErr w:type="spellStart"/>
       <w:r>
@@ -971,20 +949,8 @@
           <w:spacing w:val="-10"/>
           <w:sz w:val="22"/>
           <w:szCs w:val="22"/>
-          <w:highlight w:val="magenta"/>
-        </w:rPr>
-        <w:t>{%p if</w:t>
-      </w:r>
-      <w:r>
-        <w:rPr>
-          <w:b w:val="0"/>
-          <w:bCs w:val="0"/>
-          <w:color w:val="231F20"/>
-          <w:spacing w:val="-10"/>
-          <w:sz w:val="22"/>
-          <w:szCs w:val="22"/>
-        </w:rPr>
-        <w:t xml:space="preserve"> </w:t>
+        </w:rPr>
+        <w:t xml:space="preserve">{%p if </w:t>
       </w:r>
       <w:proofErr w:type="spellStart"/>
       <w:r>
@@ -1277,7 +1243,6 @@
           <w:spacing w:val="-10"/>
           <w:sz w:val="22"/>
           <w:szCs w:val="22"/>
-          <w:highlight w:val="magenta"/>
         </w:rPr>
         <w:t xml:space="preserve">{%p </w:t>
       </w:r>
@@ -1290,7 +1255,6 @@
           <w:spacing w:val="-10"/>
           <w:sz w:val="22"/>
           <w:szCs w:val="22"/>
-          <w:highlight w:val="magenta"/>
         </w:rPr>
         <w:t>elif</w:t>
       </w:r>
@@ -1643,7 +1607,6 @@
           <w:spacing w:val="-10"/>
           <w:sz w:val="22"/>
           <w:szCs w:val="22"/>
-          <w:highlight w:val="magenta"/>
         </w:rPr>
         <w:t xml:space="preserve">{%p </w:t>
       </w:r>
@@ -1656,7 +1619,6 @@
           <w:spacing w:val="-10"/>
           <w:sz w:val="22"/>
           <w:szCs w:val="22"/>
-          <w:highlight w:val="magenta"/>
         </w:rPr>
         <w:t>endif %}</w:t>
       </w:r>
@@ -1684,7 +1646,6 @@
           <w:spacing w:val="-10"/>
           <w:sz w:val="22"/>
           <w:szCs w:val="22"/>
-          <w:highlight w:val="cyan"/>
         </w:rPr>
         <w:t xml:space="preserve">{%p </w:t>
       </w:r>
@@ -1697,7 +1658,6 @@
           <w:spacing w:val="-10"/>
           <w:sz w:val="22"/>
           <w:szCs w:val="22"/>
-          <w:highlight w:val="cyan"/>
         </w:rPr>
         <w:t>endif %}</w:t>
       </w:r>
@@ -1721,7 +1681,6 @@
           <w:spacing w:val="-10"/>
           <w:sz w:val="22"/>
           <w:szCs w:val="22"/>
-          <w:highlight w:val="yellow"/>
         </w:rPr>
         <w:t xml:space="preserve">{%p </w:t>
       </w:r>
@@ -1732,7 +1691,6 @@
           <w:spacing w:val="-10"/>
           <w:sz w:val="22"/>
           <w:szCs w:val="22"/>
-          <w:highlight w:val="yellow"/>
         </w:rPr>
         <w:t>endif %}</w:t>
       </w:r>

</xml_diff>

<commit_message>
attempt to fix xml errors by saving to RTF
</commit_message>
<xml_diff>
--- a/docassemble/MLHDivorceAndCustody/data/templates/judgment_addendum_parenting_time.docx
+++ b/docassemble/MLHDivorceAndCustody/data/templates/judgment_addendum_parenting_time.docx
@@ -144,69 +144,12 @@
                 <w:sz w:val="20"/>
               </w:rPr>
             </w:pPr>
-            <w:proofErr w:type="gramStart"/>
             <w:r>
               <w:rPr>
                 <w:bCs/>
                 <w:sz w:val="20"/>
               </w:rPr>
-              <w:t xml:space="preserve">{{ </w:t>
-            </w:r>
-            <w:proofErr w:type="spellStart"/>
-            <w:r>
-              <w:rPr>
-                <w:bCs/>
-                <w:sz w:val="20"/>
-              </w:rPr>
-              <w:t>the</w:t>
-            </w:r>
-            <w:proofErr w:type="gramEnd"/>
-            <w:r>
-              <w:rPr>
-                <w:bCs/>
-                <w:sz w:val="20"/>
-              </w:rPr>
-              <w:t>_</w:t>
-            </w:r>
-            <w:proofErr w:type="gramStart"/>
-            <w:r>
-              <w:rPr>
-                <w:bCs/>
-                <w:sz w:val="20"/>
-              </w:rPr>
-              <w:t>court.address</w:t>
-            </w:r>
-            <w:proofErr w:type="gramEnd"/>
-            <w:r>
-              <w:rPr>
-                <w:bCs/>
-                <w:sz w:val="20"/>
-              </w:rPr>
-              <w:t>.on_one_</w:t>
-            </w:r>
-            <w:proofErr w:type="gramStart"/>
-            <w:r>
-              <w:rPr>
-                <w:bCs/>
-                <w:sz w:val="20"/>
-              </w:rPr>
-              <w:t>line</w:t>
-            </w:r>
-            <w:proofErr w:type="spellEnd"/>
-            <w:r>
-              <w:rPr>
-                <w:bCs/>
-                <w:sz w:val="20"/>
-              </w:rPr>
-              <w:t>(</w:t>
-            </w:r>
-            <w:proofErr w:type="gramEnd"/>
-            <w:r>
-              <w:rPr>
-                <w:bCs/>
-                <w:sz w:val="20"/>
-              </w:rPr>
-              <w:t>) }}</w:t>
+              <w:t>{{ the_court.address.on_one_line() }}</w:t>
             </w:r>
           </w:p>
         </w:tc>
@@ -222,46 +165,12 @@
                 <w:sz w:val="20"/>
               </w:rPr>
             </w:pPr>
-            <w:proofErr w:type="gramStart"/>
             <w:r>
               <w:rPr>
                 <w:bCs/>
                 <w:sz w:val="20"/>
               </w:rPr>
-              <w:t xml:space="preserve">{{ </w:t>
-            </w:r>
-            <w:proofErr w:type="spellStart"/>
-            <w:r>
-              <w:rPr>
-                <w:bCs/>
-                <w:sz w:val="20"/>
-              </w:rPr>
-              <w:t>the</w:t>
-            </w:r>
-            <w:proofErr w:type="gramEnd"/>
-            <w:r>
-              <w:rPr>
-                <w:bCs/>
-                <w:sz w:val="20"/>
-              </w:rPr>
-              <w:t>_</w:t>
-            </w:r>
-            <w:proofErr w:type="gramStart"/>
-            <w:r>
-              <w:rPr>
-                <w:bCs/>
-                <w:sz w:val="20"/>
-              </w:rPr>
-              <w:t>court.phone</w:t>
-            </w:r>
-            <w:proofErr w:type="spellEnd"/>
-            <w:proofErr w:type="gramEnd"/>
-            <w:r>
-              <w:rPr>
-                <w:bCs/>
-                <w:sz w:val="20"/>
-              </w:rPr>
-              <w:t xml:space="preserve"> }}</w:t>
+              <w:t>{{ the_court.phone }}</w:t>
             </w:r>
           </w:p>
         </w:tc>
@@ -282,7 +191,7 @@
         <mc:AlternateContent>
           <mc:Choice Requires="wps">
             <w:drawing>
-              <wp:anchor distT="0" distB="0" distL="0" distR="0" simplePos="0" relativeHeight="15728640" behindDoc="0" locked="0" layoutInCell="1" allowOverlap="1" wp14:anchorId="05213A1C" wp14:editId="4DD8402E">
+              <wp:anchor distT="0" distB="0" distL="0" distR="0" simplePos="0" relativeHeight="15728640" behindDoc="0" locked="0" layoutInCell="1" allowOverlap="1" wp14:anchorId="476BB544" wp14:editId="1D1213D0">
                 <wp:simplePos x="0" y="0"/>
                 <wp:positionH relativeFrom="page">
                   <wp:posOffset>4187190</wp:posOffset>
@@ -293,7 +202,7 @@
                 <wp:extent cx="3081020" cy="302260"/>
                 <wp:effectExtent l="0" t="0" r="5080" b="2540"/>
                 <wp:wrapNone/>
-                <wp:docPr id="143957911" name="Text Box 5"/>
+                <wp:docPr id="1220092792" name="Text Box 5"/>
                 <wp:cNvGraphicFramePr>
                   <a:graphicFrameLocks xmlns:a="http://schemas.openxmlformats.org/drawingml/2006/main"/>
                 </wp:cNvGraphicFramePr>
@@ -359,7 +268,6 @@
                                 <w:szCs w:val="20"/>
                               </w:rPr>
                             </w:pPr>
-                            <w:proofErr w:type="gramStart"/>
                             <w:r>
                               <w:rPr>
                                 <w:color w:val="231F20"/>
@@ -367,17 +275,7 @@
                                 <w:sz w:val="20"/>
                                 <w:szCs w:val="20"/>
                               </w:rPr>
-                              <w:t>{{ defendants</w:t>
-                            </w:r>
-                            <w:proofErr w:type="gramEnd"/>
-                            <w:r>
-                              <w:rPr>
-                                <w:color w:val="231F20"/>
-                                <w:spacing w:val="-4"/>
-                                <w:sz w:val="20"/>
-                                <w:szCs w:val="20"/>
-                              </w:rPr>
-                              <w:t xml:space="preserve"> }}</w:t>
+                              <w:t>{{ defendants }}</w:t>
                             </w:r>
                           </w:p>
                         </w:txbxContent>
@@ -399,7 +297,7 @@
           </mc:Choice>
           <mc:Fallback>
             <w:pict>
-              <v:shapetype w14:anchorId="05213A1C" id="_x0000_t202" coordsize="21600,21600" o:spt="202" path="m,l,21600r21600,l21600,xe">
+              <v:shapetype w14:anchorId="476BB544" id="_x0000_t202" coordsize="21600,21600" o:spt="202" path="m,l,21600r21600,l21600,xe">
                 <v:stroke joinstyle="miter"/>
                 <v:path gradientshapeok="t" o:connecttype="rect"/>
               </v:shapetype>
@@ -446,7 +344,6 @@
                           <w:szCs w:val="20"/>
                         </w:rPr>
                       </w:pPr>
-                      <w:proofErr w:type="gramStart"/>
                       <w:r>
                         <w:rPr>
                           <w:color w:val="231F20"/>
@@ -454,17 +351,7 @@
                           <w:sz w:val="20"/>
                           <w:szCs w:val="20"/>
                         </w:rPr>
-                        <w:t>{{ defendants</w:t>
-                      </w:r>
-                      <w:proofErr w:type="gramEnd"/>
-                      <w:r>
-                        <w:rPr>
-                          <w:color w:val="231F20"/>
-                          <w:spacing w:val="-4"/>
-                          <w:sz w:val="20"/>
-                          <w:szCs w:val="20"/>
-                        </w:rPr>
-                        <w:t xml:space="preserve"> }}</w:t>
+                        <w:t>{{ defendants }}</w:t>
                       </w:r>
                     </w:p>
                   </w:txbxContent>
@@ -482,7 +369,7 @@
         <mc:AlternateContent>
           <mc:Choice Requires="wps">
             <w:drawing>
-              <wp:anchor distT="0" distB="0" distL="0" distR="0" simplePos="0" relativeHeight="15729152" behindDoc="0" locked="0" layoutInCell="1" allowOverlap="1" wp14:anchorId="55F9915C" wp14:editId="40341EA6">
+              <wp:anchor distT="0" distB="0" distL="0" distR="0" simplePos="0" relativeHeight="15729152" behindDoc="0" locked="0" layoutInCell="1" allowOverlap="1" wp14:anchorId="6AD56163" wp14:editId="1AF9DA02">
                 <wp:simplePos x="0" y="0"/>
                 <wp:positionH relativeFrom="page">
                   <wp:posOffset>452755</wp:posOffset>
@@ -493,7 +380,7 @@
                 <wp:extent cx="3194685" cy="302260"/>
                 <wp:effectExtent l="0" t="0" r="5715" b="2540"/>
                 <wp:wrapNone/>
-                <wp:docPr id="1706122363" name="Text Box 3"/>
+                <wp:docPr id="919414687" name="Text Box 3"/>
                 <wp:cNvGraphicFramePr>
                   <a:graphicFrameLocks xmlns:a="http://schemas.openxmlformats.org/drawingml/2006/main"/>
                 </wp:cNvGraphicFramePr>
@@ -563,7 +450,6 @@
                                 <w:szCs w:val="20"/>
                               </w:rPr>
                             </w:pPr>
-                            <w:proofErr w:type="gramStart"/>
                             <w:r>
                               <w:rPr>
                                 <w:color w:val="231F20"/>
@@ -571,17 +457,7 @@
                                 <w:sz w:val="20"/>
                                 <w:szCs w:val="20"/>
                               </w:rPr>
-                              <w:t>{{ plaintiffs</w:t>
-                            </w:r>
-                            <w:proofErr w:type="gramEnd"/>
-                            <w:r>
-                              <w:rPr>
-                                <w:color w:val="231F20"/>
-                                <w:spacing w:val="-4"/>
-                                <w:sz w:val="20"/>
-                                <w:szCs w:val="20"/>
-                              </w:rPr>
-                              <w:t xml:space="preserve"> }}</w:t>
+                              <w:t>{{ plaintiffs }}</w:t>
                             </w:r>
                           </w:p>
                         </w:txbxContent>
@@ -603,7 +479,7 @@
           </mc:Choice>
           <mc:Fallback>
             <w:pict>
-              <v:shape w14:anchorId="55F9915C" id="Text Box 3" o:spid="_x0000_s1027" type="#_x0000_t202" style="position:absolute;margin-left:35.65pt;margin-top:9.85pt;width:251.55pt;height:23.8pt;z-index:15729152;visibility:visible;mso-wrap-style:square;mso-width-percent:0;mso-height-percent:0;mso-wrap-distance-left:0;mso-wrap-distance-top:0;mso-wrap-distance-right:0;mso-wrap-distance-bottom:0;mso-position-horizontal:absolute;mso-position-horizontal-relative:page;mso-position-vertical:absolute;mso-position-vertical-relative:text;mso-width-percent:0;mso-height-percent:0;mso-width-relative:page;mso-height-relative:margin;v-text-anchor:top" o:gfxdata="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" filled="f" strokecolor="#231f20" strokeweight=".48pt">
+              <v:shape w14:anchorId="6AD56163" id="Text Box 3" o:spid="_x0000_s1027" type="#_x0000_t202" style="position:absolute;margin-left:35.65pt;margin-top:9.85pt;width:251.55pt;height:23.8pt;z-index:15729152;visibility:visible;mso-wrap-style:square;mso-width-percent:0;mso-height-percent:0;mso-wrap-distance-left:0;mso-wrap-distance-top:0;mso-wrap-distance-right:0;mso-wrap-distance-bottom:0;mso-position-horizontal:absolute;mso-position-horizontal-relative:page;mso-position-vertical:absolute;mso-position-vertical-relative:text;mso-width-percent:0;mso-height-percent:0;mso-width-relative:page;mso-height-relative:margin;v-text-anchor:top" o:gfxdata="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" filled="f" strokecolor="#231f20" strokeweight=".48pt">
                 <v:path arrowok="t"/>
                 <v:textbox inset="0,0,0,0">
                   <w:txbxContent>
@@ -650,7 +526,6 @@
                           <w:szCs w:val="20"/>
                         </w:rPr>
                       </w:pPr>
-                      <w:proofErr w:type="gramStart"/>
                       <w:r>
                         <w:rPr>
                           <w:color w:val="231F20"/>
@@ -658,17 +533,7 @@
                           <w:sz w:val="20"/>
                           <w:szCs w:val="20"/>
                         </w:rPr>
-                        <w:t>{{ plaintiffs</w:t>
-                      </w:r>
-                      <w:proofErr w:type="gramEnd"/>
-                      <w:r>
-                        <w:rPr>
-                          <w:color w:val="231F20"/>
-                          <w:spacing w:val="-4"/>
-                          <w:sz w:val="20"/>
-                          <w:szCs w:val="20"/>
-                        </w:rPr>
-                        <w:t xml:space="preserve"> }}</w:t>
+                        <w:t>{{ plaintiffs }}</w:t>
                       </w:r>
                     </w:p>
                   </w:txbxContent>
@@ -734,39 +599,8 @@
           <w:sz w:val="22"/>
           <w:szCs w:val="22"/>
         </w:rPr>
-        <w:t xml:space="preserve">{%p if </w:t>
+        <w:t>{%p if custom_PT_details | length &gt; 240 %}</w:t>
       </w:r>
-      <w:proofErr w:type="spellStart"/>
-      <w:r>
-        <w:rPr>
-          <w:color w:val="231F20"/>
-          <w:spacing w:val="-10"/>
-          <w:sz w:val="22"/>
-          <w:szCs w:val="22"/>
-        </w:rPr>
-        <w:t>custom_PT_details</w:t>
-      </w:r>
-      <w:proofErr w:type="spellEnd"/>
-      <w:r>
-        <w:rPr>
-          <w:color w:val="231F20"/>
-          <w:spacing w:val="-10"/>
-          <w:sz w:val="22"/>
-          <w:szCs w:val="22"/>
-        </w:rPr>
-        <w:t xml:space="preserve"> | length &gt; </w:t>
-      </w:r>
-      <w:proofErr w:type="gramStart"/>
-      <w:r>
-        <w:rPr>
-          <w:color w:val="231F20"/>
-          <w:spacing w:val="-10"/>
-          <w:sz w:val="22"/>
-          <w:szCs w:val="22"/>
-        </w:rPr>
-        <w:t>240 %}</w:t>
-      </w:r>
-      <w:proofErr w:type="gramEnd"/>
     </w:p>
     <w:p>
       <w:pPr>
@@ -804,7 +638,6 @@
           <w:szCs w:val="22"/>
         </w:rPr>
       </w:pPr>
-      <w:proofErr w:type="gramStart"/>
       <w:r>
         <w:rPr>
           <w:b w:val="0"/>
@@ -814,10 +647,14 @@
           <w:sz w:val="22"/>
           <w:szCs w:val="22"/>
         </w:rPr>
-        <w:t xml:space="preserve">{{ </w:t>
+        <w:t>{{ custom_PT_details }}</w:t>
       </w:r>
-      <w:proofErr w:type="spellStart"/>
-      <w:r>
+    </w:p>
+    <w:p>
+      <w:pPr>
+        <w:pStyle w:val="Title"/>
+        <w:ind w:left="720" w:right="720"/>
+        <w:jc w:val="left"/>
         <w:rPr>
           <w:b w:val="0"/>
           <w:bCs w:val="0"/>
@@ -826,9 +663,7 @@
           <w:sz w:val="22"/>
           <w:szCs w:val="22"/>
         </w:rPr>
-        <w:t>custom</w:t>
-      </w:r>
-      <w:proofErr w:type="gramEnd"/>
+      </w:pPr>
       <w:r>
         <w:rPr>
           <w:b w:val="0"/>
@@ -838,10 +673,14 @@
           <w:sz w:val="22"/>
           <w:szCs w:val="22"/>
         </w:rPr>
-        <w:t>_PT_</w:t>
+        <w:t>{%p if PT_type == “supervised” %}</w:t>
       </w:r>
-      <w:proofErr w:type="gramStart"/>
-      <w:r>
+    </w:p>
+    <w:p>
+      <w:pPr>
+        <w:pStyle w:val="Title"/>
+        <w:ind w:left="720" w:right="720"/>
+        <w:jc w:val="left"/>
         <w:rPr>
           <w:b w:val="0"/>
           <w:bCs w:val="0"/>
@@ -850,9 +689,7 @@
           <w:sz w:val="22"/>
           <w:szCs w:val="22"/>
         </w:rPr>
-        <w:t>details</w:t>
-      </w:r>
-      <w:proofErr w:type="spellEnd"/>
+      </w:pPr>
       <w:r>
         <w:rPr>
           <w:b w:val="0"/>
@@ -862,9 +699,108 @@
           <w:sz w:val="22"/>
           <w:szCs w:val="22"/>
         </w:rPr>
-        <w:t xml:space="preserve"> }</w:t>
+        <w:t>{%p if physical_custody_who == “user” %}</w:t>
       </w:r>
-      <w:proofErr w:type="gramEnd"/>
+    </w:p>
+    <w:p>
+      <w:pPr>
+        <w:pStyle w:val="Title"/>
+        <w:ind w:left="720" w:right="720"/>
+        <w:jc w:val="left"/>
+        <w:rPr>
+          <w:b w:val="0"/>
+          <w:bCs w:val="0"/>
+          <w:color w:val="231F20"/>
+          <w:spacing w:val="-10"/>
+          <w:sz w:val="22"/>
+          <w:szCs w:val="22"/>
+        </w:rPr>
+      </w:pPr>
+    </w:p>
+    <w:p>
+      <w:pPr>
+        <w:pStyle w:val="Title"/>
+        <w:ind w:left="720" w:right="720"/>
+        <w:jc w:val="left"/>
+        <w:rPr>
+          <w:b w:val="0"/>
+          <w:bCs w:val="0"/>
+          <w:color w:val="231F20"/>
+          <w:spacing w:val="-10"/>
+          <w:sz w:val="22"/>
+          <w:szCs w:val="22"/>
+        </w:rPr>
+      </w:pPr>
+      <w:r>
+        <w:rPr>
+          <w:b w:val="0"/>
+          <w:bCs w:val="0"/>
+          <w:color w:val="231F20"/>
+          <w:spacing w:val="-10"/>
+          <w:sz w:val="22"/>
+          <w:szCs w:val="22"/>
+        </w:rPr>
+        <w:t>Parenting time for {{ OP_party_label</w:t>
+      </w:r>
+      <w:r>
+        <w:rPr>
+          <w:b w:val="0"/>
+          <w:bCs w:val="0"/>
+          <w:color w:val="231F20"/>
+          <w:spacing w:val="-10"/>
+          <w:sz w:val="22"/>
+          <w:szCs w:val="22"/>
+        </w:rPr>
+        <w:t xml:space="preserve"> | lower </w:t>
+      </w:r>
+      <w:r>
+        <w:rPr>
+          <w:b w:val="0"/>
+          <w:bCs w:val="0"/>
+          <w:color w:val="231F20"/>
+          <w:spacing w:val="-10"/>
+          <w:sz w:val="22"/>
+          <w:szCs w:val="22"/>
+        </w:rPr>
+        <w:t>}} will be supervised by {{ PT_supervisor if PT_supervisor != “” else “________________________” }}.</w:t>
+      </w:r>
+    </w:p>
+    <w:p>
+      <w:pPr>
+        <w:pStyle w:val="Title"/>
+        <w:ind w:left="720" w:right="720"/>
+        <w:jc w:val="left"/>
+        <w:rPr>
+          <w:b w:val="0"/>
+          <w:bCs w:val="0"/>
+          <w:color w:val="231F20"/>
+          <w:spacing w:val="-10"/>
+          <w:sz w:val="22"/>
+          <w:szCs w:val="22"/>
+        </w:rPr>
+      </w:pPr>
+      <w:r>
+        <w:rPr>
+          <w:b w:val="0"/>
+          <w:bCs w:val="0"/>
+          <w:color w:val="231F20"/>
+          <w:spacing w:val="-10"/>
+          <w:sz w:val="22"/>
+          <w:szCs w:val="22"/>
+        </w:rPr>
+        <w:t xml:space="preserve">{%p elif physical_custody_who == “other_party” </w:t>
+      </w:r>
+      <w:r>
+        <w:rPr>
+          <w:b w:val="0"/>
+          <w:bCs w:val="0"/>
+          <w:color w:val="231F20"/>
+          <w:spacing w:val="-10"/>
+          <w:sz w:val="22"/>
+          <w:szCs w:val="22"/>
+        </w:rPr>
+        <w:t>%</w:t>
+      </w:r>
       <w:r>
         <w:rPr>
           <w:b w:val="0"/>
@@ -891,7 +827,12 @@
           <w:szCs w:val="22"/>
         </w:rPr>
       </w:pPr>
-      <w:r>
+    </w:p>
+    <w:p>
+      <w:pPr>
+        <w:pStyle w:val="Title"/>
+        <w:ind w:left="720" w:right="720"/>
+        <w:jc w:val="left"/>
         <w:rPr>
           <w:b w:val="0"/>
           <w:bCs w:val="0"/>
@@ -900,9 +841,7 @@
           <w:sz w:val="22"/>
           <w:szCs w:val="22"/>
         </w:rPr>
-        <w:t xml:space="preserve">{%p if </w:t>
-      </w:r>
-      <w:proofErr w:type="spellStart"/>
+      </w:pPr>
       <w:r>
         <w:rPr>
           <w:b w:val="0"/>
@@ -912,9 +851,8 @@
           <w:sz w:val="22"/>
           <w:szCs w:val="22"/>
         </w:rPr>
-        <w:t>PT_type</w:t>
+        <w:t>Parenting time for {{ user_party_label</w:t>
       </w:r>
-      <w:proofErr w:type="spellEnd"/>
       <w:r>
         <w:rPr>
           <w:b w:val="0"/>
@@ -924,7 +862,18 @@
           <w:sz w:val="22"/>
           <w:szCs w:val="22"/>
         </w:rPr>
-        <w:t xml:space="preserve"> == “supervised” %}</w:t>
+        <w:t xml:space="preserve"> | lower</w:t>
+      </w:r>
+      <w:r>
+        <w:rPr>
+          <w:b w:val="0"/>
+          <w:bCs w:val="0"/>
+          <w:color w:val="231F20"/>
+          <w:spacing w:val="-10"/>
+          <w:sz w:val="22"/>
+          <w:szCs w:val="22"/>
+        </w:rPr>
+        <w:t xml:space="preserve"> }} will be supervised by {{ PT_supervisor if PT_supervisor != “” else “________________________” }}.</w:t>
       </w:r>
     </w:p>
     <w:p>
@@ -950,31 +899,7 @@
           <w:sz w:val="22"/>
           <w:szCs w:val="22"/>
         </w:rPr>
-        <w:t xml:space="preserve">{%p if </w:t>
-      </w:r>
-      <w:proofErr w:type="spellStart"/>
-      <w:r>
-        <w:rPr>
-          <w:b w:val="0"/>
-          <w:bCs w:val="0"/>
-          <w:color w:val="231F20"/>
-          <w:spacing w:val="-10"/>
-          <w:sz w:val="22"/>
-          <w:szCs w:val="22"/>
-        </w:rPr>
-        <w:t>physical_custody_who</w:t>
-      </w:r>
-      <w:proofErr w:type="spellEnd"/>
-      <w:r>
-        <w:rPr>
-          <w:b w:val="0"/>
-          <w:bCs w:val="0"/>
-          <w:color w:val="231F20"/>
-          <w:spacing w:val="-10"/>
-          <w:sz w:val="22"/>
-          <w:szCs w:val="22"/>
-        </w:rPr>
-        <w:t xml:space="preserve"> == “user” %}</w:t>
+        <w:t>{%p endif %}</w:t>
       </w:r>
     </w:p>
     <w:p>
@@ -991,12 +916,7 @@
           <w:szCs w:val="22"/>
         </w:rPr>
       </w:pPr>
-    </w:p>
-    <w:p>
-      <w:pPr>
-        <w:pStyle w:val="Title"/>
-        <w:ind w:left="720" w:right="720"/>
-        <w:jc w:val="left"/>
+      <w:r>
         <w:rPr>
           <w:b w:val="0"/>
           <w:bCs w:val="0"/>
@@ -1005,220 +925,7 @@
           <w:sz w:val="22"/>
           <w:szCs w:val="22"/>
         </w:rPr>
-      </w:pPr>
-      <w:r>
-        <w:rPr>
-          <w:b w:val="0"/>
-          <w:bCs w:val="0"/>
-          <w:color w:val="231F20"/>
-          <w:spacing w:val="-10"/>
-          <w:sz w:val="22"/>
-          <w:szCs w:val="22"/>
-        </w:rPr>
-        <w:t xml:space="preserve">Parenting time for </w:t>
-      </w:r>
-      <w:proofErr w:type="gramStart"/>
-      <w:r>
-        <w:rPr>
-          <w:b w:val="0"/>
-          <w:bCs w:val="0"/>
-          <w:color w:val="231F20"/>
-          <w:spacing w:val="-10"/>
-          <w:sz w:val="22"/>
-          <w:szCs w:val="22"/>
-        </w:rPr>
-        <w:t xml:space="preserve">{{ </w:t>
-      </w:r>
-      <w:proofErr w:type="spellStart"/>
-      <w:r>
-        <w:rPr>
-          <w:b w:val="0"/>
-          <w:bCs w:val="0"/>
-          <w:color w:val="231F20"/>
-          <w:spacing w:val="-10"/>
-          <w:sz w:val="22"/>
-          <w:szCs w:val="22"/>
-        </w:rPr>
-        <w:t>OP</w:t>
-      </w:r>
-      <w:proofErr w:type="gramEnd"/>
-      <w:r>
-        <w:rPr>
-          <w:b w:val="0"/>
-          <w:bCs w:val="0"/>
-          <w:color w:val="231F20"/>
-          <w:spacing w:val="-10"/>
-          <w:sz w:val="22"/>
-          <w:szCs w:val="22"/>
-        </w:rPr>
-        <w:t>_party_label</w:t>
-      </w:r>
-      <w:proofErr w:type="spellEnd"/>
-      <w:r>
-        <w:rPr>
-          <w:b w:val="0"/>
-          <w:bCs w:val="0"/>
-          <w:color w:val="231F20"/>
-          <w:spacing w:val="-10"/>
-          <w:sz w:val="22"/>
-          <w:szCs w:val="22"/>
-        </w:rPr>
-        <w:t xml:space="preserve"> | </w:t>
-      </w:r>
-      <w:proofErr w:type="gramStart"/>
-      <w:r>
-        <w:rPr>
-          <w:b w:val="0"/>
-          <w:bCs w:val="0"/>
-          <w:color w:val="231F20"/>
-          <w:spacing w:val="-10"/>
-          <w:sz w:val="22"/>
-          <w:szCs w:val="22"/>
-        </w:rPr>
-        <w:t xml:space="preserve">lower </w:t>
-      </w:r>
-      <w:r>
-        <w:rPr>
-          <w:b w:val="0"/>
-          <w:bCs w:val="0"/>
-          <w:color w:val="231F20"/>
-          <w:spacing w:val="-10"/>
-          <w:sz w:val="22"/>
-          <w:szCs w:val="22"/>
-        </w:rPr>
-        <w:t>}</w:t>
-      </w:r>
-      <w:proofErr w:type="gramEnd"/>
-      <w:r>
-        <w:rPr>
-          <w:b w:val="0"/>
-          <w:bCs w:val="0"/>
-          <w:color w:val="231F20"/>
-          <w:spacing w:val="-10"/>
-          <w:sz w:val="22"/>
-          <w:szCs w:val="22"/>
-        </w:rPr>
-        <w:t xml:space="preserve">} will be supervised by </w:t>
-      </w:r>
-      <w:proofErr w:type="gramStart"/>
-      <w:r>
-        <w:rPr>
-          <w:b w:val="0"/>
-          <w:bCs w:val="0"/>
-          <w:color w:val="231F20"/>
-          <w:spacing w:val="-10"/>
-          <w:sz w:val="22"/>
-          <w:szCs w:val="22"/>
-        </w:rPr>
-        <w:t xml:space="preserve">{{ </w:t>
-      </w:r>
-      <w:proofErr w:type="spellStart"/>
-      <w:r>
-        <w:rPr>
-          <w:b w:val="0"/>
-          <w:bCs w:val="0"/>
-          <w:color w:val="231F20"/>
-          <w:spacing w:val="-10"/>
-          <w:sz w:val="22"/>
-          <w:szCs w:val="22"/>
-        </w:rPr>
-        <w:t>PT</w:t>
-      </w:r>
-      <w:proofErr w:type="gramEnd"/>
-      <w:r>
-        <w:rPr>
-          <w:b w:val="0"/>
-          <w:bCs w:val="0"/>
-          <w:color w:val="231F20"/>
-          <w:spacing w:val="-10"/>
-          <w:sz w:val="22"/>
-          <w:szCs w:val="22"/>
-        </w:rPr>
-        <w:t>_supervisor</w:t>
-      </w:r>
-      <w:proofErr w:type="spellEnd"/>
-      <w:r>
-        <w:rPr>
-          <w:b w:val="0"/>
-          <w:bCs w:val="0"/>
-          <w:color w:val="231F20"/>
-          <w:spacing w:val="-10"/>
-          <w:sz w:val="22"/>
-          <w:szCs w:val="22"/>
-        </w:rPr>
-        <w:t xml:space="preserve"> if </w:t>
-      </w:r>
-      <w:proofErr w:type="spellStart"/>
-      <w:r>
-        <w:rPr>
-          <w:b w:val="0"/>
-          <w:bCs w:val="0"/>
-          <w:color w:val="231F20"/>
-          <w:spacing w:val="-10"/>
-          <w:sz w:val="22"/>
-          <w:szCs w:val="22"/>
-        </w:rPr>
-        <w:t>PT_</w:t>
-      </w:r>
-      <w:proofErr w:type="gramStart"/>
-      <w:r>
-        <w:rPr>
-          <w:b w:val="0"/>
-          <w:bCs w:val="0"/>
-          <w:color w:val="231F20"/>
-          <w:spacing w:val="-10"/>
-          <w:sz w:val="22"/>
-          <w:szCs w:val="22"/>
-        </w:rPr>
-        <w:t>supervisor</w:t>
-      </w:r>
-      <w:proofErr w:type="spellEnd"/>
-      <w:r>
-        <w:rPr>
-          <w:b w:val="0"/>
-          <w:bCs w:val="0"/>
-          <w:color w:val="231F20"/>
-          <w:spacing w:val="-10"/>
-          <w:sz w:val="22"/>
-          <w:szCs w:val="22"/>
-        </w:rPr>
-        <w:t xml:space="preserve"> !</w:t>
-      </w:r>
-      <w:proofErr w:type="gramEnd"/>
-      <w:r>
-        <w:rPr>
-          <w:b w:val="0"/>
-          <w:bCs w:val="0"/>
-          <w:color w:val="231F20"/>
-          <w:spacing w:val="-10"/>
-          <w:sz w:val="22"/>
-          <w:szCs w:val="22"/>
-        </w:rPr>
-        <w:t>= “” else “________________________</w:t>
-      </w:r>
-      <w:proofErr w:type="gramStart"/>
-      <w:r>
-        <w:rPr>
-          <w:b w:val="0"/>
-          <w:bCs w:val="0"/>
-          <w:color w:val="231F20"/>
-          <w:spacing w:val="-10"/>
-          <w:sz w:val="22"/>
-          <w:szCs w:val="22"/>
-        </w:rPr>
-        <w:t>” }</w:t>
-      </w:r>
-      <w:proofErr w:type="gramEnd"/>
-      <w:r>
-        <w:rPr>
-          <w:b w:val="0"/>
-          <w:bCs w:val="0"/>
-          <w:color w:val="231F20"/>
-          <w:spacing w:val="-10"/>
-          <w:sz w:val="22"/>
-          <w:szCs w:val="22"/>
-        </w:rPr>
-        <w:t>}.</w:t>
+        <w:t>{%p endif %}</w:t>
       </w:r>
     </w:p>
     <w:p>
@@ -1227,8 +934,6 @@
         <w:ind w:left="720" w:right="720"/>
         <w:jc w:val="left"/>
         <w:rPr>
-          <w:b w:val="0"/>
-          <w:bCs w:val="0"/>
           <w:color w:val="231F20"/>
           <w:spacing w:val="-10"/>
           <w:sz w:val="22"/>
@@ -1237,464 +942,13 @@
       </w:pPr>
       <w:r>
         <w:rPr>
-          <w:b w:val="0"/>
-          <w:bCs w:val="0"/>
-          <w:color w:val="231F20"/>
-          <w:spacing w:val="-10"/>
-          <w:sz w:val="22"/>
-          <w:szCs w:val="22"/>
-        </w:rPr>
-        <w:t xml:space="preserve">{%p </w:t>
+          <w:color w:val="231F20"/>
+          <w:spacing w:val="-10"/>
+          <w:sz w:val="22"/>
+          <w:szCs w:val="22"/>
+        </w:rPr>
+        <w:t>{%p endif %}</w:t>
       </w:r>
-      <w:proofErr w:type="spellStart"/>
-      <w:r>
-        <w:rPr>
-          <w:b w:val="0"/>
-          <w:bCs w:val="0"/>
-          <w:color w:val="231F20"/>
-          <w:spacing w:val="-10"/>
-          <w:sz w:val="22"/>
-          <w:szCs w:val="22"/>
-        </w:rPr>
-        <w:t>elif</w:t>
-      </w:r>
-      <w:proofErr w:type="spellEnd"/>
-      <w:r>
-        <w:rPr>
-          <w:b w:val="0"/>
-          <w:bCs w:val="0"/>
-          <w:color w:val="231F20"/>
-          <w:spacing w:val="-10"/>
-          <w:sz w:val="22"/>
-          <w:szCs w:val="22"/>
-        </w:rPr>
-        <w:t xml:space="preserve"> </w:t>
-      </w:r>
-      <w:proofErr w:type="spellStart"/>
-      <w:r>
-        <w:rPr>
-          <w:b w:val="0"/>
-          <w:bCs w:val="0"/>
-          <w:color w:val="231F20"/>
-          <w:spacing w:val="-10"/>
-          <w:sz w:val="22"/>
-          <w:szCs w:val="22"/>
-        </w:rPr>
-        <w:t>physical_custody_who</w:t>
-      </w:r>
-      <w:proofErr w:type="spellEnd"/>
-      <w:r>
-        <w:rPr>
-          <w:b w:val="0"/>
-          <w:bCs w:val="0"/>
-          <w:color w:val="231F20"/>
-          <w:spacing w:val="-10"/>
-          <w:sz w:val="22"/>
-          <w:szCs w:val="22"/>
-        </w:rPr>
-        <w:t xml:space="preserve"> == “</w:t>
-      </w:r>
-      <w:proofErr w:type="spellStart"/>
-      <w:r>
-        <w:rPr>
-          <w:b w:val="0"/>
-          <w:bCs w:val="0"/>
-          <w:color w:val="231F20"/>
-          <w:spacing w:val="-10"/>
-          <w:sz w:val="22"/>
-          <w:szCs w:val="22"/>
-        </w:rPr>
-        <w:t>other_party</w:t>
-      </w:r>
-      <w:proofErr w:type="spellEnd"/>
-      <w:r>
-        <w:rPr>
-          <w:b w:val="0"/>
-          <w:bCs w:val="0"/>
-          <w:color w:val="231F20"/>
-          <w:spacing w:val="-10"/>
-          <w:sz w:val="22"/>
-          <w:szCs w:val="22"/>
-        </w:rPr>
-        <w:t xml:space="preserve">” </w:t>
-      </w:r>
-      <w:r>
-        <w:rPr>
-          <w:b w:val="0"/>
-          <w:bCs w:val="0"/>
-          <w:color w:val="231F20"/>
-          <w:spacing w:val="-10"/>
-          <w:sz w:val="22"/>
-          <w:szCs w:val="22"/>
-        </w:rPr>
-        <w:t>%</w:t>
-      </w:r>
-      <w:r>
-        <w:rPr>
-          <w:b w:val="0"/>
-          <w:bCs w:val="0"/>
-          <w:color w:val="231F20"/>
-          <w:spacing w:val="-10"/>
-          <w:sz w:val="22"/>
-          <w:szCs w:val="22"/>
-        </w:rPr>
-        <w:t>}</w:t>
-      </w:r>
-    </w:p>
-    <w:p>
-      <w:pPr>
-        <w:pStyle w:val="Title"/>
-        <w:ind w:left="720" w:right="720"/>
-        <w:jc w:val="left"/>
-        <w:rPr>
-          <w:b w:val="0"/>
-          <w:bCs w:val="0"/>
-          <w:color w:val="231F20"/>
-          <w:spacing w:val="-10"/>
-          <w:sz w:val="22"/>
-          <w:szCs w:val="22"/>
-        </w:rPr>
-      </w:pPr>
-    </w:p>
-    <w:p>
-      <w:pPr>
-        <w:pStyle w:val="Title"/>
-        <w:ind w:left="720" w:right="720"/>
-        <w:jc w:val="left"/>
-        <w:rPr>
-          <w:b w:val="0"/>
-          <w:bCs w:val="0"/>
-          <w:color w:val="231F20"/>
-          <w:spacing w:val="-10"/>
-          <w:sz w:val="22"/>
-          <w:szCs w:val="22"/>
-        </w:rPr>
-      </w:pPr>
-      <w:r>
-        <w:rPr>
-          <w:b w:val="0"/>
-          <w:bCs w:val="0"/>
-          <w:color w:val="231F20"/>
-          <w:spacing w:val="-10"/>
-          <w:sz w:val="22"/>
-          <w:szCs w:val="22"/>
-        </w:rPr>
-        <w:t xml:space="preserve">Parenting time for </w:t>
-      </w:r>
-      <w:proofErr w:type="gramStart"/>
-      <w:r>
-        <w:rPr>
-          <w:b w:val="0"/>
-          <w:bCs w:val="0"/>
-          <w:color w:val="231F20"/>
-          <w:spacing w:val="-10"/>
-          <w:sz w:val="22"/>
-          <w:szCs w:val="22"/>
-        </w:rPr>
-        <w:t xml:space="preserve">{{ </w:t>
-      </w:r>
-      <w:proofErr w:type="spellStart"/>
-      <w:r>
-        <w:rPr>
-          <w:b w:val="0"/>
-          <w:bCs w:val="0"/>
-          <w:color w:val="231F20"/>
-          <w:spacing w:val="-10"/>
-          <w:sz w:val="22"/>
-          <w:szCs w:val="22"/>
-        </w:rPr>
-        <w:t>user</w:t>
-      </w:r>
-      <w:proofErr w:type="gramEnd"/>
-      <w:r>
-        <w:rPr>
-          <w:b w:val="0"/>
-          <w:bCs w:val="0"/>
-          <w:color w:val="231F20"/>
-          <w:spacing w:val="-10"/>
-          <w:sz w:val="22"/>
-          <w:szCs w:val="22"/>
-        </w:rPr>
-        <w:t>_party_label</w:t>
-      </w:r>
-      <w:proofErr w:type="spellEnd"/>
-      <w:r>
-        <w:rPr>
-          <w:b w:val="0"/>
-          <w:bCs w:val="0"/>
-          <w:color w:val="231F20"/>
-          <w:spacing w:val="-10"/>
-          <w:sz w:val="22"/>
-          <w:szCs w:val="22"/>
-        </w:rPr>
-        <w:t xml:space="preserve"> | </w:t>
-      </w:r>
-      <w:proofErr w:type="gramStart"/>
-      <w:r>
-        <w:rPr>
-          <w:b w:val="0"/>
-          <w:bCs w:val="0"/>
-          <w:color w:val="231F20"/>
-          <w:spacing w:val="-10"/>
-          <w:sz w:val="22"/>
-          <w:szCs w:val="22"/>
-        </w:rPr>
-        <w:t>lower</w:t>
-      </w:r>
-      <w:r>
-        <w:rPr>
-          <w:b w:val="0"/>
-          <w:bCs w:val="0"/>
-          <w:color w:val="231F20"/>
-          <w:spacing w:val="-10"/>
-          <w:sz w:val="22"/>
-          <w:szCs w:val="22"/>
-        </w:rPr>
-        <w:t xml:space="preserve"> }</w:t>
-      </w:r>
-      <w:proofErr w:type="gramEnd"/>
-      <w:r>
-        <w:rPr>
-          <w:b w:val="0"/>
-          <w:bCs w:val="0"/>
-          <w:color w:val="231F20"/>
-          <w:spacing w:val="-10"/>
-          <w:sz w:val="22"/>
-          <w:szCs w:val="22"/>
-        </w:rPr>
-        <w:t xml:space="preserve">} will be supervised by </w:t>
-      </w:r>
-      <w:proofErr w:type="gramStart"/>
-      <w:r>
-        <w:rPr>
-          <w:b w:val="0"/>
-          <w:bCs w:val="0"/>
-          <w:color w:val="231F20"/>
-          <w:spacing w:val="-10"/>
-          <w:sz w:val="22"/>
-          <w:szCs w:val="22"/>
-        </w:rPr>
-        <w:t xml:space="preserve">{{ </w:t>
-      </w:r>
-      <w:proofErr w:type="spellStart"/>
-      <w:r>
-        <w:rPr>
-          <w:b w:val="0"/>
-          <w:bCs w:val="0"/>
-          <w:color w:val="231F20"/>
-          <w:spacing w:val="-10"/>
-          <w:sz w:val="22"/>
-          <w:szCs w:val="22"/>
-        </w:rPr>
-        <w:t>PT</w:t>
-      </w:r>
-      <w:proofErr w:type="gramEnd"/>
-      <w:r>
-        <w:rPr>
-          <w:b w:val="0"/>
-          <w:bCs w:val="0"/>
-          <w:color w:val="231F20"/>
-          <w:spacing w:val="-10"/>
-          <w:sz w:val="22"/>
-          <w:szCs w:val="22"/>
-        </w:rPr>
-        <w:t>_supervisor</w:t>
-      </w:r>
-      <w:proofErr w:type="spellEnd"/>
-      <w:r>
-        <w:rPr>
-          <w:b w:val="0"/>
-          <w:bCs w:val="0"/>
-          <w:color w:val="231F20"/>
-          <w:spacing w:val="-10"/>
-          <w:sz w:val="22"/>
-          <w:szCs w:val="22"/>
-        </w:rPr>
-        <w:t xml:space="preserve"> if </w:t>
-      </w:r>
-      <w:proofErr w:type="spellStart"/>
-      <w:r>
-        <w:rPr>
-          <w:b w:val="0"/>
-          <w:bCs w:val="0"/>
-          <w:color w:val="231F20"/>
-          <w:spacing w:val="-10"/>
-          <w:sz w:val="22"/>
-          <w:szCs w:val="22"/>
-        </w:rPr>
-        <w:t>PT_</w:t>
-      </w:r>
-      <w:proofErr w:type="gramStart"/>
-      <w:r>
-        <w:rPr>
-          <w:b w:val="0"/>
-          <w:bCs w:val="0"/>
-          <w:color w:val="231F20"/>
-          <w:spacing w:val="-10"/>
-          <w:sz w:val="22"/>
-          <w:szCs w:val="22"/>
-        </w:rPr>
-        <w:t>supervisor</w:t>
-      </w:r>
-      <w:proofErr w:type="spellEnd"/>
-      <w:r>
-        <w:rPr>
-          <w:b w:val="0"/>
-          <w:bCs w:val="0"/>
-          <w:color w:val="231F20"/>
-          <w:spacing w:val="-10"/>
-          <w:sz w:val="22"/>
-          <w:szCs w:val="22"/>
-        </w:rPr>
-        <w:t xml:space="preserve"> !</w:t>
-      </w:r>
-      <w:proofErr w:type="gramEnd"/>
-      <w:r>
-        <w:rPr>
-          <w:b w:val="0"/>
-          <w:bCs w:val="0"/>
-          <w:color w:val="231F20"/>
-          <w:spacing w:val="-10"/>
-          <w:sz w:val="22"/>
-          <w:szCs w:val="22"/>
-        </w:rPr>
-        <w:t>= “” else “________________________</w:t>
-      </w:r>
-      <w:proofErr w:type="gramStart"/>
-      <w:r>
-        <w:rPr>
-          <w:b w:val="0"/>
-          <w:bCs w:val="0"/>
-          <w:color w:val="231F20"/>
-          <w:spacing w:val="-10"/>
-          <w:sz w:val="22"/>
-          <w:szCs w:val="22"/>
-        </w:rPr>
-        <w:t>” }</w:t>
-      </w:r>
-      <w:proofErr w:type="gramEnd"/>
-      <w:r>
-        <w:rPr>
-          <w:b w:val="0"/>
-          <w:bCs w:val="0"/>
-          <w:color w:val="231F20"/>
-          <w:spacing w:val="-10"/>
-          <w:sz w:val="22"/>
-          <w:szCs w:val="22"/>
-        </w:rPr>
-        <w:t>}.</w:t>
-      </w:r>
-    </w:p>
-    <w:p>
-      <w:pPr>
-        <w:pStyle w:val="Title"/>
-        <w:ind w:left="720" w:right="720"/>
-        <w:jc w:val="left"/>
-        <w:rPr>
-          <w:b w:val="0"/>
-          <w:bCs w:val="0"/>
-          <w:color w:val="231F20"/>
-          <w:spacing w:val="-10"/>
-          <w:sz w:val="22"/>
-          <w:szCs w:val="22"/>
-        </w:rPr>
-      </w:pPr>
-      <w:r>
-        <w:rPr>
-          <w:b w:val="0"/>
-          <w:bCs w:val="0"/>
-          <w:color w:val="231F20"/>
-          <w:spacing w:val="-10"/>
-          <w:sz w:val="22"/>
-          <w:szCs w:val="22"/>
-        </w:rPr>
-        <w:t xml:space="preserve">{%p </w:t>
-      </w:r>
-      <w:proofErr w:type="gramStart"/>
-      <w:r>
-        <w:rPr>
-          <w:b w:val="0"/>
-          <w:bCs w:val="0"/>
-          <w:color w:val="231F20"/>
-          <w:spacing w:val="-10"/>
-          <w:sz w:val="22"/>
-          <w:szCs w:val="22"/>
-        </w:rPr>
-        <w:t>endif %}</w:t>
-      </w:r>
-      <w:proofErr w:type="gramEnd"/>
-    </w:p>
-    <w:p>
-      <w:pPr>
-        <w:pStyle w:val="Title"/>
-        <w:ind w:left="720" w:right="720"/>
-        <w:jc w:val="left"/>
-        <w:rPr>
-          <w:b w:val="0"/>
-          <w:bCs w:val="0"/>
-          <w:color w:val="231F20"/>
-          <w:spacing w:val="-10"/>
-          <w:sz w:val="22"/>
-          <w:szCs w:val="22"/>
-        </w:rPr>
-      </w:pPr>
-      <w:r>
-        <w:rPr>
-          <w:b w:val="0"/>
-          <w:bCs w:val="0"/>
-          <w:color w:val="231F20"/>
-          <w:spacing w:val="-10"/>
-          <w:sz w:val="22"/>
-          <w:szCs w:val="22"/>
-        </w:rPr>
-        <w:t xml:space="preserve">{%p </w:t>
-      </w:r>
-      <w:proofErr w:type="gramStart"/>
-      <w:r>
-        <w:rPr>
-          <w:b w:val="0"/>
-          <w:bCs w:val="0"/>
-          <w:color w:val="231F20"/>
-          <w:spacing w:val="-10"/>
-          <w:sz w:val="22"/>
-          <w:szCs w:val="22"/>
-        </w:rPr>
-        <w:t>endif %}</w:t>
-      </w:r>
-      <w:proofErr w:type="gramEnd"/>
-    </w:p>
-    <w:p>
-      <w:pPr>
-        <w:pStyle w:val="Title"/>
-        <w:ind w:left="720" w:right="720"/>
-        <w:jc w:val="left"/>
-        <w:rPr>
-          <w:color w:val="231F20"/>
-          <w:spacing w:val="-10"/>
-          <w:sz w:val="22"/>
-          <w:szCs w:val="22"/>
-        </w:rPr>
-      </w:pPr>
-      <w:r>
-        <w:rPr>
-          <w:color w:val="231F20"/>
-          <w:spacing w:val="-10"/>
-          <w:sz w:val="22"/>
-          <w:szCs w:val="22"/>
-        </w:rPr>
-        <w:t xml:space="preserve">{%p </w:t>
-      </w:r>
-      <w:proofErr w:type="gramStart"/>
-      <w:r>
-        <w:rPr>
-          <w:color w:val="231F20"/>
-          <w:spacing w:val="-10"/>
-          <w:sz w:val="22"/>
-          <w:szCs w:val="22"/>
-        </w:rPr>
-        <w:t>endif %}</w:t>
-      </w:r>
-      <w:proofErr w:type="gramEnd"/>
     </w:p>
     <w:sectPr>
       <w:headerReference w:type="default" r:id="rId6"/>
@@ -1865,7 +1119,6 @@
             </w:rPr>
             <w:t xml:space="preserve"> </w:t>
           </w:r>
-          <w:proofErr w:type="gramStart"/>
           <w:r>
             <w:rPr>
               <w:b/>
@@ -1873,37 +1126,7 @@
               <w:sz w:val="16"/>
               <w:szCs w:val="16"/>
             </w:rPr>
-            <w:t xml:space="preserve">{{ </w:t>
-          </w:r>
-          <w:proofErr w:type="spellStart"/>
-          <w:r>
-            <w:rPr>
-              <w:b/>
-              <w:color w:val="231F20"/>
-              <w:sz w:val="16"/>
-              <w:szCs w:val="16"/>
-            </w:rPr>
-            <w:t>docket</w:t>
-          </w:r>
-          <w:proofErr w:type="gramEnd"/>
-          <w:r>
-            <w:rPr>
-              <w:b/>
-              <w:color w:val="231F20"/>
-              <w:sz w:val="16"/>
-              <w:szCs w:val="16"/>
-            </w:rPr>
-            <w:t>_number</w:t>
-          </w:r>
-          <w:proofErr w:type="spellEnd"/>
-          <w:r>
-            <w:rPr>
-              <w:b/>
-              <w:color w:val="231F20"/>
-              <w:sz w:val="16"/>
-              <w:szCs w:val="16"/>
-            </w:rPr>
-            <w:t xml:space="preserve"> }</w:t>
+            <w:t>{{ docket_number }</w:t>
           </w:r>
           <w:r>
             <w:rPr>
@@ -2014,7 +1237,6 @@
               <w:szCs w:val="20"/>
             </w:rPr>
           </w:pPr>
-          <w:proofErr w:type="gramStart"/>
           <w:r>
             <w:rPr>
               <w:b/>
@@ -2025,7 +1247,6 @@
             </w:rPr>
             <w:t xml:space="preserve">{{ </w:t>
           </w:r>
-          <w:proofErr w:type="spellStart"/>
           <w:r>
             <w:rPr>
               <w:b/>
@@ -2033,30 +1254,8 @@
               <w:sz w:val="20"/>
               <w:szCs w:val="20"/>
             </w:rPr>
-            <w:t>the</w:t>
-          </w:r>
-          <w:proofErr w:type="gramEnd"/>
-          <w:r>
-            <w:rPr>
-              <w:b/>
-              <w:bCs/>
-              <w:sz w:val="20"/>
-              <w:szCs w:val="20"/>
-            </w:rPr>
-            <w:t>_</w:t>
-          </w:r>
-          <w:proofErr w:type="gramStart"/>
-          <w:r>
-            <w:rPr>
-              <w:b/>
-              <w:bCs/>
-              <w:sz w:val="20"/>
-              <w:szCs w:val="20"/>
-            </w:rPr>
-            <w:t>court.number</w:t>
-          </w:r>
-          <w:proofErr w:type="spellEnd"/>
-          <w:proofErr w:type="gramEnd"/>
+            <w:t>the_court.number</w:t>
+          </w:r>
           <w:r>
             <w:rPr>
               <w:b/>
@@ -2087,7 +1286,6 @@
               <w:sz w:val="20"/>
             </w:rPr>
           </w:pPr>
-          <w:proofErr w:type="gramStart"/>
           <w:r>
             <w:rPr>
               <w:b/>
@@ -2098,7 +1296,6 @@
             </w:rPr>
             <w:t xml:space="preserve">{{ </w:t>
           </w:r>
-          <w:proofErr w:type="spellStart"/>
           <w:r>
             <w:rPr>
               <w:b/>
@@ -2106,48 +1303,7 @@
               <w:sz w:val="20"/>
               <w:szCs w:val="20"/>
             </w:rPr>
-            <w:t>county</w:t>
-          </w:r>
-          <w:proofErr w:type="gramEnd"/>
-          <w:r>
-            <w:rPr>
-              <w:b/>
-              <w:bCs/>
-              <w:sz w:val="20"/>
-              <w:szCs w:val="20"/>
-            </w:rPr>
-            <w:t>_</w:t>
-          </w:r>
-          <w:proofErr w:type="gramStart"/>
-          <w:r>
-            <w:rPr>
-              <w:b/>
-              <w:bCs/>
-              <w:sz w:val="20"/>
-              <w:szCs w:val="20"/>
-            </w:rPr>
-            <w:t>choice.upper</w:t>
-          </w:r>
-          <w:proofErr w:type="spellEnd"/>
-          <w:proofErr w:type="gramEnd"/>
-          <w:r>
-            <w:rPr>
-              <w:b/>
-              <w:bCs/>
-              <w:sz w:val="20"/>
-              <w:szCs w:val="20"/>
-            </w:rPr>
-            <w:t>(</w:t>
-          </w:r>
-          <w:proofErr w:type="gramStart"/>
-          <w:r>
-            <w:rPr>
-              <w:b/>
-              <w:bCs/>
-              <w:sz w:val="20"/>
-              <w:szCs w:val="20"/>
-            </w:rPr>
-            <w:t>)</w:t>
+            <w:t>county_choice.upper()</w:t>
           </w:r>
           <w:r>
             <w:rPr>
@@ -2157,18 +1313,7 @@
               <w:sz w:val="20"/>
               <w:szCs w:val="20"/>
             </w:rPr>
-            <w:t xml:space="preserve"> }</w:t>
-          </w:r>
-          <w:proofErr w:type="gramEnd"/>
-          <w:r>
-            <w:rPr>
-              <w:b/>
-              <w:bCs/>
-              <w:caps/>
-              <w:sz w:val="20"/>
-              <w:szCs w:val="20"/>
-            </w:rPr>
-            <w:t xml:space="preserve">} </w:t>
+            <w:t xml:space="preserve"> }} </w:t>
           </w:r>
           <w:r>
             <w:rPr>
@@ -2329,7 +1474,6 @@
               <w:sz w:val="20"/>
             </w:rPr>
           </w:pPr>
-          <w:proofErr w:type="gramStart"/>
           <w:r>
             <w:rPr>
               <w:bCs/>
@@ -2337,37 +1481,7 @@
               <w:spacing w:val="-5"/>
               <w:sz w:val="20"/>
             </w:rPr>
-            <w:t xml:space="preserve">{{ </w:t>
-          </w:r>
-          <w:proofErr w:type="spellStart"/>
-          <w:r>
-            <w:rPr>
-              <w:bCs/>
-              <w:color w:val="231F20"/>
-              <w:spacing w:val="-5"/>
-              <w:sz w:val="20"/>
-            </w:rPr>
-            <w:t>docket</w:t>
-          </w:r>
-          <w:proofErr w:type="gramEnd"/>
-          <w:r>
-            <w:rPr>
-              <w:bCs/>
-              <w:color w:val="231F20"/>
-              <w:spacing w:val="-5"/>
-              <w:sz w:val="20"/>
-            </w:rPr>
-            <w:t>_number</w:t>
-          </w:r>
-          <w:proofErr w:type="spellEnd"/>
-          <w:r>
-            <w:rPr>
-              <w:bCs/>
-              <w:color w:val="231F20"/>
-              <w:spacing w:val="-5"/>
-              <w:sz w:val="20"/>
-            </w:rPr>
-            <w:t xml:space="preserve"> }}</w:t>
+            <w:t>{{ docket_number }}</w:t>
           </w:r>
         </w:p>
       </w:tc>

</xml_diff>

<commit_message>
strip out some formatting (body, not caption/header elements)
</commit_message>
<xml_diff>
--- a/docassemble/MLHDivorceAndCustody/data/templates/judgment_addendum_parenting_time.docx
+++ b/docassemble/MLHDivorceAndCustody/data/templates/judgment_addendum_parenting_time.docx
@@ -144,12 +144,69 @@
                 <w:sz w:val="20"/>
               </w:rPr>
             </w:pPr>
+            <w:proofErr w:type="gramStart"/>
             <w:r>
               <w:rPr>
                 <w:bCs/>
                 <w:sz w:val="20"/>
               </w:rPr>
-              <w:t>{{ the_court.address.on_one_line() }}</w:t>
+              <w:t xml:space="preserve">{{ </w:t>
+            </w:r>
+            <w:proofErr w:type="spellStart"/>
+            <w:r>
+              <w:rPr>
+                <w:bCs/>
+                <w:sz w:val="20"/>
+              </w:rPr>
+              <w:t>the</w:t>
+            </w:r>
+            <w:proofErr w:type="gramEnd"/>
+            <w:r>
+              <w:rPr>
+                <w:bCs/>
+                <w:sz w:val="20"/>
+              </w:rPr>
+              <w:t>_</w:t>
+            </w:r>
+            <w:proofErr w:type="gramStart"/>
+            <w:r>
+              <w:rPr>
+                <w:bCs/>
+                <w:sz w:val="20"/>
+              </w:rPr>
+              <w:t>court.address</w:t>
+            </w:r>
+            <w:proofErr w:type="gramEnd"/>
+            <w:r>
+              <w:rPr>
+                <w:bCs/>
+                <w:sz w:val="20"/>
+              </w:rPr>
+              <w:t>.on_one_</w:t>
+            </w:r>
+            <w:proofErr w:type="gramStart"/>
+            <w:r>
+              <w:rPr>
+                <w:bCs/>
+                <w:sz w:val="20"/>
+              </w:rPr>
+              <w:t>line</w:t>
+            </w:r>
+            <w:proofErr w:type="spellEnd"/>
+            <w:r>
+              <w:rPr>
+                <w:bCs/>
+                <w:sz w:val="20"/>
+              </w:rPr>
+              <w:t>(</w:t>
+            </w:r>
+            <w:proofErr w:type="gramEnd"/>
+            <w:r>
+              <w:rPr>
+                <w:bCs/>
+                <w:sz w:val="20"/>
+              </w:rPr>
+              <w:t>) }}</w:t>
             </w:r>
           </w:p>
         </w:tc>
@@ -165,12 +222,46 @@
                 <w:sz w:val="20"/>
               </w:rPr>
             </w:pPr>
+            <w:proofErr w:type="gramStart"/>
             <w:r>
               <w:rPr>
                 <w:bCs/>
                 <w:sz w:val="20"/>
               </w:rPr>
-              <w:t>{{ the_court.phone }}</w:t>
+              <w:t xml:space="preserve">{{ </w:t>
+            </w:r>
+            <w:proofErr w:type="spellStart"/>
+            <w:r>
+              <w:rPr>
+                <w:bCs/>
+                <w:sz w:val="20"/>
+              </w:rPr>
+              <w:t>the</w:t>
+            </w:r>
+            <w:proofErr w:type="gramEnd"/>
+            <w:r>
+              <w:rPr>
+                <w:bCs/>
+                <w:sz w:val="20"/>
+              </w:rPr>
+              <w:t>_</w:t>
+            </w:r>
+            <w:proofErr w:type="gramStart"/>
+            <w:r>
+              <w:rPr>
+                <w:bCs/>
+                <w:sz w:val="20"/>
+              </w:rPr>
+              <w:t>court.phone</w:t>
+            </w:r>
+            <w:proofErr w:type="spellEnd"/>
+            <w:proofErr w:type="gramEnd"/>
+            <w:r>
+              <w:rPr>
+                <w:bCs/>
+                <w:sz w:val="20"/>
+              </w:rPr>
+              <w:t xml:space="preserve"> }}</w:t>
             </w:r>
           </w:p>
         </w:tc>
@@ -268,6 +359,7 @@
                                 <w:szCs w:val="20"/>
                               </w:rPr>
                             </w:pPr>
+                            <w:proofErr w:type="gramStart"/>
                             <w:r>
                               <w:rPr>
                                 <w:color w:val="231F20"/>
@@ -275,7 +367,17 @@
                                 <w:sz w:val="20"/>
                                 <w:szCs w:val="20"/>
                               </w:rPr>
-                              <w:t>{{ defendants }}</w:t>
+                              <w:t>{{ defendants</w:t>
+                            </w:r>
+                            <w:proofErr w:type="gramEnd"/>
+                            <w:r>
+                              <w:rPr>
+                                <w:color w:val="231F20"/>
+                                <w:spacing w:val="-4"/>
+                                <w:sz w:val="20"/>
+                                <w:szCs w:val="20"/>
+                              </w:rPr>
+                              <w:t xml:space="preserve"> }}</w:t>
                             </w:r>
                           </w:p>
                         </w:txbxContent>
@@ -450,6 +552,7 @@
                                 <w:szCs w:val="20"/>
                               </w:rPr>
                             </w:pPr>
+                            <w:proofErr w:type="gramStart"/>
                             <w:r>
                               <w:rPr>
                                 <w:color w:val="231F20"/>
@@ -457,7 +560,17 @@
                                 <w:sz w:val="20"/>
                                 <w:szCs w:val="20"/>
                               </w:rPr>
-                              <w:t>{{ plaintiffs }}</w:t>
+                              <w:t>{{ plaintiffs</w:t>
+                            </w:r>
+                            <w:proofErr w:type="gramEnd"/>
+                            <w:r>
+                              <w:rPr>
+                                <w:color w:val="231F20"/>
+                                <w:spacing w:val="-4"/>
+                                <w:sz w:val="20"/>
+                                <w:szCs w:val="20"/>
+                              </w:rPr>
+                              <w:t xml:space="preserve"> }}</w:t>
                             </w:r>
                           </w:p>
                         </w:txbxContent>
@@ -575,6 +688,8 @@
         <w:pStyle w:val="Title"/>
         <w:jc w:val="left"/>
         <w:rPr>
+          <w:b w:val="0"/>
+          <w:bCs w:val="0"/>
           <w:color w:val="231F20"/>
           <w:spacing w:val="-10"/>
         </w:rPr>
@@ -586,6 +701,8 @@
         <w:ind w:left="720" w:right="720"/>
         <w:jc w:val="left"/>
         <w:rPr>
+          <w:b w:val="0"/>
+          <w:bCs w:val="0"/>
           <w:color w:val="231F20"/>
           <w:spacing w:val="-10"/>
           <w:sz w:val="22"/>
@@ -594,13 +711,52 @@
       </w:pPr>
       <w:r>
         <w:rPr>
-          <w:color w:val="231F20"/>
-          <w:spacing w:val="-10"/>
-          <w:sz w:val="22"/>
-          <w:szCs w:val="22"/>
-        </w:rPr>
-        <w:t>{%p if custom_PT_details | length &gt; 240 %}</w:t>
-      </w:r>
+          <w:b w:val="0"/>
+          <w:bCs w:val="0"/>
+          <w:color w:val="231F20"/>
+          <w:spacing w:val="-10"/>
+          <w:sz w:val="22"/>
+          <w:szCs w:val="22"/>
+        </w:rPr>
+        <w:t xml:space="preserve">{%p if </w:t>
+      </w:r>
+      <w:proofErr w:type="spellStart"/>
+      <w:r>
+        <w:rPr>
+          <w:b w:val="0"/>
+          <w:bCs w:val="0"/>
+          <w:color w:val="231F20"/>
+          <w:spacing w:val="-10"/>
+          <w:sz w:val="22"/>
+          <w:szCs w:val="22"/>
+        </w:rPr>
+        <w:t>custom_PT_details</w:t>
+      </w:r>
+      <w:proofErr w:type="spellEnd"/>
+      <w:r>
+        <w:rPr>
+          <w:b w:val="0"/>
+          <w:bCs w:val="0"/>
+          <w:color w:val="231F20"/>
+          <w:spacing w:val="-10"/>
+          <w:sz w:val="22"/>
+          <w:szCs w:val="22"/>
+        </w:rPr>
+        <w:t xml:space="preserve"> | length &gt; </w:t>
+      </w:r>
+      <w:proofErr w:type="gramStart"/>
+      <w:r>
+        <w:rPr>
+          <w:b w:val="0"/>
+          <w:bCs w:val="0"/>
+          <w:color w:val="231F20"/>
+          <w:spacing w:val="-10"/>
+          <w:sz w:val="22"/>
+          <w:szCs w:val="22"/>
+        </w:rPr>
+        <w:t>240 %}</w:t>
+      </w:r>
+      <w:proofErr w:type="gramEnd"/>
     </w:p>
     <w:p>
       <w:pPr>
@@ -638,16 +794,77 @@
           <w:szCs w:val="22"/>
         </w:rPr>
       </w:pPr>
-      <w:r>
-        <w:rPr>
-          <w:b w:val="0"/>
-          <w:bCs w:val="0"/>
-          <w:color w:val="231F20"/>
-          <w:spacing w:val="-10"/>
-          <w:sz w:val="22"/>
-          <w:szCs w:val="22"/>
-        </w:rPr>
-        <w:t>{{ custom_PT_details }}</w:t>
+      <w:proofErr w:type="gramStart"/>
+      <w:r>
+        <w:rPr>
+          <w:b w:val="0"/>
+          <w:bCs w:val="0"/>
+          <w:color w:val="231F20"/>
+          <w:spacing w:val="-10"/>
+          <w:sz w:val="22"/>
+          <w:szCs w:val="22"/>
+        </w:rPr>
+        <w:t xml:space="preserve">{{ </w:t>
+      </w:r>
+      <w:proofErr w:type="spellStart"/>
+      <w:r>
+        <w:rPr>
+          <w:b w:val="0"/>
+          <w:bCs w:val="0"/>
+          <w:color w:val="231F20"/>
+          <w:spacing w:val="-10"/>
+          <w:sz w:val="22"/>
+          <w:szCs w:val="22"/>
+        </w:rPr>
+        <w:t>custom</w:t>
+      </w:r>
+      <w:proofErr w:type="gramEnd"/>
+      <w:r>
+        <w:rPr>
+          <w:b w:val="0"/>
+          <w:bCs w:val="0"/>
+          <w:color w:val="231F20"/>
+          <w:spacing w:val="-10"/>
+          <w:sz w:val="22"/>
+          <w:szCs w:val="22"/>
+        </w:rPr>
+        <w:t>_PT_</w:t>
+      </w:r>
+      <w:proofErr w:type="gramStart"/>
+      <w:r>
+        <w:rPr>
+          <w:b w:val="0"/>
+          <w:bCs w:val="0"/>
+          <w:color w:val="231F20"/>
+          <w:spacing w:val="-10"/>
+          <w:sz w:val="22"/>
+          <w:szCs w:val="22"/>
+        </w:rPr>
+        <w:t>details</w:t>
+      </w:r>
+      <w:proofErr w:type="spellEnd"/>
+      <w:r>
+        <w:rPr>
+          <w:b w:val="0"/>
+          <w:bCs w:val="0"/>
+          <w:color w:val="231F20"/>
+          <w:spacing w:val="-10"/>
+          <w:sz w:val="22"/>
+          <w:szCs w:val="22"/>
+        </w:rPr>
+        <w:t xml:space="preserve"> }</w:t>
+      </w:r>
+      <w:proofErr w:type="gramEnd"/>
+      <w:r>
+        <w:rPr>
+          <w:b w:val="0"/>
+          <w:bCs w:val="0"/>
+          <w:color w:val="231F20"/>
+          <w:spacing w:val="-10"/>
+          <w:sz w:val="22"/>
+          <w:szCs w:val="22"/>
+        </w:rPr>
+        <w:t>}</w:t>
       </w:r>
     </w:p>
     <w:p>
@@ -673,7 +890,31 @@
           <w:sz w:val="22"/>
           <w:szCs w:val="22"/>
         </w:rPr>
-        <w:t>{%p if PT_type == “supervised” %}</w:t>
+        <w:t xml:space="preserve">{%p if </w:t>
+      </w:r>
+      <w:proofErr w:type="spellStart"/>
+      <w:r>
+        <w:rPr>
+          <w:b w:val="0"/>
+          <w:bCs w:val="0"/>
+          <w:color w:val="231F20"/>
+          <w:spacing w:val="-10"/>
+          <w:sz w:val="22"/>
+          <w:szCs w:val="22"/>
+        </w:rPr>
+        <w:t>PT_type</w:t>
+      </w:r>
+      <w:proofErr w:type="spellEnd"/>
+      <w:r>
+        <w:rPr>
+          <w:b w:val="0"/>
+          <w:bCs w:val="0"/>
+          <w:color w:val="231F20"/>
+          <w:spacing w:val="-10"/>
+          <w:sz w:val="22"/>
+          <w:szCs w:val="22"/>
+        </w:rPr>
+        <w:t xml:space="preserve"> == “supervised” %}</w:t>
       </w:r>
     </w:p>
     <w:p>
@@ -699,7 +940,31 @@
           <w:sz w:val="22"/>
           <w:szCs w:val="22"/>
         </w:rPr>
-        <w:t>{%p if physical_custody_who == “user” %}</w:t>
+        <w:t xml:space="preserve">{%p if </w:t>
+      </w:r>
+      <w:proofErr w:type="spellStart"/>
+      <w:r>
+        <w:rPr>
+          <w:b w:val="0"/>
+          <w:bCs w:val="0"/>
+          <w:color w:val="231F20"/>
+          <w:spacing w:val="-10"/>
+          <w:sz w:val="22"/>
+          <w:szCs w:val="22"/>
+        </w:rPr>
+        <w:t>physical_custody_who</w:t>
+      </w:r>
+      <w:proofErr w:type="spellEnd"/>
+      <w:r>
+        <w:rPr>
+          <w:b w:val="0"/>
+          <w:bCs w:val="0"/>
+          <w:color w:val="231F20"/>
+          <w:spacing w:val="-10"/>
+          <w:sz w:val="22"/>
+          <w:szCs w:val="22"/>
+        </w:rPr>
+        <w:t xml:space="preserve"> == “user” %}</w:t>
       </w:r>
     </w:p>
     <w:p>
@@ -740,29 +1005,199 @@
           <w:sz w:val="22"/>
           <w:szCs w:val="22"/>
         </w:rPr>
-        <w:t>Parenting time for {{ OP_party_label</w:t>
-      </w:r>
-      <w:r>
-        <w:rPr>
-          <w:b w:val="0"/>
-          <w:bCs w:val="0"/>
-          <w:color w:val="231F20"/>
-          <w:spacing w:val="-10"/>
-          <w:sz w:val="22"/>
-          <w:szCs w:val="22"/>
-        </w:rPr>
-        <w:t xml:space="preserve"> | lower </w:t>
-      </w:r>
-      <w:r>
-        <w:rPr>
-          <w:b w:val="0"/>
-          <w:bCs w:val="0"/>
-          <w:color w:val="231F20"/>
-          <w:spacing w:val="-10"/>
-          <w:sz w:val="22"/>
-          <w:szCs w:val="22"/>
-        </w:rPr>
-        <w:t>}} will be supervised by {{ PT_supervisor if PT_supervisor != “” else “________________________” }}.</w:t>
+        <w:t xml:space="preserve">Parenting time for </w:t>
+      </w:r>
+      <w:proofErr w:type="gramStart"/>
+      <w:r>
+        <w:rPr>
+          <w:b w:val="0"/>
+          <w:bCs w:val="0"/>
+          <w:color w:val="231F20"/>
+          <w:spacing w:val="-10"/>
+          <w:sz w:val="22"/>
+          <w:szCs w:val="22"/>
+        </w:rPr>
+        <w:t xml:space="preserve">{{ </w:t>
+      </w:r>
+      <w:proofErr w:type="spellStart"/>
+      <w:r>
+        <w:rPr>
+          <w:b w:val="0"/>
+          <w:bCs w:val="0"/>
+          <w:color w:val="231F20"/>
+          <w:spacing w:val="-10"/>
+          <w:sz w:val="22"/>
+          <w:szCs w:val="22"/>
+        </w:rPr>
+        <w:t>OP</w:t>
+      </w:r>
+      <w:proofErr w:type="gramEnd"/>
+      <w:r>
+        <w:rPr>
+          <w:b w:val="0"/>
+          <w:bCs w:val="0"/>
+          <w:color w:val="231F20"/>
+          <w:spacing w:val="-10"/>
+          <w:sz w:val="22"/>
+          <w:szCs w:val="22"/>
+        </w:rPr>
+        <w:t>_party_label</w:t>
+      </w:r>
+      <w:proofErr w:type="spellEnd"/>
+      <w:r>
+        <w:rPr>
+          <w:b w:val="0"/>
+          <w:bCs w:val="0"/>
+          <w:color w:val="231F20"/>
+          <w:spacing w:val="-10"/>
+          <w:sz w:val="22"/>
+          <w:szCs w:val="22"/>
+        </w:rPr>
+        <w:t xml:space="preserve"> | </w:t>
+      </w:r>
+      <w:proofErr w:type="gramStart"/>
+      <w:r>
+        <w:rPr>
+          <w:b w:val="0"/>
+          <w:bCs w:val="0"/>
+          <w:color w:val="231F20"/>
+          <w:spacing w:val="-10"/>
+          <w:sz w:val="22"/>
+          <w:szCs w:val="22"/>
+        </w:rPr>
+        <w:t>lower }</w:t>
+      </w:r>
+      <w:proofErr w:type="gramEnd"/>
+      <w:r>
+        <w:rPr>
+          <w:b w:val="0"/>
+          <w:bCs w:val="0"/>
+          <w:color w:val="231F20"/>
+          <w:spacing w:val="-10"/>
+          <w:sz w:val="22"/>
+          <w:szCs w:val="22"/>
+        </w:rPr>
+        <w:t xml:space="preserve">} will be supervised by </w:t>
+      </w:r>
+      <w:proofErr w:type="gramStart"/>
+      <w:r>
+        <w:rPr>
+          <w:b w:val="0"/>
+          <w:bCs w:val="0"/>
+          <w:color w:val="231F20"/>
+          <w:spacing w:val="-10"/>
+          <w:sz w:val="22"/>
+          <w:szCs w:val="22"/>
+        </w:rPr>
+        <w:t xml:space="preserve">{{ </w:t>
+      </w:r>
+      <w:proofErr w:type="spellStart"/>
+      <w:r>
+        <w:rPr>
+          <w:b w:val="0"/>
+          <w:bCs w:val="0"/>
+          <w:color w:val="231F20"/>
+          <w:spacing w:val="-10"/>
+          <w:sz w:val="22"/>
+          <w:szCs w:val="22"/>
+        </w:rPr>
+        <w:t>PT</w:t>
+      </w:r>
+      <w:proofErr w:type="gramEnd"/>
+      <w:r>
+        <w:rPr>
+          <w:b w:val="0"/>
+          <w:bCs w:val="0"/>
+          <w:color w:val="231F20"/>
+          <w:spacing w:val="-10"/>
+          <w:sz w:val="22"/>
+          <w:szCs w:val="22"/>
+        </w:rPr>
+        <w:t>_supervisor</w:t>
+      </w:r>
+      <w:proofErr w:type="spellEnd"/>
+      <w:r>
+        <w:rPr>
+          <w:b w:val="0"/>
+          <w:bCs w:val="0"/>
+          <w:color w:val="231F20"/>
+          <w:spacing w:val="-10"/>
+          <w:sz w:val="22"/>
+          <w:szCs w:val="22"/>
+        </w:rPr>
+        <w:t xml:space="preserve"> if </w:t>
+      </w:r>
+      <w:proofErr w:type="spellStart"/>
+      <w:r>
+        <w:rPr>
+          <w:b w:val="0"/>
+          <w:bCs w:val="0"/>
+          <w:color w:val="231F20"/>
+          <w:spacing w:val="-10"/>
+          <w:sz w:val="22"/>
+          <w:szCs w:val="22"/>
+        </w:rPr>
+        <w:t>PT_</w:t>
+      </w:r>
+      <w:proofErr w:type="gramStart"/>
+      <w:r>
+        <w:rPr>
+          <w:b w:val="0"/>
+          <w:bCs w:val="0"/>
+          <w:color w:val="231F20"/>
+          <w:spacing w:val="-10"/>
+          <w:sz w:val="22"/>
+          <w:szCs w:val="22"/>
+        </w:rPr>
+        <w:t>supervisor</w:t>
+      </w:r>
+      <w:proofErr w:type="spellEnd"/>
+      <w:r>
+        <w:rPr>
+          <w:b w:val="0"/>
+          <w:bCs w:val="0"/>
+          <w:color w:val="231F20"/>
+          <w:spacing w:val="-10"/>
+          <w:sz w:val="22"/>
+          <w:szCs w:val="22"/>
+        </w:rPr>
+        <w:t xml:space="preserve"> !</w:t>
+      </w:r>
+      <w:proofErr w:type="gramEnd"/>
+      <w:r>
+        <w:rPr>
+          <w:b w:val="0"/>
+          <w:bCs w:val="0"/>
+          <w:color w:val="231F20"/>
+          <w:spacing w:val="-10"/>
+          <w:sz w:val="22"/>
+          <w:szCs w:val="22"/>
+        </w:rPr>
+        <w:t>= “” else “________________________</w:t>
+      </w:r>
+      <w:proofErr w:type="gramStart"/>
+      <w:r>
+        <w:rPr>
+          <w:b w:val="0"/>
+          <w:bCs w:val="0"/>
+          <w:color w:val="231F20"/>
+          <w:spacing w:val="-10"/>
+          <w:sz w:val="22"/>
+          <w:szCs w:val="22"/>
+        </w:rPr>
+        <w:t>” }</w:t>
+      </w:r>
+      <w:proofErr w:type="gramEnd"/>
+      <w:r>
+        <w:rPr>
+          <w:b w:val="0"/>
+          <w:bCs w:val="0"/>
+          <w:color w:val="231F20"/>
+          <w:spacing w:val="-10"/>
+          <w:sz w:val="22"/>
+          <w:szCs w:val="22"/>
+        </w:rPr>
+        <w:t>}.</w:t>
       </w:r>
     </w:p>
     <w:p>
@@ -788,29 +1223,79 @@
           <w:sz w:val="22"/>
           <w:szCs w:val="22"/>
         </w:rPr>
-        <w:t xml:space="preserve">{%p elif physical_custody_who == “other_party” </w:t>
-      </w:r>
-      <w:r>
-        <w:rPr>
-          <w:b w:val="0"/>
-          <w:bCs w:val="0"/>
-          <w:color w:val="231F20"/>
-          <w:spacing w:val="-10"/>
-          <w:sz w:val="22"/>
-          <w:szCs w:val="22"/>
-        </w:rPr>
-        <w:t>%</w:t>
-      </w:r>
-      <w:r>
-        <w:rPr>
-          <w:b w:val="0"/>
-          <w:bCs w:val="0"/>
-          <w:color w:val="231F20"/>
-          <w:spacing w:val="-10"/>
-          <w:sz w:val="22"/>
-          <w:szCs w:val="22"/>
-        </w:rPr>
-        <w:t>}</w:t>
+        <w:t xml:space="preserve">{%p </w:t>
+      </w:r>
+      <w:proofErr w:type="spellStart"/>
+      <w:r>
+        <w:rPr>
+          <w:b w:val="0"/>
+          <w:bCs w:val="0"/>
+          <w:color w:val="231F20"/>
+          <w:spacing w:val="-10"/>
+          <w:sz w:val="22"/>
+          <w:szCs w:val="22"/>
+        </w:rPr>
+        <w:t>elif</w:t>
+      </w:r>
+      <w:proofErr w:type="spellEnd"/>
+      <w:r>
+        <w:rPr>
+          <w:b w:val="0"/>
+          <w:bCs w:val="0"/>
+          <w:color w:val="231F20"/>
+          <w:spacing w:val="-10"/>
+          <w:sz w:val="22"/>
+          <w:szCs w:val="22"/>
+        </w:rPr>
+        <w:t xml:space="preserve"> </w:t>
+      </w:r>
+      <w:proofErr w:type="spellStart"/>
+      <w:r>
+        <w:rPr>
+          <w:b w:val="0"/>
+          <w:bCs w:val="0"/>
+          <w:color w:val="231F20"/>
+          <w:spacing w:val="-10"/>
+          <w:sz w:val="22"/>
+          <w:szCs w:val="22"/>
+        </w:rPr>
+        <w:t>physical_custody_who</w:t>
+      </w:r>
+      <w:proofErr w:type="spellEnd"/>
+      <w:r>
+        <w:rPr>
+          <w:b w:val="0"/>
+          <w:bCs w:val="0"/>
+          <w:color w:val="231F20"/>
+          <w:spacing w:val="-10"/>
+          <w:sz w:val="22"/>
+          <w:szCs w:val="22"/>
+        </w:rPr>
+        <w:t xml:space="preserve"> == “</w:t>
+      </w:r>
+      <w:proofErr w:type="spellStart"/>
+      <w:r>
+        <w:rPr>
+          <w:b w:val="0"/>
+          <w:bCs w:val="0"/>
+          <w:color w:val="231F20"/>
+          <w:spacing w:val="-10"/>
+          <w:sz w:val="22"/>
+          <w:szCs w:val="22"/>
+        </w:rPr>
+        <w:t>other_party</w:t>
+      </w:r>
+      <w:proofErr w:type="spellEnd"/>
+      <w:r>
+        <w:rPr>
+          <w:b w:val="0"/>
+          <w:bCs w:val="0"/>
+          <w:color w:val="231F20"/>
+          <w:spacing w:val="-10"/>
+          <w:sz w:val="22"/>
+          <w:szCs w:val="22"/>
+        </w:rPr>
+        <w:t>” %}</w:t>
       </w:r>
     </w:p>
     <w:p>
@@ -851,29 +1336,199 @@
           <w:sz w:val="22"/>
           <w:szCs w:val="22"/>
         </w:rPr>
-        <w:t>Parenting time for {{ user_party_label</w:t>
-      </w:r>
-      <w:r>
-        <w:rPr>
-          <w:b w:val="0"/>
-          <w:bCs w:val="0"/>
-          <w:color w:val="231F20"/>
-          <w:spacing w:val="-10"/>
-          <w:sz w:val="22"/>
-          <w:szCs w:val="22"/>
-        </w:rPr>
-        <w:t xml:space="preserve"> | lower</w:t>
-      </w:r>
-      <w:r>
-        <w:rPr>
-          <w:b w:val="0"/>
-          <w:bCs w:val="0"/>
-          <w:color w:val="231F20"/>
-          <w:spacing w:val="-10"/>
-          <w:sz w:val="22"/>
-          <w:szCs w:val="22"/>
-        </w:rPr>
-        <w:t xml:space="preserve"> }} will be supervised by {{ PT_supervisor if PT_supervisor != “” else “________________________” }}.</w:t>
+        <w:t xml:space="preserve">Parenting time for </w:t>
+      </w:r>
+      <w:proofErr w:type="gramStart"/>
+      <w:r>
+        <w:rPr>
+          <w:b w:val="0"/>
+          <w:bCs w:val="0"/>
+          <w:color w:val="231F20"/>
+          <w:spacing w:val="-10"/>
+          <w:sz w:val="22"/>
+          <w:szCs w:val="22"/>
+        </w:rPr>
+        <w:t xml:space="preserve">{{ </w:t>
+      </w:r>
+      <w:proofErr w:type="spellStart"/>
+      <w:r>
+        <w:rPr>
+          <w:b w:val="0"/>
+          <w:bCs w:val="0"/>
+          <w:color w:val="231F20"/>
+          <w:spacing w:val="-10"/>
+          <w:sz w:val="22"/>
+          <w:szCs w:val="22"/>
+        </w:rPr>
+        <w:t>user</w:t>
+      </w:r>
+      <w:proofErr w:type="gramEnd"/>
+      <w:r>
+        <w:rPr>
+          <w:b w:val="0"/>
+          <w:bCs w:val="0"/>
+          <w:color w:val="231F20"/>
+          <w:spacing w:val="-10"/>
+          <w:sz w:val="22"/>
+          <w:szCs w:val="22"/>
+        </w:rPr>
+        <w:t>_party_label</w:t>
+      </w:r>
+      <w:proofErr w:type="spellEnd"/>
+      <w:r>
+        <w:rPr>
+          <w:b w:val="0"/>
+          <w:bCs w:val="0"/>
+          <w:color w:val="231F20"/>
+          <w:spacing w:val="-10"/>
+          <w:sz w:val="22"/>
+          <w:szCs w:val="22"/>
+        </w:rPr>
+        <w:t xml:space="preserve"> | </w:t>
+      </w:r>
+      <w:proofErr w:type="gramStart"/>
+      <w:r>
+        <w:rPr>
+          <w:b w:val="0"/>
+          <w:bCs w:val="0"/>
+          <w:color w:val="231F20"/>
+          <w:spacing w:val="-10"/>
+          <w:sz w:val="22"/>
+          <w:szCs w:val="22"/>
+        </w:rPr>
+        <w:t>lower }</w:t>
+      </w:r>
+      <w:proofErr w:type="gramEnd"/>
+      <w:r>
+        <w:rPr>
+          <w:b w:val="0"/>
+          <w:bCs w:val="0"/>
+          <w:color w:val="231F20"/>
+          <w:spacing w:val="-10"/>
+          <w:sz w:val="22"/>
+          <w:szCs w:val="22"/>
+        </w:rPr>
+        <w:t xml:space="preserve">} will be supervised by </w:t>
+      </w:r>
+      <w:proofErr w:type="gramStart"/>
+      <w:r>
+        <w:rPr>
+          <w:b w:val="0"/>
+          <w:bCs w:val="0"/>
+          <w:color w:val="231F20"/>
+          <w:spacing w:val="-10"/>
+          <w:sz w:val="22"/>
+          <w:szCs w:val="22"/>
+        </w:rPr>
+        <w:t xml:space="preserve">{{ </w:t>
+      </w:r>
+      <w:proofErr w:type="spellStart"/>
+      <w:r>
+        <w:rPr>
+          <w:b w:val="0"/>
+          <w:bCs w:val="0"/>
+          <w:color w:val="231F20"/>
+          <w:spacing w:val="-10"/>
+          <w:sz w:val="22"/>
+          <w:szCs w:val="22"/>
+        </w:rPr>
+        <w:t>PT</w:t>
+      </w:r>
+      <w:proofErr w:type="gramEnd"/>
+      <w:r>
+        <w:rPr>
+          <w:b w:val="0"/>
+          <w:bCs w:val="0"/>
+          <w:color w:val="231F20"/>
+          <w:spacing w:val="-10"/>
+          <w:sz w:val="22"/>
+          <w:szCs w:val="22"/>
+        </w:rPr>
+        <w:t>_supervisor</w:t>
+      </w:r>
+      <w:proofErr w:type="spellEnd"/>
+      <w:r>
+        <w:rPr>
+          <w:b w:val="0"/>
+          <w:bCs w:val="0"/>
+          <w:color w:val="231F20"/>
+          <w:spacing w:val="-10"/>
+          <w:sz w:val="22"/>
+          <w:szCs w:val="22"/>
+        </w:rPr>
+        <w:t xml:space="preserve"> if </w:t>
+      </w:r>
+      <w:proofErr w:type="spellStart"/>
+      <w:r>
+        <w:rPr>
+          <w:b w:val="0"/>
+          <w:bCs w:val="0"/>
+          <w:color w:val="231F20"/>
+          <w:spacing w:val="-10"/>
+          <w:sz w:val="22"/>
+          <w:szCs w:val="22"/>
+        </w:rPr>
+        <w:t>PT_</w:t>
+      </w:r>
+      <w:proofErr w:type="gramStart"/>
+      <w:r>
+        <w:rPr>
+          <w:b w:val="0"/>
+          <w:bCs w:val="0"/>
+          <w:color w:val="231F20"/>
+          <w:spacing w:val="-10"/>
+          <w:sz w:val="22"/>
+          <w:szCs w:val="22"/>
+        </w:rPr>
+        <w:t>supervisor</w:t>
+      </w:r>
+      <w:proofErr w:type="spellEnd"/>
+      <w:r>
+        <w:rPr>
+          <w:b w:val="0"/>
+          <w:bCs w:val="0"/>
+          <w:color w:val="231F20"/>
+          <w:spacing w:val="-10"/>
+          <w:sz w:val="22"/>
+          <w:szCs w:val="22"/>
+        </w:rPr>
+        <w:t xml:space="preserve"> !</w:t>
+      </w:r>
+      <w:proofErr w:type="gramEnd"/>
+      <w:r>
+        <w:rPr>
+          <w:b w:val="0"/>
+          <w:bCs w:val="0"/>
+          <w:color w:val="231F20"/>
+          <w:spacing w:val="-10"/>
+          <w:sz w:val="22"/>
+          <w:szCs w:val="22"/>
+        </w:rPr>
+        <w:t>= “” else “________________________</w:t>
+      </w:r>
+      <w:proofErr w:type="gramStart"/>
+      <w:r>
+        <w:rPr>
+          <w:b w:val="0"/>
+          <w:bCs w:val="0"/>
+          <w:color w:val="231F20"/>
+          <w:spacing w:val="-10"/>
+          <w:sz w:val="22"/>
+          <w:szCs w:val="22"/>
+        </w:rPr>
+        <w:t>” }</w:t>
+      </w:r>
+      <w:proofErr w:type="gramEnd"/>
+      <w:r>
+        <w:rPr>
+          <w:b w:val="0"/>
+          <w:bCs w:val="0"/>
+          <w:color w:val="231F20"/>
+          <w:spacing w:val="-10"/>
+          <w:sz w:val="22"/>
+          <w:szCs w:val="22"/>
+        </w:rPr>
+        <w:t>}.</w:t>
       </w:r>
     </w:p>
     <w:p>
@@ -899,8 +1554,21 @@
           <w:sz w:val="22"/>
           <w:szCs w:val="22"/>
         </w:rPr>
-        <w:t>{%p endif %}</w:t>
-      </w:r>
+        <w:t xml:space="preserve">{%p </w:t>
+      </w:r>
+      <w:proofErr w:type="gramStart"/>
+      <w:r>
+        <w:rPr>
+          <w:b w:val="0"/>
+          <w:bCs w:val="0"/>
+          <w:color w:val="231F20"/>
+          <w:spacing w:val="-10"/>
+          <w:sz w:val="22"/>
+          <w:szCs w:val="22"/>
+        </w:rPr>
+        <w:t>endif %}</w:t>
+      </w:r>
+      <w:proofErr w:type="gramEnd"/>
     </w:p>
     <w:p>
       <w:pPr>
@@ -925,8 +1593,21 @@
           <w:sz w:val="22"/>
           <w:szCs w:val="22"/>
         </w:rPr>
-        <w:t>{%p endif %}</w:t>
-      </w:r>
+        <w:t xml:space="preserve">{%p </w:t>
+      </w:r>
+      <w:proofErr w:type="gramStart"/>
+      <w:r>
+        <w:rPr>
+          <w:b w:val="0"/>
+          <w:bCs w:val="0"/>
+          <w:color w:val="231F20"/>
+          <w:spacing w:val="-10"/>
+          <w:sz w:val="22"/>
+          <w:szCs w:val="22"/>
+        </w:rPr>
+        <w:t>endif %}</w:t>
+      </w:r>
+      <w:proofErr w:type="gramEnd"/>
     </w:p>
     <w:p>
       <w:pPr>
@@ -934,6 +1615,8 @@
         <w:ind w:left="720" w:right="720"/>
         <w:jc w:val="left"/>
         <w:rPr>
+          <w:b w:val="0"/>
+          <w:bCs w:val="0"/>
           <w:color w:val="231F20"/>
           <w:spacing w:val="-10"/>
           <w:sz w:val="22"/>
@@ -942,13 +1625,28 @@
       </w:pPr>
       <w:r>
         <w:rPr>
-          <w:color w:val="231F20"/>
-          <w:spacing w:val="-10"/>
-          <w:sz w:val="22"/>
-          <w:szCs w:val="22"/>
-        </w:rPr>
-        <w:t>{%p endif %}</w:t>
-      </w:r>
+          <w:b w:val="0"/>
+          <w:bCs w:val="0"/>
+          <w:color w:val="231F20"/>
+          <w:spacing w:val="-10"/>
+          <w:sz w:val="22"/>
+          <w:szCs w:val="22"/>
+        </w:rPr>
+        <w:t xml:space="preserve">{%p </w:t>
+      </w:r>
+      <w:proofErr w:type="gramStart"/>
+      <w:r>
+        <w:rPr>
+          <w:b w:val="0"/>
+          <w:bCs w:val="0"/>
+          <w:color w:val="231F20"/>
+          <w:spacing w:val="-10"/>
+          <w:sz w:val="22"/>
+          <w:szCs w:val="22"/>
+        </w:rPr>
+        <w:t>endif %}</w:t>
+      </w:r>
+      <w:proofErr w:type="gramEnd"/>
     </w:p>
     <w:sectPr>
       <w:headerReference w:type="default" r:id="rId6"/>
@@ -1119,6 +1817,7 @@
             </w:rPr>
             <w:t xml:space="preserve"> </w:t>
           </w:r>
+          <w:proofErr w:type="gramStart"/>
           <w:r>
             <w:rPr>
               <w:b/>
@@ -1126,7 +1825,37 @@
               <w:sz w:val="16"/>
               <w:szCs w:val="16"/>
             </w:rPr>
-            <w:t>{{ docket_number }</w:t>
+            <w:t xml:space="preserve">{{ </w:t>
+          </w:r>
+          <w:proofErr w:type="spellStart"/>
+          <w:r>
+            <w:rPr>
+              <w:b/>
+              <w:color w:val="231F20"/>
+              <w:sz w:val="16"/>
+              <w:szCs w:val="16"/>
+            </w:rPr>
+            <w:t>docket</w:t>
+          </w:r>
+          <w:proofErr w:type="gramEnd"/>
+          <w:r>
+            <w:rPr>
+              <w:b/>
+              <w:color w:val="231F20"/>
+              <w:sz w:val="16"/>
+              <w:szCs w:val="16"/>
+            </w:rPr>
+            <w:t>_number</w:t>
+          </w:r>
+          <w:proofErr w:type="spellEnd"/>
+          <w:r>
+            <w:rPr>
+              <w:b/>
+              <w:color w:val="231F20"/>
+              <w:sz w:val="16"/>
+              <w:szCs w:val="16"/>
+            </w:rPr>
+            <w:t xml:space="preserve"> }</w:t>
           </w:r>
           <w:r>
             <w:rPr>
@@ -1237,6 +1966,7 @@
               <w:szCs w:val="20"/>
             </w:rPr>
           </w:pPr>
+          <w:proofErr w:type="gramStart"/>
           <w:r>
             <w:rPr>
               <w:b/>
@@ -1247,6 +1977,7 @@
             </w:rPr>
             <w:t xml:space="preserve">{{ </w:t>
           </w:r>
+          <w:proofErr w:type="spellStart"/>
           <w:r>
             <w:rPr>
               <w:b/>
@@ -1254,8 +1985,30 @@
               <w:sz w:val="20"/>
               <w:szCs w:val="20"/>
             </w:rPr>
-            <w:t>the_court.number</w:t>
-          </w:r>
+            <w:t>the</w:t>
+          </w:r>
+          <w:proofErr w:type="gramEnd"/>
+          <w:r>
+            <w:rPr>
+              <w:b/>
+              <w:bCs/>
+              <w:sz w:val="20"/>
+              <w:szCs w:val="20"/>
+            </w:rPr>
+            <w:t>_</w:t>
+          </w:r>
+          <w:proofErr w:type="gramStart"/>
+          <w:r>
+            <w:rPr>
+              <w:b/>
+              <w:bCs/>
+              <w:sz w:val="20"/>
+              <w:szCs w:val="20"/>
+            </w:rPr>
+            <w:t>court.number</w:t>
+          </w:r>
+          <w:proofErr w:type="spellEnd"/>
+          <w:proofErr w:type="gramEnd"/>
           <w:r>
             <w:rPr>
               <w:b/>
@@ -1286,6 +2039,7 @@
               <w:sz w:val="20"/>
             </w:rPr>
           </w:pPr>
+          <w:proofErr w:type="gramStart"/>
           <w:r>
             <w:rPr>
               <w:b/>
@@ -1296,6 +2050,7 @@
             </w:rPr>
             <w:t xml:space="preserve">{{ </w:t>
           </w:r>
+          <w:proofErr w:type="spellStart"/>
           <w:r>
             <w:rPr>
               <w:b/>
@@ -1303,7 +2058,48 @@
               <w:sz w:val="20"/>
               <w:szCs w:val="20"/>
             </w:rPr>
-            <w:t>county_choice.upper()</w:t>
+            <w:t>county</w:t>
+          </w:r>
+          <w:proofErr w:type="gramEnd"/>
+          <w:r>
+            <w:rPr>
+              <w:b/>
+              <w:bCs/>
+              <w:sz w:val="20"/>
+              <w:szCs w:val="20"/>
+            </w:rPr>
+            <w:t>_</w:t>
+          </w:r>
+          <w:proofErr w:type="gramStart"/>
+          <w:r>
+            <w:rPr>
+              <w:b/>
+              <w:bCs/>
+              <w:sz w:val="20"/>
+              <w:szCs w:val="20"/>
+            </w:rPr>
+            <w:t>choice.upper</w:t>
+          </w:r>
+          <w:proofErr w:type="spellEnd"/>
+          <w:proofErr w:type="gramEnd"/>
+          <w:r>
+            <w:rPr>
+              <w:b/>
+              <w:bCs/>
+              <w:sz w:val="20"/>
+              <w:szCs w:val="20"/>
+            </w:rPr>
+            <w:t>(</w:t>
+          </w:r>
+          <w:proofErr w:type="gramStart"/>
+          <w:r>
+            <w:rPr>
+              <w:b/>
+              <w:bCs/>
+              <w:sz w:val="20"/>
+              <w:szCs w:val="20"/>
+            </w:rPr>
+            <w:t>)</w:t>
           </w:r>
           <w:r>
             <w:rPr>
@@ -1313,7 +2109,18 @@
               <w:sz w:val="20"/>
               <w:szCs w:val="20"/>
             </w:rPr>
-            <w:t xml:space="preserve"> }} </w:t>
+            <w:t xml:space="preserve"> }</w:t>
+          </w:r>
+          <w:proofErr w:type="gramEnd"/>
+          <w:r>
+            <w:rPr>
+              <w:b/>
+              <w:bCs/>
+              <w:caps/>
+              <w:sz w:val="20"/>
+              <w:szCs w:val="20"/>
+            </w:rPr>
+            <w:t xml:space="preserve">} </w:t>
           </w:r>
           <w:r>
             <w:rPr>
@@ -1474,6 +2281,7 @@
               <w:sz w:val="20"/>
             </w:rPr>
           </w:pPr>
+          <w:proofErr w:type="gramStart"/>
           <w:r>
             <w:rPr>
               <w:bCs/>
@@ -1481,7 +2289,37 @@
               <w:spacing w:val="-5"/>
               <w:sz w:val="20"/>
             </w:rPr>
-            <w:t>{{ docket_number }}</w:t>
+            <w:t xml:space="preserve">{{ </w:t>
+          </w:r>
+          <w:proofErr w:type="spellStart"/>
+          <w:r>
+            <w:rPr>
+              <w:bCs/>
+              <w:color w:val="231F20"/>
+              <w:spacing w:val="-5"/>
+              <w:sz w:val="20"/>
+            </w:rPr>
+            <w:t>docket</w:t>
+          </w:r>
+          <w:proofErr w:type="gramEnd"/>
+          <w:r>
+            <w:rPr>
+              <w:bCs/>
+              <w:color w:val="231F20"/>
+              <w:spacing w:val="-5"/>
+              <w:sz w:val="20"/>
+            </w:rPr>
+            <w:t>_number</w:t>
+          </w:r>
+          <w:proofErr w:type="spellEnd"/>
+          <w:r>
+            <w:rPr>
+              <w:bCs/>
+              <w:color w:val="231F20"/>
+              <w:spacing w:val="-5"/>
+              <w:sz w:val="20"/>
+            </w:rPr>
+            <w:t xml:space="preserve"> }}</w:t>
           </w:r>
         </w:p>
       </w:tc>

</xml_diff>